<commit_message>
Uncert on T + comment fig 1
Equation of uncertainty propagation on T is added here.
I added comment on the results on linearity measurements
</commit_message>
<xml_diff>
--- a/paper/draft/v1_PL.docx
+++ b/paper/draft/v1_PL.docx
@@ -361,15 +361,13 @@
         <w:pStyle w:val="09BodyFirstParagraph"/>
       </w:pPr>
       <w:r>
-        <w:t xml:space="preserve">Transmittance spectra using the </w:t>
-      </w:r>
-      <w:proofErr w:type="spellStart"/>
-      <w:r>
-        <w:t>spectro</w:t>
-      </w:r>
-      <w:proofErr w:type="spellEnd"/>
-      <w:r>
-        <w:t>-photometer and the camera.</w:t>
+        <w:t>Transmittance spectra using the spectro</w:t>
+      </w:r>
+      <w:r>
+        <w:t>radiometer</w:t>
+      </w:r>
+      <w:r>
+        <w:t xml:space="preserve"> and the camera.</w:t>
       </w:r>
     </w:p>
     <w:p>
@@ -596,11 +594,7 @@
         </m:r>
       </m:oMath>
       <w:r>
-        <w:t xml:space="preserve"> is </w:t>
-      </w:r>
-      <w:r>
-        <w:lastRenderedPageBreak/>
-        <w:t xml:space="preserve">proportional to </w:t>
+        <w:t xml:space="preserve"> is proportional to </w:t>
       </w:r>
       <m:oMath>
         <m:r>
@@ -1868,7 +1862,6 @@
         <w:ind w:firstLine="274"/>
       </w:pPr>
       <w:r>
-        <w:lastRenderedPageBreak/>
         <w:t xml:space="preserve">The transmittance </w:t>
       </w:r>
       <w:r>
@@ -2139,14 +2132,29 @@
             <w:r>
               <w:t>(</w:t>
             </w:r>
-            <w:fldSimple w:instr=" SEQ Eq \* MERGEFORMAT ">
-              <w:r>
-                <w:rPr>
-                  <w:noProof/>
-                </w:rPr>
-                <w:t>4</w:t>
-              </w:r>
-            </w:fldSimple>
+            <w:bookmarkStart w:id="0" w:name="EqTransmittance"/>
+            <w:r>
+              <w:fldChar w:fldCharType="begin"/>
+            </w:r>
+            <w:r>
+              <w:instrText xml:space="preserve"> SEQ Eq \* MERGEFORMAT </w:instrText>
+            </w:r>
+            <w:r>
+              <w:fldChar w:fldCharType="separate"/>
+            </w:r>
+            <w:r>
+              <w:rPr>
+                <w:noProof/>
+              </w:rPr>
+              <w:t>4</w:t>
+            </w:r>
+            <w:r>
+              <w:rPr>
+                <w:noProof/>
+              </w:rPr>
+              <w:fldChar w:fldCharType="end"/>
+            </w:r>
+            <w:bookmarkEnd w:id="0"/>
             <w:r>
               <w:t>)</w:t>
             </w:r>
@@ -4228,7 +4236,7 @@
             <w:r>
               <w:t>(</w:t>
             </w:r>
-            <w:bookmarkStart w:id="0" w:name="EqCIEXYZ"/>
+            <w:bookmarkStart w:id="1" w:name="EqCIEXYZ"/>
             <w:r>
               <w:fldChar w:fldCharType="begin"/>
             </w:r>
@@ -4247,7 +4255,7 @@
             <w:r>
               <w:fldChar w:fldCharType="end"/>
             </w:r>
-            <w:bookmarkEnd w:id="0"/>
+            <w:bookmarkEnd w:id="1"/>
             <w:r>
               <w:t>)</w:t>
             </w:r>
@@ -5297,7 +5305,7 @@
             <w:r>
               <w:t>(</w:t>
             </w:r>
-            <w:bookmarkStart w:id="1" w:name="EqCIELAB"/>
+            <w:bookmarkStart w:id="2" w:name="EqCIELAB"/>
             <w:r>
               <w:fldChar w:fldCharType="begin"/>
             </w:r>
@@ -5319,7 +5327,7 @@
               </w:rPr>
               <w:fldChar w:fldCharType="end"/>
             </w:r>
-            <w:bookmarkEnd w:id="1"/>
+            <w:bookmarkEnd w:id="2"/>
             <w:r>
               <w:t>)</w:t>
             </w:r>
@@ -6409,7 +6417,7 @@
             <w:r>
               <w:t>(</w:t>
             </w:r>
-            <w:bookmarkStart w:id="2" w:name="EqDeltaE"/>
+            <w:bookmarkStart w:id="3" w:name="EqDeltaE"/>
             <w:r>
               <w:fldChar w:fldCharType="begin"/>
             </w:r>
@@ -6431,7 +6439,7 @@
               </w:rPr>
               <w:fldChar w:fldCharType="end"/>
             </w:r>
-            <w:bookmarkEnd w:id="2"/>
+            <w:bookmarkEnd w:id="3"/>
             <w:r>
               <w:t>)</w:t>
             </w:r>
@@ -7156,6 +7164,9 @@
       </w:r>
       <w:r>
         <w:t xml:space="preserve"> values</w:t>
+      </w:r>
+      <w:r>
+        <w:t>,</w:t>
       </w:r>
       <w:r>
         <w:t xml:space="preserve"> </w:t>
@@ -7446,7 +7457,7 @@
             <w:r>
               <w:t>(</w:t>
             </w:r>
-            <w:bookmarkStart w:id="3" w:name="EqUncertPropa"/>
+            <w:bookmarkStart w:id="4" w:name="EqUncertPropa"/>
             <w:r>
               <w:fldChar w:fldCharType="begin"/>
             </w:r>
@@ -7468,7 +7479,7 @@
               </w:rPr>
               <w:fldChar w:fldCharType="end"/>
             </w:r>
-            <w:bookmarkEnd w:id="3"/>
+            <w:bookmarkEnd w:id="4"/>
             <w:r>
               <w:t>)</w:t>
             </w:r>
@@ -7708,6 +7719,717 @@
       </m:oMath>
       <w:r>
         <w:t>.</w:t>
+      </w:r>
+    </w:p>
+    <w:p>
+      <w:pPr>
+        <w:pStyle w:val="10BodySubsequentParagraph"/>
+      </w:pPr>
+      <w:r>
+        <w:t>From Eq. (</w:t>
+      </w:r>
+      <w:r>
+        <w:fldChar w:fldCharType="begin"/>
+      </w:r>
+      <w:r>
+        <w:instrText xml:space="preserve"> REF EqTransmittance \h </w:instrText>
+      </w:r>
+      <w:r>
+        <w:fldChar w:fldCharType="separate"/>
+      </w:r>
+      <w:r>
+        <w:rPr>
+          <w:noProof/>
+        </w:rPr>
+        <w:t>4</w:t>
+      </w:r>
+      <w:r>
+        <w:fldChar w:fldCharType="end"/>
+      </w:r>
+      <w:r>
+        <w:t>) and Eq. (</w:t>
+      </w:r>
+      <w:r>
+        <w:fldChar w:fldCharType="begin"/>
+      </w:r>
+      <w:r>
+        <w:instrText xml:space="preserve"> REF EqUncertPropa \h </w:instrText>
+      </w:r>
+      <w:r>
+        <w:fldChar w:fldCharType="separate"/>
+      </w:r>
+      <w:r>
+        <w:rPr>
+          <w:noProof/>
+        </w:rPr>
+        <w:t>11</w:t>
+      </w:r>
+      <w:r>
+        <w:fldChar w:fldCharType="end"/>
+      </w:r>
+      <w:r>
+        <w:t xml:space="preserve">), the </w:t>
+      </w:r>
+      <w:r>
+        <w:t>uncertainty</w:t>
+      </w:r>
+      <w:r>
+        <w:t xml:space="preserve"> o</w:t>
+      </w:r>
+      <w:r>
+        <w:t>n</w:t>
+      </w:r>
+      <w:r>
+        <w:t xml:space="preserve"> the transmittance at each measurement wavelength is</w:t>
+      </w:r>
+    </w:p>
+    <w:tbl>
+      <w:tblPr>
+        <w:tblStyle w:val="TableGrid"/>
+        <w:tblW w:w="0" w:type="auto"/>
+        <w:tblLook w:val="04A0" w:firstRow="1" w:lastRow="0" w:firstColumn="1" w:lastColumn="0" w:noHBand="0" w:noVBand="1"/>
+      </w:tblPr>
+      <w:tblGrid>
+        <w:gridCol w:w="6953"/>
+        <w:gridCol w:w="583"/>
+      </w:tblGrid>
+      <w:tr>
+        <w:tc>
+          <w:tcPr>
+            <w:tcW w:w="7195" w:type="dxa"/>
+            <w:vAlign w:val="center"/>
+          </w:tcPr>
+          <w:p>
+            <w:pPr>
+              <w:pStyle w:val="Equation"/>
+              <w:tabs>
+                <w:tab w:val="clear" w:pos="4680"/>
+                <w:tab w:val="left" w:pos="2970"/>
+              </w:tabs>
+              <w:jc w:val="center"/>
+              <w:rPr>
+                <w:rFonts w:ascii="Cambria Math" w:hAnsi="Cambria Math"/>
+                <w:i/>
+              </w:rPr>
+            </w:pPr>
+            <m:oMath>
+              <m:sSubSup>
+                <m:sSubSupPr>
+                  <m:ctrlPr>
+                    <w:rPr>
+                      <w:rFonts w:ascii="Cambria Math" w:hAnsi="Cambria Math"/>
+                      <w:i/>
+                      <w:sz w:val="20"/>
+                      <w:szCs w:val="20"/>
+                    </w:rPr>
+                  </m:ctrlPr>
+                </m:sSubSupPr>
+                <m:e>
+                  <m:r>
+                    <w:rPr>
+                      <w:rFonts w:ascii="Cambria Math" w:hAnsi="Cambria Math"/>
+                      <w:sz w:val="20"/>
+                      <w:szCs w:val="20"/>
+                    </w:rPr>
+                    <m:t>s</m:t>
+                  </m:r>
+                </m:e>
+                <m:sub>
+                  <m:r>
+                    <w:rPr>
+                      <w:rFonts w:ascii="Cambria Math" w:hAnsi="Cambria Math"/>
+                      <w:sz w:val="20"/>
+                      <w:szCs w:val="20"/>
+                    </w:rPr>
+                    <m:t>T</m:t>
+                  </m:r>
+                </m:sub>
+                <m:sup>
+                  <m:r>
+                    <w:rPr>
+                      <w:rFonts w:ascii="Cambria Math" w:hAnsi="Cambria Math"/>
+                      <w:sz w:val="20"/>
+                      <w:szCs w:val="20"/>
+                    </w:rPr>
+                    <m:t>2</m:t>
+                  </m:r>
+                </m:sup>
+              </m:sSubSup>
+              <m:r>
+                <w:rPr>
+                  <w:rFonts w:ascii="Cambria Math" w:hAnsi="Cambria Math"/>
+                  <w:sz w:val="20"/>
+                  <w:szCs w:val="20"/>
+                </w:rPr>
+                <m:t>=</m:t>
+              </m:r>
+              <m:nary>
+                <m:naryPr>
+                  <m:chr m:val="∑"/>
+                  <m:limLoc m:val="undOvr"/>
+                  <m:ctrlPr>
+                    <w:rPr>
+                      <w:rFonts w:ascii="Cambria Math" w:hAnsi="Cambria Math"/>
+                      <w:i/>
+                      <w:sz w:val="20"/>
+                      <w:szCs w:val="20"/>
+                    </w:rPr>
+                  </m:ctrlPr>
+                </m:naryPr>
+                <m:sub>
+                  <m:r>
+                    <w:rPr>
+                      <w:rFonts w:ascii="Cambria Math" w:hAnsi="Cambria Math"/>
+                      <w:sz w:val="20"/>
+                      <w:szCs w:val="20"/>
+                    </w:rPr>
+                    <m:t>i=1</m:t>
+                  </m:r>
+                </m:sub>
+                <m:sup>
+                  <m:r>
+                    <w:rPr>
+                      <w:rFonts w:ascii="Cambria Math" w:hAnsi="Cambria Math"/>
+                      <w:sz w:val="20"/>
+                      <w:szCs w:val="20"/>
+                    </w:rPr>
+                    <m:t>3</m:t>
+                  </m:r>
+                </m:sup>
+                <m:e>
+                  <m:sSup>
+                    <m:sSupPr>
+                      <m:ctrlPr>
+                        <w:rPr>
+                          <w:rFonts w:ascii="Cambria Math" w:hAnsi="Cambria Math"/>
+                          <w:i/>
+                          <w:sz w:val="20"/>
+                          <w:szCs w:val="20"/>
+                        </w:rPr>
+                      </m:ctrlPr>
+                    </m:sSupPr>
+                    <m:e>
+                      <m:d>
+                        <m:dPr>
+                          <m:ctrlPr>
+                            <w:rPr>
+                              <w:rFonts w:ascii="Cambria Math" w:hAnsi="Cambria Math"/>
+                              <w:i/>
+                              <w:sz w:val="20"/>
+                              <w:szCs w:val="20"/>
+                            </w:rPr>
+                          </m:ctrlPr>
+                        </m:dPr>
+                        <m:e>
+                          <m:f>
+                            <m:fPr>
+                              <m:ctrlPr>
+                                <w:rPr>
+                                  <w:rFonts w:ascii="Cambria Math" w:hAnsi="Cambria Math"/>
+                                  <w:i/>
+                                </w:rPr>
+                              </m:ctrlPr>
+                            </m:fPr>
+                            <m:num>
+                              <m:r>
+                                <w:rPr>
+                                  <w:rFonts w:ascii="Cambria Math" w:hAnsi="Cambria Math"/>
+                                </w:rPr>
+                                <m:t>∂</m:t>
+                              </m:r>
+                              <m:r>
+                                <w:rPr>
+                                  <w:rFonts w:ascii="Cambria Math" w:hAnsi="Cambria Math"/>
+                                </w:rPr>
+                                <m:t>T</m:t>
+                              </m:r>
+                              <m:d>
+                                <m:dPr>
+                                  <m:ctrlPr>
+                                    <w:rPr>
+                                      <w:rFonts w:ascii="Cambria Math" w:hAnsi="Cambria Math"/>
+                                      <w:i/>
+                                    </w:rPr>
+                                  </m:ctrlPr>
+                                </m:dPr>
+                                <m:e>
+                                  <m:r>
+                                    <w:rPr>
+                                      <w:rFonts w:ascii="Cambria Math" w:hAnsi="Cambria Math"/>
+                                    </w:rPr>
+                                    <m:t>X</m:t>
+                                  </m:r>
+                                </m:e>
+                              </m:d>
+                            </m:num>
+                            <m:den>
+                              <m:r>
+                                <w:rPr>
+                                  <w:rFonts w:ascii="Cambria Math" w:hAnsi="Cambria Math"/>
+                                </w:rPr>
+                                <m:t>∂</m:t>
+                              </m:r>
+                              <m:sSub>
+                                <m:sSubPr>
+                                  <m:ctrlPr>
+                                    <w:rPr>
+                                      <w:rFonts w:ascii="Cambria Math" w:hAnsi="Cambria Math"/>
+                                      <w:i/>
+                                    </w:rPr>
+                                  </m:ctrlPr>
+                                </m:sSubPr>
+                                <m:e>
+                                  <m:r>
+                                    <w:rPr>
+                                      <w:rFonts w:ascii="Cambria Math" w:hAnsi="Cambria Math"/>
+                                    </w:rPr>
+                                    <m:t>X</m:t>
+                                  </m:r>
+                                </m:e>
+                                <m:sub>
+                                  <m:r>
+                                    <w:rPr>
+                                      <w:rFonts w:ascii="Cambria Math" w:hAnsi="Cambria Math"/>
+                                    </w:rPr>
+                                    <m:t>i</m:t>
+                                  </m:r>
+                                </m:sub>
+                              </m:sSub>
+                            </m:den>
+                          </m:f>
+                        </m:e>
+                      </m:d>
+                    </m:e>
+                    <m:sup>
+                      <m:r>
+                        <w:rPr>
+                          <w:rFonts w:ascii="Cambria Math" w:hAnsi="Cambria Math"/>
+                          <w:sz w:val="20"/>
+                          <w:szCs w:val="20"/>
+                        </w:rPr>
+                        <m:t>2</m:t>
+                      </m:r>
+                    </m:sup>
+                  </m:sSup>
+                </m:e>
+              </m:nary>
+              <m:sSubSup>
+                <m:sSubSupPr>
+                  <m:ctrlPr>
+                    <w:rPr>
+                      <w:rFonts w:ascii="Cambria Math" w:hAnsi="Cambria Math"/>
+                      <w:i/>
+                      <w:sz w:val="20"/>
+                      <w:szCs w:val="20"/>
+                    </w:rPr>
+                  </m:ctrlPr>
+                </m:sSubSupPr>
+                <m:e>
+                  <m:r>
+                    <w:rPr>
+                      <w:rFonts w:ascii="Cambria Math" w:hAnsi="Cambria Math"/>
+                      <w:sz w:val="20"/>
+                      <w:szCs w:val="20"/>
+                    </w:rPr>
+                    <m:t>s</m:t>
+                  </m:r>
+                </m:e>
+                <m:sub>
+                  <m:sSub>
+                    <m:sSubPr>
+                      <m:ctrlPr>
+                        <w:rPr>
+                          <w:rFonts w:ascii="Cambria Math" w:hAnsi="Cambria Math"/>
+                          <w:i/>
+                          <w:sz w:val="20"/>
+                          <w:szCs w:val="20"/>
+                        </w:rPr>
+                      </m:ctrlPr>
+                    </m:sSubPr>
+                    <m:e>
+                      <m:r>
+                        <w:rPr>
+                          <w:rFonts w:ascii="Cambria Math" w:hAnsi="Cambria Math"/>
+                          <w:sz w:val="20"/>
+                          <w:szCs w:val="20"/>
+                        </w:rPr>
+                        <m:t>X</m:t>
+                      </m:r>
+                    </m:e>
+                    <m:sub>
+                      <m:r>
+                        <w:rPr>
+                          <w:rFonts w:ascii="Cambria Math" w:hAnsi="Cambria Math"/>
+                          <w:sz w:val="20"/>
+                          <w:szCs w:val="20"/>
+                        </w:rPr>
+                        <m:t>i</m:t>
+                      </m:r>
+                    </m:sub>
+                  </m:sSub>
+                </m:sub>
+                <m:sup>
+                  <m:r>
+                    <w:rPr>
+                      <w:rFonts w:ascii="Cambria Math" w:hAnsi="Cambria Math"/>
+                      <w:sz w:val="20"/>
+                      <w:szCs w:val="20"/>
+                    </w:rPr>
+                    <m:t>2</m:t>
+                  </m:r>
+                </m:sup>
+              </m:sSubSup>
+              <m:r>
+                <w:rPr>
+                  <w:rFonts w:ascii="Cambria Math" w:hAnsi="Cambria Math"/>
+                  <w:sz w:val="20"/>
+                  <w:szCs w:val="20"/>
+                </w:rPr>
+                <m:t xml:space="preserve"> </m:t>
+              </m:r>
+              <m:r>
+                <m:rPr>
+                  <m:sty m:val="p"/>
+                </m:rPr>
+                <w:rPr>
+                  <w:rFonts w:ascii="Cambria Math" w:hAnsi="Cambria Math"/>
+                  <w:sz w:val="20"/>
+                  <w:szCs w:val="20"/>
+                </w:rPr>
+                <m:t>with</m:t>
+              </m:r>
+              <m:r>
+                <w:rPr>
+                  <w:rFonts w:ascii="Cambria Math" w:hAnsi="Cambria Math"/>
+                  <w:sz w:val="20"/>
+                  <w:szCs w:val="20"/>
+                </w:rPr>
+                <m:t xml:space="preserve"> </m:t>
+              </m:r>
+              <m:sSub>
+                <m:sSubPr>
+                  <m:ctrlPr>
+                    <w:rPr>
+                      <w:rFonts w:ascii="Cambria Math" w:hAnsi="Cambria Math"/>
+                      <w:i/>
+                      <w:sz w:val="20"/>
+                      <w:szCs w:val="20"/>
+                    </w:rPr>
+                  </m:ctrlPr>
+                </m:sSubPr>
+                <m:e>
+                  <m:r>
+                    <w:rPr>
+                      <w:rFonts w:ascii="Cambria Math" w:hAnsi="Cambria Math"/>
+                      <w:sz w:val="20"/>
+                      <w:szCs w:val="20"/>
+                    </w:rPr>
+                    <m:t>X</m:t>
+                  </m:r>
+                </m:e>
+                <m:sub>
+                  <m:r>
+                    <w:rPr>
+                      <w:rFonts w:ascii="Cambria Math" w:hAnsi="Cambria Math"/>
+                      <w:sz w:val="20"/>
+                      <w:szCs w:val="20"/>
+                    </w:rPr>
+                    <m:t>i</m:t>
+                  </m:r>
+                </m:sub>
+              </m:sSub>
+              <m:r>
+                <w:rPr>
+                  <w:rFonts w:ascii="Cambria Math" w:hAnsi="Cambria Math"/>
+                  <w:sz w:val="20"/>
+                  <w:szCs w:val="20"/>
+                </w:rPr>
+                <m:t>=</m:t>
+              </m:r>
+              <m:d>
+                <m:dPr>
+                  <m:ctrlPr>
+                    <w:rPr>
+                      <w:rFonts w:ascii="Cambria Math" w:hAnsi="Cambria Math"/>
+                      <w:i/>
+                      <w:sz w:val="20"/>
+                      <w:szCs w:val="20"/>
+                    </w:rPr>
+                  </m:ctrlPr>
+                </m:dPr>
+                <m:e>
+                  <m:r>
+                    <w:rPr>
+                      <w:rFonts w:ascii="Cambria Math" w:hAnsi="Cambria Math"/>
+                      <w:sz w:val="20"/>
+                      <w:szCs w:val="20"/>
+                    </w:rPr>
+                    <m:t>D</m:t>
+                  </m:r>
+                  <m:d>
+                    <m:dPr>
+                      <m:ctrlPr>
+                        <w:rPr>
+                          <w:rFonts w:ascii="Cambria Math" w:hAnsi="Cambria Math"/>
+                          <w:i/>
+                          <w:sz w:val="20"/>
+                          <w:szCs w:val="20"/>
+                        </w:rPr>
+                      </m:ctrlPr>
+                    </m:dPr>
+                    <m:e>
+                      <m:r>
+                        <w:rPr>
+                          <w:rFonts w:ascii="Cambria Math" w:hAnsi="Cambria Math"/>
+                          <w:sz w:val="20"/>
+                          <w:szCs w:val="20"/>
+                        </w:rPr>
+                        <m:t>λ</m:t>
+                      </m:r>
+                    </m:e>
+                  </m:d>
+                  <m:r>
+                    <w:rPr>
+                      <w:rFonts w:ascii="Cambria Math" w:hAnsi="Cambria Math"/>
+                      <w:sz w:val="20"/>
+                      <w:szCs w:val="20"/>
+                    </w:rPr>
+                    <m:t>,</m:t>
+                  </m:r>
+                  <m:sSub>
+                    <m:sSubPr>
+                      <m:ctrlPr>
+                        <w:rPr>
+                          <w:rFonts w:ascii="Cambria Math" w:hAnsi="Cambria Math"/>
+                          <w:i/>
+                          <w:sz w:val="20"/>
+                          <w:szCs w:val="20"/>
+                        </w:rPr>
+                      </m:ctrlPr>
+                    </m:sSubPr>
+                    <m:e>
+                      <m:r>
+                        <w:rPr>
+                          <w:rFonts w:ascii="Cambria Math" w:hAnsi="Cambria Math"/>
+                          <w:sz w:val="20"/>
+                          <w:szCs w:val="20"/>
+                        </w:rPr>
+                        <m:t>D</m:t>
+                      </m:r>
+                    </m:e>
+                    <m:sub>
+                      <m:r>
+                        <w:rPr>
+                          <w:rFonts w:ascii="Cambria Math" w:hAnsi="Cambria Math"/>
+                          <w:sz w:val="20"/>
+                          <w:szCs w:val="20"/>
+                        </w:rPr>
+                        <m:t>Max</m:t>
+                      </m:r>
+                    </m:sub>
+                  </m:sSub>
+                  <m:d>
+                    <m:dPr>
+                      <m:ctrlPr>
+                        <w:rPr>
+                          <w:rFonts w:ascii="Cambria Math" w:hAnsi="Cambria Math"/>
+                          <w:i/>
+                          <w:sz w:val="20"/>
+                          <w:szCs w:val="20"/>
+                        </w:rPr>
+                      </m:ctrlPr>
+                    </m:dPr>
+                    <m:e>
+                      <m:r>
+                        <w:rPr>
+                          <w:rFonts w:ascii="Cambria Math" w:hAnsi="Cambria Math"/>
+                          <w:sz w:val="20"/>
+                          <w:szCs w:val="20"/>
+                        </w:rPr>
+                        <m:t>λ</m:t>
+                      </m:r>
+                    </m:e>
+                  </m:d>
+                  <m:r>
+                    <w:rPr>
+                      <w:rFonts w:ascii="Cambria Math" w:hAnsi="Cambria Math"/>
+                      <w:sz w:val="20"/>
+                      <w:szCs w:val="20"/>
+                    </w:rPr>
+                    <m:t>,</m:t>
+                  </m:r>
+                  <m:sSub>
+                    <m:sSubPr>
+                      <m:ctrlPr>
+                        <w:rPr>
+                          <w:rFonts w:ascii="Cambria Math" w:hAnsi="Cambria Math"/>
+                          <w:i/>
+                          <w:sz w:val="20"/>
+                          <w:szCs w:val="20"/>
+                        </w:rPr>
+                      </m:ctrlPr>
+                    </m:sSubPr>
+                    <m:e>
+                      <m:r>
+                        <w:rPr>
+                          <w:rFonts w:ascii="Cambria Math" w:hAnsi="Cambria Math"/>
+                          <w:sz w:val="20"/>
+                          <w:szCs w:val="20"/>
+                        </w:rPr>
+                        <m:t>D</m:t>
+                      </m:r>
+                    </m:e>
+                    <m:sub>
+                      <m:r>
+                        <w:rPr>
+                          <w:rFonts w:ascii="Cambria Math" w:hAnsi="Cambria Math"/>
+                          <w:sz w:val="20"/>
+                          <w:szCs w:val="20"/>
+                        </w:rPr>
+                        <m:t>Min</m:t>
+                      </m:r>
+                    </m:sub>
+                  </m:sSub>
+                  <m:d>
+                    <m:dPr>
+                      <m:ctrlPr>
+                        <w:rPr>
+                          <w:rFonts w:ascii="Cambria Math" w:hAnsi="Cambria Math"/>
+                          <w:i/>
+                          <w:sz w:val="20"/>
+                          <w:szCs w:val="20"/>
+                        </w:rPr>
+                      </m:ctrlPr>
+                    </m:dPr>
+                    <m:e>
+                      <m:r>
+                        <w:rPr>
+                          <w:rFonts w:ascii="Cambria Math" w:hAnsi="Cambria Math"/>
+                          <w:sz w:val="20"/>
+                          <w:szCs w:val="20"/>
+                        </w:rPr>
+                        <m:t>λ</m:t>
+                      </m:r>
+                    </m:e>
+                  </m:d>
+                </m:e>
+              </m:d>
+            </m:oMath>
+            <w:r>
+              <w:rPr>
+                <w:rFonts w:ascii="Cambria Math" w:hAnsi="Cambria Math"/>
+                <w:sz w:val="20"/>
+                <w:szCs w:val="20"/>
+              </w:rPr>
+              <w:t>,</w:t>
+            </w:r>
+          </w:p>
+        </w:tc>
+        <w:tc>
+          <w:tcPr>
+            <w:tcW w:w="341" w:type="dxa"/>
+            <w:vAlign w:val="center"/>
+          </w:tcPr>
+          <w:p>
+            <w:pPr>
+              <w:pStyle w:val="Equation"/>
+              <w:tabs>
+                <w:tab w:val="clear" w:pos="4680"/>
+                <w:tab w:val="left" w:pos="2970"/>
+              </w:tabs>
+              <w:jc w:val="both"/>
+            </w:pPr>
+            <w:r>
+              <w:t>(</w:t>
+            </w:r>
+            <w:r>
+              <w:fldChar w:fldCharType="begin"/>
+            </w:r>
+            <w:r>
+              <w:instrText xml:space="preserve"> SEQ Eq \* MERGEFORMAT </w:instrText>
+            </w:r>
+            <w:r>
+              <w:fldChar w:fldCharType="separate"/>
+            </w:r>
+            <w:r>
+              <w:rPr>
+                <w:noProof/>
+              </w:rPr>
+              <w:t>12</w:t>
+            </w:r>
+            <w:r>
+              <w:rPr>
+                <w:noProof/>
+              </w:rPr>
+              <w:fldChar w:fldCharType="end"/>
+            </w:r>
+            <w:r>
+              <w:t>)</w:t>
+            </w:r>
+          </w:p>
+        </w:tc>
+      </w:tr>
+    </w:tbl>
+    <w:p>
+      <w:pPr>
+        <w:pStyle w:val="09BodyFirstParagraph"/>
+      </w:pPr>
+      <w:r>
+        <w:t>since the measurements of the sample, the 100% transmittance and the 0% transmittance are independent.</w:t>
+      </w:r>
+      <w:r>
+        <w:t xml:space="preserve"> Here </w:t>
+      </w:r>
+      <m:oMath>
+        <m:sSub>
+          <m:sSubPr>
+            <m:ctrlPr>
+              <w:rPr>
+                <w:rFonts w:ascii="Cambria Math" w:hAnsi="Cambria Math"/>
+                <w:i/>
+              </w:rPr>
+            </m:ctrlPr>
+          </m:sSubPr>
+          <m:e>
+            <m:r>
+              <w:rPr>
+                <w:rFonts w:ascii="Cambria Math" w:hAnsi="Cambria Math"/>
+              </w:rPr>
+              <m:t>s</m:t>
+            </m:r>
+          </m:e>
+          <m:sub>
+            <m:sSub>
+              <m:sSubPr>
+                <m:ctrlPr>
+                  <w:rPr>
+                    <w:rFonts w:ascii="Cambria Math" w:hAnsi="Cambria Math"/>
+                    <w:i/>
+                  </w:rPr>
+                </m:ctrlPr>
+              </m:sSubPr>
+              <m:e>
+                <m:r>
+                  <w:rPr>
+                    <w:rFonts w:ascii="Cambria Math" w:hAnsi="Cambria Math"/>
+                  </w:rPr>
+                  <m:t>X</m:t>
+                </m:r>
+              </m:e>
+              <m:sub>
+                <m:r>
+                  <w:rPr>
+                    <w:rFonts w:ascii="Cambria Math" w:hAnsi="Cambria Math"/>
+                  </w:rPr>
+                  <m:t>i</m:t>
+                </m:r>
+              </m:sub>
+            </m:sSub>
+          </m:sub>
+        </m:sSub>
+      </m:oMath>
+      <w:r>
+        <w:t>is the standard deviation on the measured signals.</w:t>
       </w:r>
     </w:p>
     <w:p>
@@ -9633,7 +10355,7 @@
                 <w:rPr>
                   <w:noProof/>
                 </w:rPr>
-                <w:t>12</w:t>
+                <w:t>13</w:t>
               </w:r>
             </w:fldSimple>
             <w:r>
@@ -9646,9 +10368,6 @@
     <w:p>
       <w:pPr>
         <w:pStyle w:val="09BodyFirstParagraph"/>
-        <w:rPr>
-          <w:szCs w:val="20"/>
-        </w:rPr>
       </w:pPr>
       <w:r>
         <w:t xml:space="preserve">where </w:t>
@@ -9665,27 +10384,16 @@
         <w:t xml:space="preserve"> is the number of </w:t>
       </w:r>
       <w:r>
-        <w:t>measurement</w:t>
+        <w:t>measurement wavelength</w:t>
+      </w:r>
+      <w:r>
+        <w:t xml:space="preserve">s. </w:t>
+      </w:r>
+      <w:r>
+        <w:t>Since the transmittance measurement</w:t>
       </w:r>
       <w:r>
         <w:t>s</w:t>
-      </w:r>
-      <w:r>
-        <w:t xml:space="preserve"> </w:t>
-      </w:r>
-      <w:proofErr w:type="gramStart"/>
-      <w:r>
-        <w:t>wavelength</w:t>
-      </w:r>
-      <w:r>
-        <w:t>s.</w:t>
-      </w:r>
-      <w:proofErr w:type="gramEnd"/>
-      <w:r>
-        <w:t xml:space="preserve"> </w:t>
-      </w:r>
-      <w:r>
-        <w:t>Since the transmittance measurement</w:t>
       </w:r>
       <w:r>
         <w:t xml:space="preserve"> over the</w:t>
@@ -9809,16 +10517,19 @@
                   </m:sSubPr>
                   <m:e>
                     <m:r>
-                      <m:rPr>
-                        <m:sty m:val="p"/>
-                      </m:rPr>
                       <w:rPr>
                         <w:rFonts w:ascii="Cambria Math" w:hAnsi="Cambria Math"/>
                       </w:rPr>
-                      <m:t>σ</m:t>
+                      <m:t>s</m:t>
                     </m:r>
                   </m:e>
                   <m:sub>
+                    <m:r>
+                      <w:rPr>
+                        <w:rFonts w:ascii="Cambria Math" w:hAnsi="Cambria Math"/>
+                      </w:rPr>
+                      <m:t>T(</m:t>
+                    </m:r>
                     <m:sSub>
                       <m:sSubPr>
                         <m:ctrlPr>
@@ -9830,9 +10541,6 @@
                       </m:sSubPr>
                       <m:e>
                         <m:r>
-                          <m:rPr>
-                            <m:sty m:val="p"/>
-                          </m:rPr>
                           <w:rPr>
                             <w:rFonts w:ascii="Cambria Math" w:hAnsi="Cambria Math"/>
                           </w:rPr>
@@ -9848,6 +10556,12 @@
                         </m:r>
                       </m:sub>
                     </m:sSub>
+                    <m:r>
+                      <w:rPr>
+                        <w:rFonts w:ascii="Cambria Math" w:hAnsi="Cambria Math"/>
+                      </w:rPr>
+                      <m:t>)</m:t>
+                    </m:r>
                   </m:sub>
                 </m:sSub>
               </m:e>
@@ -9887,16 +10601,19 @@
                   </m:sSubPr>
                   <m:e>
                     <m:r>
-                      <m:rPr>
-                        <m:sty m:val="p"/>
-                      </m:rPr>
                       <w:rPr>
                         <w:rFonts w:ascii="Cambria Math" w:hAnsi="Cambria Math"/>
                       </w:rPr>
-                      <m:t>σ</m:t>
+                      <m:t>s</m:t>
                     </m:r>
                   </m:e>
                   <m:sub>
+                    <m:r>
+                      <w:rPr>
+                        <w:rFonts w:ascii="Cambria Math" w:hAnsi="Cambria Math"/>
+                      </w:rPr>
+                      <m:t>T(</m:t>
+                    </m:r>
                     <m:sSub>
                       <m:sSubPr>
                         <m:ctrlPr>
@@ -9908,9 +10625,6 @@
                       </m:sSubPr>
                       <m:e>
                         <m:r>
-                          <m:rPr>
-                            <m:sty m:val="p"/>
-                          </m:rPr>
                           <w:rPr>
                             <w:rFonts w:ascii="Cambria Math" w:hAnsi="Cambria Math"/>
                           </w:rPr>
@@ -9926,6 +10640,12 @@
                         </m:r>
                       </m:sub>
                     </m:sSub>
+                    <m:r>
+                      <w:rPr>
+                        <w:rFonts w:ascii="Cambria Math" w:hAnsi="Cambria Math"/>
+                      </w:rPr>
+                      <m:t>)</m:t>
+                    </m:r>
                   </m:sub>
                 </m:sSub>
               </m:e>
@@ -9948,7 +10668,12 @@
         <w:t xml:space="preserve"> i.e.</w:t>
       </w:r>
       <w:r>
-        <w:t xml:space="preserve"> the variance of the transmittance measurements. </w:t>
+        <w:t xml:space="preserve"> the varian</w:t>
+      </w:r>
+      <w:bookmarkStart w:id="5" w:name="_GoBack"/>
+      <w:bookmarkEnd w:id="5"/>
+      <w:r>
+        <w:t xml:space="preserve">ce of the transmittance measurements. </w:t>
       </w:r>
       <w:r>
         <w:t xml:space="preserve">The </w:t>
@@ -9989,12 +10714,6 @@
         </w:rPr>
         <w:t xml:space="preserve"> </w:t>
       </w:r>
-    </w:p>
-    <w:p>
-      <w:pPr>
-        <w:pStyle w:val="10BodySubsequentParagraph"/>
-        <w:ind w:firstLine="0"/>
-      </w:pPr>
       <m:oMath>
         <m:sSub>
           <m:sSubPr>
@@ -10255,6 +10974,49 @@
           <w:szCs w:val="20"/>
         </w:rPr>
         <w:t xml:space="preserve"> with</w:t>
+      </w:r>
+      <w:r>
+        <w:rPr>
+          <w:rFonts w:cs="Times New Roman"/>
+          <w:szCs w:val="20"/>
+        </w:rPr>
+        <w:t xml:space="preserve"> </w:t>
+      </w:r>
+      <w:r>
+        <w:rPr>
+          <w:rFonts w:cs="Times New Roman"/>
+          <w:szCs w:val="20"/>
+        </w:rPr>
+        <w:fldChar w:fldCharType="begin"/>
+      </w:r>
+      <w:r>
+        <w:rPr>
+          <w:rFonts w:cs="Times New Roman"/>
+          <w:szCs w:val="20"/>
+        </w:rPr>
+        <w:instrText xml:space="preserve"> ADDIN EN.CITE &lt;EndNote&gt;&lt;Cite&gt;&lt;Author&gt;Wübbeler&lt;/Author&gt;&lt;Year&gt;2017&lt;/Year&gt;&lt;RecNum&gt;14&lt;/RecNum&gt;&lt;DisplayText&gt;[7]&lt;/DisplayText&gt;&lt;record&gt;&lt;rec-number&gt;14&lt;/rec-number&gt;&lt;foreign-keys&gt;&lt;key app="EN" db-id="tvrpsaw9gvxw02efwx5xxwx0z5pdw5wxrp09" timestamp="1562852333"&gt;14&lt;/key&gt;&lt;/foreign-keys&gt;&lt;ref-type name="Journal Article"&gt;17&lt;/ref-type&gt;&lt;contributors&gt;&lt;authors&gt;&lt;author&gt;Wübbeler, Gerd&lt;/author&gt;&lt;author&gt;Campos Acosta, Joaquin&lt;/author&gt;&lt;author&gt;Elster, Clemens %J Color Research&lt;/author&gt;&lt;author&gt;Application&lt;/author&gt;&lt;/authors&gt;&lt;/contributors&gt;&lt;titles&gt;&lt;title&gt;Evaluation of uncertainties for CIELAB color coordinates&lt;/title&gt;&lt;secondary-title&gt;Color Research &amp;amp; Application&lt;/secondary-title&gt;&lt;/titles&gt;&lt;periodical&gt;&lt;full-title&gt;Color Research &amp;amp; Application&lt;/full-title&gt;&lt;/periodical&gt;&lt;pages&gt;564-570&lt;/pages&gt;&lt;volume&gt;42&lt;/volume&gt;&lt;number&gt;5&lt;/number&gt;&lt;dates&gt;&lt;year&gt;2017&lt;/year&gt;&lt;/dates&gt;&lt;isbn&gt;0361-2317&lt;/isbn&gt;&lt;urls&gt;&lt;/urls&gt;&lt;/record&gt;&lt;/Cite&gt;&lt;/EndNote&gt;</w:instrText>
+      </w:r>
+      <w:r>
+        <w:rPr>
+          <w:rFonts w:cs="Times New Roman"/>
+          <w:szCs w:val="20"/>
+        </w:rPr>
+        <w:fldChar w:fldCharType="separate"/>
+      </w:r>
+      <w:r>
+        <w:rPr>
+          <w:rFonts w:cs="Times New Roman"/>
+          <w:noProof/>
+          <w:szCs w:val="20"/>
+        </w:rPr>
+        <w:t>[7]</w:t>
+      </w:r>
+      <w:r>
+        <w:rPr>
+          <w:rFonts w:cs="Times New Roman"/>
+          <w:szCs w:val="20"/>
+        </w:rPr>
+        <w:fldChar w:fldCharType="end"/>
       </w:r>
     </w:p>
     <w:tbl>
@@ -11118,7 +11880,7 @@
                 <w:rPr>
                   <w:noProof/>
                 </w:rPr>
-                <w:t>13</w:t>
+                <w:t>14</w:t>
               </w:r>
             </w:fldSimple>
             <w:r>
@@ -11473,7 +12235,7 @@
                 <w:rPr>
                   <w:noProof/>
                 </w:rPr>
-                <w:t>14</w:t>
+                <w:t>15</w:t>
               </w:r>
             </w:fldSimple>
             <w:r>
@@ -12180,7 +12942,7 @@
                 <w:rPr>
                   <w:noProof/>
                 </w:rPr>
-                <w:t>15</w:t>
+                <w:t>16</w:t>
               </w:r>
             </w:fldSimple>
             <w:r>
@@ -12762,7 +13524,7 @@
                 <w:rPr>
                   <w:noProof/>
                 </w:rPr>
-                <w:t>16</w:t>
+                <w:t>17</w:t>
               </w:r>
             </w:fldSimple>
             <w:r>
@@ -12953,6 +13715,9 @@
         <w:t>results</w:t>
       </w:r>
       <w:r>
+        <w:t>,</w:t>
+      </w:r>
+      <w:r>
         <w:t xml:space="preserve"> and ii) conducting the experiments several times under </w:t>
       </w:r>
       <w:r>
@@ -13131,6 +13896,132 @@
       <w:pPr>
         <w:pStyle w:val="09BodyFirstParagraph"/>
       </w:pPr>
+      <w:r>
+        <w:t>To assess the linearity of the</w:t>
+      </w:r>
+      <w:r>
+        <w:t xml:space="preserve"> transmittance measurements with the camera, we compared the spatial average of the transmittance images to the spectroradiometer transmittance measurements for a set of Kodak Warren gelatin neutral density filters with optical density </w:t>
+      </w:r>
+      <m:oMath>
+        <m:r>
+          <w:rPr>
+            <w:rFonts w:ascii="Cambria Math" w:hAnsi="Cambria Math"/>
+          </w:rPr>
+          <m:t>OD=</m:t>
+        </m:r>
+        <m:d>
+          <m:dPr>
+            <m:begChr m:val="["/>
+            <m:endChr m:val="]"/>
+            <m:ctrlPr>
+              <w:rPr>
+                <w:rFonts w:ascii="Cambria Math" w:hAnsi="Cambria Math"/>
+                <w:i/>
+              </w:rPr>
+            </m:ctrlPr>
+          </m:dPr>
+          <m:e>
+            <m:r>
+              <w:rPr>
+                <w:rFonts w:ascii="Cambria Math" w:hAnsi="Cambria Math"/>
+              </w:rPr>
+              <m:t xml:space="preserve">0.1, 0.2, </m:t>
+            </m:r>
+            <m:r>
+              <w:rPr>
+                <w:rFonts w:ascii="Cambria Math" w:hAnsi="Cambria Math"/>
+              </w:rPr>
+              <m:t>0.3,</m:t>
+            </m:r>
+            <m:r>
+              <w:rPr>
+                <w:rFonts w:ascii="Cambria Math" w:hAnsi="Cambria Math"/>
+              </w:rPr>
+              <m:t xml:space="preserve"> </m:t>
+            </m:r>
+            <m:r>
+              <w:rPr>
+                <w:rFonts w:ascii="Cambria Math" w:hAnsi="Cambria Math"/>
+              </w:rPr>
+              <m:t>0.6,</m:t>
+            </m:r>
+            <m:r>
+              <w:rPr>
+                <w:rFonts w:ascii="Cambria Math" w:hAnsi="Cambria Math"/>
+              </w:rPr>
+              <m:t xml:space="preserve"> </m:t>
+            </m:r>
+            <m:r>
+              <w:rPr>
+                <w:rFonts w:ascii="Cambria Math" w:hAnsi="Cambria Math"/>
+              </w:rPr>
+              <m:t>1.0,</m:t>
+            </m:r>
+            <m:r>
+              <w:rPr>
+                <w:rFonts w:ascii="Cambria Math" w:hAnsi="Cambria Math"/>
+              </w:rPr>
+              <m:t xml:space="preserve"> </m:t>
+            </m:r>
+            <m:r>
+              <w:rPr>
+                <w:rFonts w:ascii="Cambria Math" w:hAnsi="Cambria Math"/>
+              </w:rPr>
+              <m:t>1.3,</m:t>
+            </m:r>
+            <m:r>
+              <w:rPr>
+                <w:rFonts w:ascii="Cambria Math" w:hAnsi="Cambria Math"/>
+              </w:rPr>
+              <m:t xml:space="preserve"> </m:t>
+            </m:r>
+            <m:r>
+              <w:rPr>
+                <w:rFonts w:ascii="Cambria Math" w:hAnsi="Cambria Math"/>
+              </w:rPr>
+              <m:t>1.6,</m:t>
+            </m:r>
+            <m:r>
+              <w:rPr>
+                <w:rFonts w:ascii="Cambria Math" w:hAnsi="Cambria Math"/>
+              </w:rPr>
+              <m:t xml:space="preserve"> </m:t>
+            </m:r>
+            <m:r>
+              <w:rPr>
+                <w:rFonts w:ascii="Cambria Math" w:hAnsi="Cambria Math"/>
+              </w:rPr>
+              <m:t>2.0</m:t>
+            </m:r>
+          </m:e>
+        </m:d>
+      </m:oMath>
+      <w:r>
+        <w:t xml:space="preserve">. The uncertainties on both </w:t>
+      </w:r>
+      <w:r>
+        <w:t xml:space="preserve">transmittance </w:t>
+      </w:r>
+      <w:r>
+        <w:t xml:space="preserve">measurement </w:t>
+      </w:r>
+      <w:r>
+        <w:t>channel</w:t>
+      </w:r>
+      <w:r>
+        <w:t>s</w:t>
+      </w:r>
+      <w:r>
+        <w:t xml:space="preserve"> are computed using </w:t>
+      </w:r>
+      <w:proofErr w:type="gramStart"/>
+      <w:r>
+        <w:t>Eq.(</w:t>
+      </w:r>
+      <w:proofErr w:type="gramEnd"/>
+      <w:r>
+        <w:t>XX)</w:t>
+      </w:r>
     </w:p>
     <w:p>
       <w:pPr>
@@ -13672,7 +14563,7 @@
               <w:rPr>
                 <w:rFonts w:ascii="Cambria Math" w:hAnsi="Cambria Math"/>
               </w:rPr>
-              <m:t>0.3,0.6,1.0,1.3,1.6,2.0</m:t>
+              <m:t>0.1, 0.2, 0.3, 0.6, 1.0, 1.3, 1.6, 2.0</m:t>
             </m:r>
           </m:e>
         </m:d>
@@ -14057,12 +14948,7 @@
         </m:r>
       </m:oMath>
       <w:r>
-        <w:t>. (b) CIELAB representation of the measurements for the spectroradiometer, the spatial average of the images captured</w:t>
-      </w:r>
-      <w:bookmarkStart w:id="4" w:name="_GoBack"/>
-      <w:bookmarkEnd w:id="4"/>
-      <w:r>
-        <w:t xml:space="preserve"> by the camera and the pixel-by-pixel values. The </w:t>
+        <w:t xml:space="preserve">. (b) CIELAB representation of the measurements for the spectroradiometer, the spatial average of the images captured by the camera and the pixel-by-pixel values. The </w:t>
       </w:r>
       <w:r>
         <w:t>distance in the CIELAB space is virtually null (</w:t>
@@ -14325,7 +15211,13 @@
         </m:r>
       </m:oMath>
       <w:r>
-        <w:t xml:space="preserve">(spectroradiometer) </w:t>
+        <w:t>(spectroradiometer)</w:t>
+      </w:r>
+      <w:r>
+        <w:t>,</w:t>
+      </w:r>
+      <w:r>
+        <w:t xml:space="preserve"> </w:t>
       </w:r>
       <w:r>
         <w:t xml:space="preserve">and (ii) </w:t>
@@ -14653,6 +15545,9 @@
       </w:r>
       <w:r>
         <w:t>olor filters in CIELAB color space</w:t>
+      </w:r>
+      <w:r>
+        <w:t>. ADD THE GAMUT OF THE TISSUE SLIDE TO PICK THE 2 EXAMPLES OF COLOR FILTER USED AFTER</w:t>
       </w:r>
     </w:p>
     <w:p>
@@ -15237,7 +16132,13 @@
         </m:r>
       </m:oMath>
       <w:r>
-        <w:t xml:space="preserve">(spectroradiometer) and (ii) </w:t>
+        <w:t>(spectroradiometer)</w:t>
+      </w:r>
+      <w:r>
+        <w:t>,</w:t>
+      </w:r>
+      <w:r>
+        <w:t xml:space="preserve"> and (ii) </w:t>
       </w:r>
       <m:oMath>
         <m:sSubSup>
@@ -15438,6 +16339,9 @@
       </m:oMath>
       <w:r>
         <w:t xml:space="preserve"> (camera spatial average)</w:t>
+      </w:r>
+      <w:r>
+        <w:t>.</w:t>
       </w:r>
     </w:p>
     <w:p>
@@ -16027,7 +16931,13 @@
         </m:r>
       </m:oMath>
       <w:r>
-        <w:t xml:space="preserve">(spectroradiometer) and (ii) </w:t>
+        <w:t>(spectroradiometer)</w:t>
+      </w:r>
+      <w:r>
+        <w:t>,</w:t>
+      </w:r>
+      <w:r>
+        <w:t xml:space="preserve"> and (ii) </w:t>
       </w:r>
       <m:oMath>
         <m:sSubSup>
@@ -16252,6 +17162,9 @@
       </m:oMath>
       <w:r>
         <w:t xml:space="preserve"> (camera spatial average)</w:t>
+      </w:r>
+      <w:r>
+        <w:t>.</w:t>
       </w:r>
     </w:p>
     <w:p>
@@ -16621,7 +17534,7 @@
                 <w:rPr>
                   <w:noProof/>
                 </w:rPr>
-                <w:t>17</w:t>
+                <w:t>18</w:t>
               </w:r>
             </w:fldSimple>
             <w:r>
@@ -16763,7 +17676,7 @@
                 <w:rPr>
                   <w:noProof/>
                 </w:rPr>
-                <w:t>18</w:t>
+                <w:t>19</w:t>
               </w:r>
             </w:fldSimple>
             <w:r>
@@ -16965,7 +17878,7 @@
                 <w:rPr>
                   <w:noProof/>
                 </w:rPr>
-                <w:t>19</w:t>
+                <w:t>20</w:t>
               </w:r>
             </w:fldSimple>
             <w:r>
@@ -17332,7 +18245,7 @@
                 <w:rPr>
                   <w:noProof/>
                 </w:rPr>
-                <w:t>20</w:t>
+                <w:t>21</w:t>
               </w:r>
             </w:fldSimple>
             <w:r>
@@ -17558,7 +18471,7 @@
                 <w:rPr>
                   <w:noProof/>
                 </w:rPr>
-                <w:t>21</w:t>
+                <w:t>22</w:t>
               </w:r>
             </w:fldSimple>
             <w:r>
@@ -17852,7 +18765,7 @@
                 <w:rPr>
                   <w:noProof/>
                 </w:rPr>
-                <w:t>22</w:t>
+                <w:t>23</w:t>
               </w:r>
             </w:fldSimple>
             <w:r>
@@ -18012,7 +18925,7 @@
           <w:rPr>
             <w:noProof/>
           </w:rPr>
-          <w:t>23</w:t>
+          <w:t>24</w:t>
         </w:r>
       </w:fldSimple>
       <w:r>
@@ -18144,7 +19057,7 @@
           <w:rPr>
             <w:noProof/>
           </w:rPr>
-          <w:t>24</w:t>
+          <w:t>25</w:t>
         </w:r>
       </w:fldSimple>
       <w:r>
@@ -18268,7 +19181,7 @@
           <w:rPr>
             <w:noProof/>
           </w:rPr>
-          <w:t>25</w:t>
+          <w:t>26</w:t>
         </w:r>
       </w:fldSimple>
       <w:r>
@@ -18392,7 +19305,7 @@
           <w:rPr>
             <w:noProof/>
           </w:rPr>
-          <w:t>26</w:t>
+          <w:t>27</w:t>
         </w:r>
       </w:fldSimple>
       <w:r>
@@ -18629,7 +19542,7 @@
           <w:rPr>
             <w:noProof/>
           </w:rPr>
-          <w:t>27</w:t>
+          <w:t>28</w:t>
         </w:r>
       </w:fldSimple>
       <w:r>
@@ -18838,7 +19751,7 @@
           <w:rPr>
             <w:noProof/>
           </w:rPr>
-          <w:t>28</w:t>
+          <w:t>29</w:t>
         </w:r>
       </w:fldSimple>
       <w:r>
@@ -19048,7 +19961,7 @@
           <w:rPr>
             <w:noProof/>
           </w:rPr>
-          <w:t>29</w:t>
+          <w:t>30</w:t>
         </w:r>
       </w:fldSimple>
       <w:r>
@@ -19274,7 +20187,7 @@
           <w:rPr>
             <w:noProof/>
           </w:rPr>
-          <w:t>30</w:t>
+          <w:t>31</w:t>
         </w:r>
       </w:fldSimple>
       <w:r>
@@ -19342,7 +20255,7 @@
           <w:rPr>
             <w:noProof/>
           </w:rPr>
-          <w:t>31</w:t>
+          <w:t>32</w:t>
         </w:r>
       </w:fldSimple>
       <w:r>
@@ -20057,6 +20970,7 @@
     <w:p>
       <w:pPr>
         <w:pStyle w:val="EndNoteBibliography"/>
+        <w:spacing w:after="0"/>
       </w:pPr>
       <w:r>
         <w:t>6.</w:t>
@@ -20073,6 +20987,27 @@
       </w:r>
       <w:r>
         <w:t>, 477 (1999).</w:t>
+      </w:r>
+    </w:p>
+    <w:p>
+      <w:pPr>
+        <w:pStyle w:val="EndNoteBibliography"/>
+      </w:pPr>
+      <w:r>
+        <w:t>7.</w:t>
+      </w:r>
+      <w:r>
+        <w:tab/>
+        <w:t xml:space="preserve">G. Wübbeler, J. Campos Acosta, C. J. C. R. Elster, and Application, "Evaluation of uncertainties for CIELAB color coordinates," Color Research &amp; Application </w:t>
+      </w:r>
+      <w:r>
+        <w:rPr>
+          <w:b/>
+        </w:rPr>
+        <w:t>42</w:t>
+      </w:r>
+      <w:r>
+        <w:t>, 564-570 (2017).</w:t>
       </w:r>
     </w:p>
     <w:p>
@@ -22919,7 +23854,7 @@
 </file>
 
 <file path=customXml/itemProps1.xml><?xml version="1.0" encoding="utf-8"?>
-<ds:datastoreItem xmlns:ds="http://schemas.openxmlformats.org/officeDocument/2006/customXml" ds:itemID="{9E185EFD-8333-40D2-B96C-CF9E7242FC86}">
+<ds:datastoreItem xmlns:ds="http://schemas.openxmlformats.org/officeDocument/2006/customXml" ds:itemID="{44EFA09A-1DC4-467D-8186-5D73A15E49F3}">
   <ds:schemaRefs>
     <ds:schemaRef ds:uri="http://schemas.openxmlformats.org/officeDocument/2006/bibliography"/>
   </ds:schemaRefs>

</xml_diff>

<commit_message>
Darft with updated tables
</commit_message>
<xml_diff>
--- a/paper/draft/v1_PL.docx
+++ b/paper/draft/v1_PL.docx
@@ -8,13 +8,13 @@
       </w:pPr>
       <w:bookmarkStart w:id="0" w:name="_Hlk15301081"/>
       <w:r>
-        <w:t xml:space="preserve">Determining the color truth of histological </w:t>
-      </w:r>
-      <w:r>
-        <w:t>tissue</w:t>
-      </w:r>
-      <w:r>
-        <w:t xml:space="preserve"> slides with a hyperspectral imaging system</w:t>
+        <w:t>Color performances</w:t>
+      </w:r>
+      <w:r>
+        <w:t xml:space="preserve"> of a hyperspectral imaging microscope for determining the color truth of histological tissue slides</w:t>
+      </w:r>
+      <w:r>
+        <w:t>.</w:t>
       </w:r>
     </w:p>
     <w:bookmarkEnd w:id="0"/>
@@ -26,12 +26,11 @@
         </w:rPr>
       </w:pPr>
       <w:r>
-        <w:t>Tentative: Wei-Chung Cheng</w:t>
-      </w:r>
-      <w:r>
-        <w:t>,</w:t>
-      </w:r>
-      <w:proofErr w:type="gramStart"/>
+        <w:t xml:space="preserve">Tentative: </w:t>
+      </w:r>
+      <w:r>
+        <w:t>Paul Lemaillet,</w:t>
+      </w:r>
       <w:r>
         <w:rPr>
           <w:vertAlign w:val="superscript"/>
@@ -39,66 +38,28 @@
         <w:t>1</w:t>
       </w:r>
       <w:r>
+        <w:t xml:space="preserve"> and </w:t>
+      </w:r>
+      <w:r>
+        <w:t>Wei-Chung Cheng</w:t>
+      </w:r>
+      <w:r>
+        <w:t>,</w:t>
+      </w:r>
+      <w:proofErr w:type="gramStart"/>
+      <w:r>
+        <w:rPr>
+          <w:vertAlign w:val="superscript"/>
+        </w:rPr>
+        <w:t>1</w:t>
+      </w:r>
+      <w:r>
         <w:rPr>
           <w:vertAlign w:val="superscript"/>
         </w:rPr>
         <w:t>,*</w:t>
       </w:r>
       <w:proofErr w:type="gramEnd"/>
-      <w:r>
-        <w:t xml:space="preserve"> </w:t>
-      </w:r>
-      <w:r>
-        <w:t>Paul Lemaillet</w:t>
-      </w:r>
-      <w:r>
-        <w:t>,</w:t>
-      </w:r>
-      <w:r>
-        <w:rPr>
-          <w:vertAlign w:val="superscript"/>
-        </w:rPr>
-        <w:t>1</w:t>
-      </w:r>
-      <w:r>
-        <w:t xml:space="preserve"> </w:t>
-      </w:r>
-      <w:r>
-        <w:t>Firdous Saleheen</w:t>
-      </w:r>
-      <w:r>
-        <w:rPr>
-          <w:vertAlign w:val="superscript"/>
-        </w:rPr>
-        <w:t>1,</w:t>
-      </w:r>
-      <w:r>
-        <w:rPr>
-          <w:vertAlign w:val="superscript"/>
-        </w:rPr>
-        <w:t>2</w:t>
-      </w:r>
-      <w:r>
-        <w:t xml:space="preserve"> </w:t>
-      </w:r>
-      <w:r>
-        <w:t xml:space="preserve">and </w:t>
-      </w:r>
-      <w:r>
-        <w:t>Jocelyn Liu</w:t>
-      </w:r>
-      <w:r>
-        <w:rPr>
-          <w:vertAlign w:val="superscript"/>
-        </w:rPr>
-        <w:t>1</w:t>
-      </w:r>
-      <w:r>
-        <w:rPr>
-          <w:vertAlign w:val="superscript"/>
-        </w:rPr>
-        <w:t>,3</w:t>
-      </w:r>
     </w:p>
     <w:p>
       <w:pPr>
@@ -157,64 +118,6 @@
       </w:r>
       <w:r>
         <w:t>, USA</w:t>
-      </w:r>
-    </w:p>
-    <w:p>
-      <w:pPr>
-        <w:pStyle w:val="03AuthorAffiliation"/>
-      </w:pPr>
-      <w:r>
-        <w:rPr>
-          <w:vertAlign w:val="superscript"/>
-        </w:rPr>
-        <w:t>2</w:t>
-      </w:r>
-      <w:r>
-        <w:t xml:space="preserve">Currently with </w:t>
-      </w:r>
-      <w:r>
-        <w:t>Engineering</w:t>
-      </w:r>
-      <w:r>
-        <w:t xml:space="preserve"> Department, </w:t>
-      </w:r>
-      <w:r>
-        <w:t>EDDA Technology</w:t>
-      </w:r>
-      <w:r>
-        <w:t>,</w:t>
-      </w:r>
-      <w:r>
-        <w:t xml:space="preserve"> Inc., Princeton</w:t>
-      </w:r>
-      <w:r>
-        <w:t xml:space="preserve">, </w:t>
-      </w:r>
-      <w:r>
-        <w:t>New Jersey</w:t>
-      </w:r>
-      <w:r>
-        <w:t>, USA</w:t>
-      </w:r>
-    </w:p>
-    <w:p>
-      <w:pPr>
-        <w:pStyle w:val="03AuthorAffiliation"/>
-      </w:pPr>
-      <w:r>
-        <w:rPr>
-          <w:vertAlign w:val="superscript"/>
-        </w:rPr>
-        <w:t>3</w:t>
-      </w:r>
-      <w:r>
-        <w:t xml:space="preserve">Currently with </w:t>
-      </w:r>
-      <w:r>
-        <w:rPr>
-          <w:color w:val="FFC000"/>
-        </w:rPr>
-        <w:t>the Department of Electronic Journals, The Optical Society, 2010 Massachusetts Avenue NW, Washington, DC 20036, USA</w:t>
       </w:r>
     </w:p>
     <w:p>
@@ -335,15 +238,37 @@
     <w:p>
       <w:pPr>
         <w:pStyle w:val="09BodyFirstParagraph"/>
-        <w:rPr>
-          <w:i/>
-        </w:rPr>
       </w:pPr>
       <w:r>
+        <w:t xml:space="preserve">Zeiss </w:t>
+      </w:r>
+      <w:proofErr w:type="spellStart"/>
+      <w:r>
+        <w:t>AxioPhot</w:t>
+      </w:r>
+      <w:proofErr w:type="spellEnd"/>
+      <w:r>
+        <w:t xml:space="preserve"> 2 u</w:t>
+      </w:r>
+      <w:r>
+        <w:t>pright microscope, bright field illumination (Carl Zeiss Microscopy, NY, USA)</w:t>
+      </w:r>
+    </w:p>
+    <w:p>
+      <w:pPr>
+        <w:pStyle w:val="09BodyFirstParagraph"/>
+      </w:pPr>
+      <w:r>
         <w:t>2</w:t>
       </w:r>
       <w:r>
-        <w:t>0x Zeiss apochromat microscope objective</w:t>
+        <w:t xml:space="preserve">0x Zeiss </w:t>
+      </w:r>
+      <w:r>
+        <w:t xml:space="preserve">plan </w:t>
+      </w:r>
+      <w:r>
+        <w:t>apochromat microscope objective</w:t>
       </w:r>
       <w:r>
         <w:t xml:space="preserve">, </w:t>
@@ -362,13 +287,18 @@
         <w:pStyle w:val="09BodyFirstParagraph"/>
       </w:pPr>
       <w:r>
-        <w:t>Illumination type?</w:t>
-      </w:r>
-      <w:r>
-        <w:t xml:space="preserve"> SHOW SPECTRUM, ARGUMENT FOR WHY THE </w:t>
-      </w:r>
-      <w:r>
-        <w:t>T MISMATCH AT 380 AND 780 nm</w:t>
+        <w:t>Zeiss achromatic-aplanatic condenser system (</w:t>
+      </w:r>
+      <m:oMath>
+        <m:r>
+          <w:rPr>
+            <w:rFonts w:ascii="Cambria Math" w:hAnsi="Cambria Math"/>
+          </w:rPr>
+          <m:t>NA=0.9</m:t>
+        </m:r>
+      </m:oMath>
+      <w:r>
+        <w:t>)</w:t>
       </w:r>
     </w:p>
     <w:p>
@@ -376,20 +306,35 @@
         <w:pStyle w:val="09BodyFirstParagraph"/>
       </w:pPr>
       <w:r>
-        <w:t>Photo Research PR730 spectroradiometer</w:t>
+        <w:t>Illumination type?</w:t>
+      </w:r>
+      <w:r>
+        <w:t xml:space="preserve"> SHOW SPECTRUM, ARGUMENT FOR WHY THE </w:t>
+      </w:r>
+      <w:r>
+        <w:t>T MISMATCH AT 380 AND 780 nm</w:t>
+      </w:r>
+      <w:r>
+        <w:t xml:space="preserve"> </w:t>
       </w:r>
     </w:p>
     <w:p>
       <w:pPr>
         <w:pStyle w:val="09BodyFirstParagraph"/>
       </w:pPr>
+      <w:r>
+        <w:t xml:space="preserve">OL490 Agile Light Source </w:t>
+      </w:r>
+      <w:r>
+        <w:t xml:space="preserve">(Gooch and </w:t>
+      </w:r>
       <w:proofErr w:type="spellStart"/>
       <w:r>
-        <w:t>PointGrey</w:t>
+        <w:t>Housego</w:t>
       </w:r>
       <w:proofErr w:type="spellEnd"/>
       <w:r>
-        <w:t xml:space="preserve"> camera</w:t>
+        <w:t>, TX, USA).</w:t>
       </w:r>
     </w:p>
     <w:p>
@@ -397,7 +342,52 @@
         <w:pStyle w:val="09BodyFirstParagraph"/>
       </w:pPr>
       <w:r>
+        <w:t>Photo Research PR730 spectroradiometer</w:t>
+      </w:r>
+      <w:r>
+        <w:t xml:space="preserve"> equipped </w:t>
+      </w:r>
+      <w:r>
+        <w:t xml:space="preserve">with </w:t>
+      </w:r>
+      <w:r>
+        <w:t xml:space="preserve">FP-730 </w:t>
+      </w:r>
+      <w:r>
+        <w:t>fiber probe (Photo Research, Syracuse, NY, U.S.A.)</w:t>
+      </w:r>
+    </w:p>
+    <w:p>
+      <w:pPr>
+        <w:pStyle w:val="09BodyFirstParagraph"/>
+      </w:pPr>
+      <w:r>
+        <w:t>Grasshopper3 9.1 MP Mono USB3 Vision (Point Grey Research Inc., BC, Canada)</w:t>
+      </w:r>
+      <w:r>
+        <w:t>, size and id of sensor, resolution</w:t>
+      </w:r>
+    </w:p>
+    <w:p>
+      <w:pPr>
+        <w:pStyle w:val="09BodyFirstParagraph"/>
+      </w:pPr>
+      <w:r>
         <w:t>XYZ stage system</w:t>
+      </w:r>
+      <w:r>
+        <w:t xml:space="preserve"> </w:t>
+      </w:r>
+      <w:r>
+        <w:t>MAC 6000, (</w:t>
+      </w:r>
+      <w:proofErr w:type="spellStart"/>
+      <w:r>
+        <w:t>Ludl</w:t>
+      </w:r>
+      <w:proofErr w:type="spellEnd"/>
+      <w:r>
+        <w:t xml:space="preserve"> Electronic Products Ltd., Hawthorne, NY, USA)</w:t>
       </w:r>
     </w:p>
     <w:p>
@@ -469,6 +459,7 @@
         <w:pStyle w:val="09BodyFirstParagraph"/>
       </w:pPr>
       <w:r>
+        <w:lastRenderedPageBreak/>
         <w:t xml:space="preserve">Kodak Warren gelatin neutral density (ND) filters with optical density </w:t>
       </w:r>
       <m:oMath>
@@ -517,7 +508,6 @@
         <w:pStyle w:val="09BodyFirstParagraph"/>
       </w:pPr>
       <w:r>
-        <w:lastRenderedPageBreak/>
         <w:t>Kodak Wratt</w:t>
       </w:r>
       <w:r>
@@ -525,6 +515,9 @@
       </w:r>
       <w:r>
         <w:t xml:space="preserve">color </w:t>
+      </w:r>
+      <w:r>
+        <w:t xml:space="preserve">gelatin </w:t>
       </w:r>
       <w:r>
         <w:t>filters</w:t>
@@ -598,6 +591,14 @@
       </w:r>
       <w:r>
         <w:fldChar w:fldCharType="end"/>
+      </w:r>
+    </w:p>
+    <w:p>
+      <w:pPr>
+        <w:pStyle w:val="09BodyFirstParagraph"/>
+      </w:pPr>
+      <w:r>
+        <w:t>Tissue slide, comparison with WSI scanners measurements.</w:t>
       </w:r>
     </w:p>
     <w:p>
@@ -620,6 +621,7 @@
     <w:p>
       <w:pPr>
         <w:pStyle w:val="09BodyFirstParagraph"/>
+        <w:spacing w:after="120"/>
       </w:pPr>
       <w:r>
         <w:t xml:space="preserve">Measurements </w:t>
@@ -641,7 +643,46 @@
           <w:rPr>
             <w:rFonts w:ascii="Cambria Math" w:hAnsi="Cambria Math"/>
           </w:rPr>
-          <m:t>380nm to 780nm, BW=10nm</m:t>
+          <m:t>380</m:t>
+        </m:r>
+        <m:r>
+          <m:rPr>
+            <m:sty m:val="p"/>
+          </m:rPr>
+          <w:rPr>
+            <w:rFonts w:ascii="Cambria Math" w:hAnsi="Cambria Math"/>
+          </w:rPr>
+          <m:t>nm to</m:t>
+        </m:r>
+        <m:r>
+          <w:rPr>
+            <w:rFonts w:ascii="Cambria Math" w:hAnsi="Cambria Math"/>
+          </w:rPr>
+          <m:t xml:space="preserve"> 780</m:t>
+        </m:r>
+        <m:r>
+          <m:rPr>
+            <m:sty m:val="p"/>
+          </m:rPr>
+          <w:rPr>
+            <w:rFonts w:ascii="Cambria Math" w:hAnsi="Cambria Math"/>
+          </w:rPr>
+          <m:t>nm, Bandwidth</m:t>
+        </m:r>
+        <m:r>
+          <w:rPr>
+            <w:rFonts w:ascii="Cambria Math" w:hAnsi="Cambria Math"/>
+          </w:rPr>
+          <m:t>=10</m:t>
+        </m:r>
+        <m:r>
+          <m:rPr>
+            <m:sty m:val="p"/>
+          </m:rPr>
+          <w:rPr>
+            <w:rFonts w:ascii="Cambria Math" w:hAnsi="Cambria Math"/>
+          </w:rPr>
+          <m:t>nm</m:t>
         </m:r>
       </m:oMath>
       <w:r>
@@ -652,7 +693,16 @@
           <w:rPr>
             <w:rFonts w:ascii="Cambria Math" w:hAnsi="Cambria Math"/>
           </w:rPr>
-          <m:t>10nm</m:t>
+          <m:t>10</m:t>
+        </m:r>
+        <m:r>
+          <m:rPr>
+            <m:sty m:val="p"/>
+          </m:rPr>
+          <w:rPr>
+            <w:rFonts w:ascii="Cambria Math" w:hAnsi="Cambria Math"/>
+          </w:rPr>
+          <m:t>nm</m:t>
         </m:r>
       </m:oMath>
       <w:r>
@@ -669,9 +719,6 @@
       </w:r>
       <w:r>
         <w:t>is</w:t>
-      </w:r>
-      <w:r>
-        <w:t>:</w:t>
       </w:r>
     </w:p>
     <w:tbl>
@@ -1197,14 +1244,7 @@
                 <w:rFonts w:ascii="Cambria Math" w:hAnsi="Cambria Math"/>
                 <w:szCs w:val="20"/>
               </w:rPr>
-              <m:t>(</m:t>
-            </m:r>
-            <m:r>
-              <w:rPr>
-                <w:rFonts w:ascii="Cambria Math" w:hAnsi="Cambria Math"/>
-                <w:szCs w:val="20"/>
-              </w:rPr>
-              <m:t>I</m:t>
+              <m:t>(I</m:t>
             </m:r>
           </m:e>
           <m:sub>
@@ -1265,13 +1305,120 @@
         <w:rPr>
           <w:szCs w:val="20"/>
         </w:rPr>
-        <w:t xml:space="preserve"> </w:t>
+        <w:t xml:space="preserve"> are</w:t>
       </w:r>
       <w:r>
         <w:rPr>
           <w:szCs w:val="20"/>
         </w:rPr>
-        <w:t>are</w:t>
+        <w:t xml:space="preserve"> the intensities of the signal measured with the sample the light path and with no sample in the light path</w:t>
+      </w:r>
+      <w:r>
+        <w:rPr>
+          <w:szCs w:val="20"/>
+        </w:rPr>
+        <w:t xml:space="preserve"> (</w:t>
+      </w:r>
+      <m:oMath>
+        <m:r>
+          <w:rPr>
+            <w:rFonts w:ascii="Cambria Math" w:hAnsi="Cambria Math"/>
+            <w:szCs w:val="20"/>
+          </w:rPr>
+          <m:t>T=100%</m:t>
+        </m:r>
+      </m:oMath>
+      <w:r>
+        <w:rPr>
+          <w:szCs w:val="20"/>
+        </w:rPr>
+        <w:t>)</w:t>
+      </w:r>
+      <w:r>
+        <w:rPr>
+          <w:szCs w:val="20"/>
+        </w:rPr>
+        <w:t xml:space="preserve">, respectively. </w:t>
+      </w:r>
+      <m:oMath>
+        <m:sSub>
+          <m:sSubPr>
+            <m:ctrlPr>
+              <w:rPr>
+                <w:rFonts w:ascii="Cambria Math" w:hAnsi="Cambria Math"/>
+                <w:i/>
+                <w:szCs w:val="20"/>
+              </w:rPr>
+            </m:ctrlPr>
+          </m:sSubPr>
+          <m:e>
+            <m:r>
+              <w:rPr>
+                <w:rFonts w:ascii="Cambria Math" w:hAnsi="Cambria Math"/>
+                <w:szCs w:val="20"/>
+              </w:rPr>
+              <m:t>I</m:t>
+            </m:r>
+          </m:e>
+          <m:sub>
+            <m:r>
+              <w:rPr>
+                <w:rFonts w:ascii="Cambria Math" w:hAnsi="Cambria Math"/>
+                <w:szCs w:val="20"/>
+              </w:rPr>
+              <m:t>SBg</m:t>
+            </m:r>
+          </m:sub>
+        </m:sSub>
+      </m:oMath>
+      <w:r>
+        <w:rPr>
+          <w:szCs w:val="20"/>
+        </w:rPr>
+        <w:t xml:space="preserve"> and </w:t>
+      </w:r>
+      <m:oMath>
+        <m:sSub>
+          <m:sSubPr>
+            <m:ctrlPr>
+              <w:rPr>
+                <w:rFonts w:ascii="Cambria Math" w:hAnsi="Cambria Math"/>
+                <w:i/>
+                <w:szCs w:val="20"/>
+              </w:rPr>
+            </m:ctrlPr>
+          </m:sSubPr>
+          <m:e>
+            <m:r>
+              <w:rPr>
+                <w:rFonts w:ascii="Cambria Math" w:hAnsi="Cambria Math"/>
+                <w:szCs w:val="20"/>
+              </w:rPr>
+              <m:t>I</m:t>
+            </m:r>
+          </m:e>
+          <m:sub>
+            <m:r>
+              <w:rPr>
+                <w:rFonts w:ascii="Cambria Math" w:hAnsi="Cambria Math"/>
+                <w:szCs w:val="20"/>
+              </w:rPr>
+              <m:t>WBg</m:t>
+            </m:r>
+          </m:sub>
+        </m:sSub>
+      </m:oMath>
+      <w:r>
+        <w:rPr>
+          <w:szCs w:val="20"/>
+        </w:rPr>
+        <w:t xml:space="preserve"> are the background signals obtained setting the intensity of the light engine to zero and account for both </w:t>
+      </w:r>
+      <w:r>
+        <w:rPr>
+          <w:szCs w:val="20"/>
+        </w:rPr>
+        <w:t>persistent background</w:t>
       </w:r>
       <w:r>
         <w:rPr>
@@ -1283,25 +1430,13 @@
         <w:rPr>
           <w:szCs w:val="20"/>
         </w:rPr>
-        <w:t xml:space="preserve">the intensities </w:t>
+        <w:t xml:space="preserve">illumination </w:t>
       </w:r>
       <w:r>
         <w:rPr>
           <w:szCs w:val="20"/>
         </w:rPr>
-        <w:t xml:space="preserve">of the signal </w:t>
-      </w:r>
-      <w:r>
-        <w:rPr>
-          <w:szCs w:val="20"/>
-        </w:rPr>
-        <w:t>measured with the sample the light path and with no sample in the light path</w:t>
-      </w:r>
-      <w:r>
-        <w:rPr>
-          <w:szCs w:val="20"/>
-        </w:rPr>
-        <w:t xml:space="preserve">, respectively. </w:t>
+        <w:t xml:space="preserve">observed with the light source [Figure spectra??] and camera background noise. </w:t>
       </w:r>
       <m:oMath>
         <m:sSub>
@@ -1329,7 +1464,7 @@
                 <w:rFonts w:ascii="Cambria Math" w:hAnsi="Cambria Math"/>
                 <w:szCs w:val="20"/>
               </w:rPr>
-              <m:t>SBg</m:t>
+              <m:t>S</m:t>
             </m:r>
           </m:sub>
         </m:sSub>
@@ -1366,7 +1501,7 @@
                 <w:rFonts w:ascii="Cambria Math" w:hAnsi="Cambria Math"/>
                 <w:szCs w:val="20"/>
               </w:rPr>
-              <m:t>WBg</m:t>
+              <m:t>W</m:t>
             </m:r>
           </m:sub>
         </m:sSub>
@@ -1375,108 +1510,31 @@
         <w:rPr>
           <w:szCs w:val="20"/>
         </w:rPr>
-        <w:t xml:space="preserve"> are the background signals obtained setting the intensity of the light engine to zero and account for both light leakages observed with the light source [Figure spectra??] and camera background noise. The light source intensity value was optimized to prevent saturation of the spectroradiometer</w:t>
+        <w:t xml:space="preserve"> were measured with an optimized value of the </w:t>
       </w:r>
       <w:r>
         <w:rPr>
           <w:szCs w:val="20"/>
         </w:rPr>
-        <w:t>. For the c</w:t>
+        <w:t>light source intensity value</w:t>
       </w:r>
       <w:r>
         <w:rPr>
           <w:szCs w:val="20"/>
         </w:rPr>
-        <w:t>amera measurements</w:t>
+        <w:t xml:space="preserve"> for obtaining the higher signal output without detector saturation. For the camera measurements, the light source intensity value and the camera shutter time were both optimized wavelength by wavelength.</w:t>
       </w:r>
       <w:r>
         <w:rPr>
           <w:szCs w:val="20"/>
         </w:rPr>
-        <w:t xml:space="preserve">, </w:t>
-      </w:r>
-      <m:oMath>
-        <m:sSub>
-          <m:sSubPr>
-            <m:ctrlPr>
-              <w:rPr>
-                <w:rFonts w:ascii="Cambria Math" w:hAnsi="Cambria Math"/>
-                <w:i/>
-                <w:szCs w:val="20"/>
-              </w:rPr>
-            </m:ctrlPr>
-          </m:sSubPr>
-          <m:e>
-            <m:r>
-              <w:rPr>
-                <w:rFonts w:ascii="Cambria Math" w:hAnsi="Cambria Math"/>
-                <w:szCs w:val="20"/>
-              </w:rPr>
-              <m:t>I</m:t>
-            </m:r>
-          </m:e>
-          <m:sub>
-            <m:r>
-              <w:rPr>
-                <w:rFonts w:ascii="Cambria Math" w:hAnsi="Cambria Math"/>
-                <w:szCs w:val="20"/>
-              </w:rPr>
-              <m:t>S</m:t>
-            </m:r>
-          </m:sub>
-        </m:sSub>
-      </m:oMath>
-      <w:r>
-        <w:rPr>
-          <w:szCs w:val="20"/>
-        </w:rPr>
-        <w:t xml:space="preserve"> and </w:t>
-      </w:r>
-      <m:oMath>
-        <m:sSub>
-          <m:sSubPr>
-            <m:ctrlPr>
-              <w:rPr>
-                <w:rFonts w:ascii="Cambria Math" w:hAnsi="Cambria Math"/>
-                <w:i/>
-                <w:szCs w:val="20"/>
-              </w:rPr>
-            </m:ctrlPr>
-          </m:sSubPr>
-          <m:e>
-            <m:r>
-              <w:rPr>
-                <w:rFonts w:ascii="Cambria Math" w:hAnsi="Cambria Math"/>
-                <w:szCs w:val="20"/>
-              </w:rPr>
-              <m:t>I</m:t>
-            </m:r>
-          </m:e>
-          <m:sub>
-            <m:r>
-              <w:rPr>
-                <w:rFonts w:ascii="Cambria Math" w:hAnsi="Cambria Math"/>
-                <w:szCs w:val="20"/>
-              </w:rPr>
-              <m:t>W</m:t>
-            </m:r>
-          </m:sub>
-        </m:sSub>
-      </m:oMath>
-      <w:r>
-        <w:rPr>
-          <w:szCs w:val="20"/>
-        </w:rPr>
-        <w:t xml:space="preserve"> were measured using a light source intensity value and a camera shutter time optimized for the higher signal output without detector saturation. </w:t>
+        <w:t xml:space="preserve"> </w:t>
       </w:r>
       <w:r>
         <w:t xml:space="preserve">The CIE tri-stimulus values </w:t>
       </w:r>
       <w:r>
         <w:t>were then computed as</w:t>
-      </w:r>
-      <w:r>
-        <w:t>:</w:t>
       </w:r>
     </w:p>
     <w:tbl>
@@ -1567,7 +1625,7 @@
                         <w:sz w:val="20"/>
                         <w:szCs w:val="20"/>
                       </w:rPr>
-                      <m:t>k</m:t>
+                      <m:t>K</m:t>
                     </m:r>
                     <m:nary>
                       <m:naryPr>
@@ -1755,7 +1813,7 @@
                         <w:sz w:val="20"/>
                         <w:szCs w:val="20"/>
                       </w:rPr>
-                      <m:t>k</m:t>
+                      <m:t>K</m:t>
                     </m:r>
                     <m:nary>
                       <m:naryPr>
@@ -1943,7 +2001,7 @@
                         <w:sz w:val="20"/>
                         <w:szCs w:val="20"/>
                       </w:rPr>
-                      <m:t>k</m:t>
+                      <m:t>K</m:t>
                     </m:r>
                     <m:nary>
                       <m:naryPr>
@@ -2362,7 +2420,7 @@
           <w:rPr>
             <w:rFonts w:ascii="Cambria Math" w:hAnsi="Cambria Math"/>
           </w:rPr>
-          <m:t>k</m:t>
+          <m:t>K</m:t>
         </m:r>
       </m:oMath>
       <w:r>
@@ -2420,9 +2478,6 @@
       </w:r>
       <w:r>
         <w:t xml:space="preserve"> have</w:t>
-      </w:r>
-      <w:r>
-        <w:t>:</w:t>
       </w:r>
     </w:p>
     <w:tbl>
@@ -2468,6 +2523,8 @@
                     <w:rPr>
                       <w:rFonts w:ascii="Cambria Math" w:eastAsia="Cambria Math" w:hAnsi="Cambria Math" w:cs="Cambria Math"/>
                       <w:i/>
+                      <w:sz w:val="20"/>
+                      <w:szCs w:val="20"/>
                     </w:rPr>
                   </m:ctrlPr>
                 </m:mPr>
@@ -2476,6 +2533,8 @@
                     <m:r>
                       <w:rPr>
                         <w:rFonts w:ascii="Cambria Math" w:hAnsi="Cambria Math"/>
+                        <w:sz w:val="20"/>
+                        <w:szCs w:val="20"/>
                       </w:rPr>
                       <m:t>X</m:t>
                     </m:r>
@@ -2483,20 +2542,8 @@
                       <w:rPr>
                         <w:rFonts w:ascii="Cambria Math" w:hAnsi="Cambria Math"/>
                         <w:i/>
-                      </w:rPr>
-                    </m:ctrlPr>
-                  </m:e>
-                  <m:e>
-                    <m:r>
-                      <w:rPr>
-                        <w:rFonts w:ascii="Cambria Math" w:hAnsi="Cambria Math"/>
-                      </w:rPr>
-                      <m:t>=</m:t>
-                    </m:r>
-                    <m:ctrlPr>
-                      <w:rPr>
-                        <w:rFonts w:ascii="Cambria Math" w:hAnsi="Cambria Math"/>
-                        <w:i/>
+                        <w:sz w:val="20"/>
+                        <w:szCs w:val="20"/>
                       </w:rPr>
                     </m:ctrlPr>
                   </m:e>
@@ -2507,7 +2554,25 @@
                         <w:sz w:val="20"/>
                         <w:szCs w:val="20"/>
                       </w:rPr>
-                      <m:t>k</m:t>
+                      <m:t>=</m:t>
+                    </m:r>
+                    <m:ctrlPr>
+                      <w:rPr>
+                        <w:rFonts w:ascii="Cambria Math" w:hAnsi="Cambria Math"/>
+                        <w:i/>
+                        <w:sz w:val="20"/>
+                        <w:szCs w:val="20"/>
+                      </w:rPr>
+                    </m:ctrlPr>
+                  </m:e>
+                  <m:e>
+                    <m:r>
+                      <w:rPr>
+                        <w:rFonts w:ascii="Cambria Math" w:hAnsi="Cambria Math"/>
+                        <w:sz w:val="20"/>
+                        <w:szCs w:val="20"/>
+                      </w:rPr>
+                      <m:t>K</m:t>
                     </m:r>
                     <m:nary>
                       <m:naryPr>
@@ -2866,7 +2931,7 @@
                         <w:sz w:val="20"/>
                         <w:szCs w:val="20"/>
                       </w:rPr>
-                      <m:t>k</m:t>
+                      <m:t>K</m:t>
                     </m:r>
                     <m:nary>
                       <m:naryPr>
@@ -3225,7 +3290,7 @@
                         <w:sz w:val="20"/>
                         <w:szCs w:val="20"/>
                       </w:rPr>
-                      <m:t>k</m:t>
+                      <m:t>K</m:t>
                     </m:r>
                     <m:nary>
                       <m:naryPr>
@@ -3633,7 +3698,7 @@
                   <w:sz w:val="20"/>
                   <w:szCs w:val="20"/>
                 </w:rPr>
-                <m:t>k=</m:t>
+                <m:t>K=</m:t>
               </m:r>
               <m:f>
                 <m:fPr>
@@ -4007,7 +4072,7 @@
         <w:t xml:space="preserve"> values </w:t>
       </w:r>
       <w:r>
-        <w:t>were then computed as:</w:t>
+        <w:t>were then computed as</w:t>
       </w:r>
     </w:p>
     <w:tbl>
@@ -4712,8 +4777,6 @@
       <w:r>
         <w:t>where</w:t>
       </w:r>
-      <w:bookmarkStart w:id="4" w:name="_GoBack"/>
-      <w:bookmarkEnd w:id="4"/>
     </w:p>
     <w:tbl>
       <w:tblPr>
@@ -4749,7 +4812,6 @@
                     <w:sz w:val="20"/>
                     <w:szCs w:val="20"/>
                   </w:rPr>
-                  <w:lastRenderedPageBreak/>
                   <m:t>f(t)=</m:t>
                 </m:r>
                 <m:d>
@@ -5266,7 +5328,10 @@
         <w:t xml:space="preserve">space can be computed as the Euclidian distance between </w:t>
       </w:r>
       <w:r>
-        <w:t xml:space="preserve">2 color points of coordinates </w:t>
+        <w:t>two</w:t>
+      </w:r>
+      <w:r>
+        <w:t xml:space="preserve"> color points of coordinates </w:t>
       </w:r>
       <m:oMath>
         <m:d>
@@ -5816,7 +5881,7 @@
             <w:r>
               <w:t>(</w:t>
             </w:r>
-            <w:bookmarkStart w:id="5" w:name="EqDeltaE"/>
+            <w:bookmarkStart w:id="4" w:name="EqDeltaE"/>
             <w:r>
               <w:fldChar w:fldCharType="begin"/>
             </w:r>
@@ -5838,7 +5903,7 @@
               </w:rPr>
               <w:fldChar w:fldCharType="end"/>
             </w:r>
-            <w:bookmarkEnd w:id="5"/>
+            <w:bookmarkEnd w:id="4"/>
             <w:r>
               <w:t>)</w:t>
             </w:r>
@@ -6232,6 +6297,7 @@
     <w:p>
       <w:pPr>
         <w:pStyle w:val="09BodyFirstParagraph"/>
+        <w:spacing w:after="120"/>
       </w:pPr>
       <w:r>
         <w:t>The uncertainty on the transmittance, CIEXYZ</w:t>
@@ -6869,7 +6935,7 @@
             <w:r>
               <w:t>(</w:t>
             </w:r>
-            <w:bookmarkStart w:id="6" w:name="EqUncertPropa"/>
+            <w:bookmarkStart w:id="5" w:name="EqUncertPropa"/>
             <w:r>
               <w:fldChar w:fldCharType="begin"/>
             </w:r>
@@ -6891,7 +6957,7 @@
               </w:rPr>
               <w:fldChar w:fldCharType="end"/>
             </w:r>
-            <w:bookmarkEnd w:id="6"/>
+            <w:bookmarkEnd w:id="5"/>
             <w:r>
               <w:t>)</w:t>
             </w:r>
@@ -7306,7 +7372,7 @@
                       <w:sz w:val="20"/>
                       <w:szCs w:val="20"/>
                     </w:rPr>
-                    <m:t>3</m:t>
+                    <m:t>4</m:t>
                   </m:r>
                 </m:sup>
                 <m:e>
@@ -7363,8 +7429,10 @@
                                   <m:r>
                                     <w:rPr>
                                       <w:rFonts w:ascii="Cambria Math" w:hAnsi="Cambria Math"/>
+                                      <w:sz w:val="20"/>
+                                      <w:szCs w:val="20"/>
                                     </w:rPr>
-                                    <m:t>X</m:t>
+                                    <m:t>λ</m:t>
                                   </m:r>
                                 </m:e>
                               </m:d>
@@ -7565,14 +7633,35 @@
                   </m:ctrlPr>
                 </m:dPr>
                 <m:e>
-                  <m:r>
-                    <w:rPr>
-                      <w:rFonts w:ascii="Cambria Math" w:hAnsi="Cambria Math"/>
-                      <w:sz w:val="20"/>
-                      <w:szCs w:val="20"/>
-                    </w:rPr>
-                    <m:t>D</m:t>
-                  </m:r>
+                  <m:sSub>
+                    <m:sSubPr>
+                      <m:ctrlPr>
+                        <w:rPr>
+                          <w:rFonts w:ascii="Cambria Math" w:hAnsi="Cambria Math"/>
+                          <w:i/>
+                          <w:szCs w:val="20"/>
+                        </w:rPr>
+                      </m:ctrlPr>
+                    </m:sSubPr>
+                    <m:e>
+                      <m:r>
+                        <w:rPr>
+                          <w:rFonts w:ascii="Cambria Math" w:hAnsi="Cambria Math"/>
+                          <w:szCs w:val="20"/>
+                        </w:rPr>
+                        <m:t>I</m:t>
+                      </m:r>
+                    </m:e>
+                    <m:sub>
+                      <m:r>
+                        <w:rPr>
+                          <w:rFonts w:ascii="Cambria Math" w:hAnsi="Cambria Math"/>
+                          <w:szCs w:val="20"/>
+                        </w:rPr>
+                        <m:t>S</m:t>
+                      </m:r>
+                    </m:sub>
+                  </m:sSub>
                   <m:d>
                     <m:dPr>
                       <m:ctrlPr>
@@ -7598,10 +7687,9 @@
                   <m:r>
                     <w:rPr>
                       <w:rFonts w:ascii="Cambria Math" w:hAnsi="Cambria Math"/>
-                      <w:sz w:val="20"/>
                       <w:szCs w:val="20"/>
                     </w:rPr>
-                    <m:t>,</m:t>
+                    <m:t xml:space="preserve">, </m:t>
                   </m:r>
                   <m:sSub>
                     <m:sSubPr>
@@ -7609,29 +7697,77 @@
                         <w:rPr>
                           <w:rFonts w:ascii="Cambria Math" w:hAnsi="Cambria Math"/>
                           <w:i/>
-                          <w:sz w:val="20"/>
                           <w:szCs w:val="20"/>
                         </w:rPr>
                       </m:ctrlPr>
                     </m:sSubPr>
                     <m:e>
+                      <m:sSub>
+                        <m:sSubPr>
+                          <m:ctrlPr>
+                            <w:rPr>
+                              <w:rFonts w:ascii="Cambria Math" w:hAnsi="Cambria Math"/>
+                              <w:i/>
+                              <w:szCs w:val="20"/>
+                            </w:rPr>
+                          </m:ctrlPr>
+                        </m:sSubPr>
+                        <m:e>
+                          <m:r>
+                            <w:rPr>
+                              <w:rFonts w:ascii="Cambria Math" w:hAnsi="Cambria Math"/>
+                              <w:szCs w:val="20"/>
+                            </w:rPr>
+                            <m:t>I</m:t>
+                          </m:r>
+                        </m:e>
+                        <m:sub>
+                          <m:r>
+                            <w:rPr>
+                              <w:rFonts w:ascii="Cambria Math" w:hAnsi="Cambria Math"/>
+                              <w:szCs w:val="20"/>
+                            </w:rPr>
+                            <m:t>W</m:t>
+                          </m:r>
+                        </m:sub>
+                      </m:sSub>
+                      <m:d>
+                        <m:dPr>
+                          <m:ctrlPr>
+                            <w:rPr>
+                              <w:rFonts w:ascii="Cambria Math" w:hAnsi="Cambria Math"/>
+                              <w:i/>
+                              <w:sz w:val="20"/>
+                              <w:szCs w:val="20"/>
+                            </w:rPr>
+                          </m:ctrlPr>
+                        </m:dPr>
+                        <m:e>
+                          <m:r>
+                            <w:rPr>
+                              <w:rFonts w:ascii="Cambria Math" w:hAnsi="Cambria Math"/>
+                              <w:sz w:val="20"/>
+                              <w:szCs w:val="20"/>
+                            </w:rPr>
+                            <m:t>λ</m:t>
+                          </m:r>
+                        </m:e>
+                      </m:d>
                       <m:r>
                         <w:rPr>
                           <w:rFonts w:ascii="Cambria Math" w:hAnsi="Cambria Math"/>
-                          <w:sz w:val="20"/>
                           <w:szCs w:val="20"/>
                         </w:rPr>
-                        <m:t>D</m:t>
+                        <m:t>, I</m:t>
                       </m:r>
                     </m:e>
                     <m:sub>
                       <m:r>
                         <w:rPr>
                           <w:rFonts w:ascii="Cambria Math" w:hAnsi="Cambria Math"/>
-                          <w:sz w:val="20"/>
                           <w:szCs w:val="20"/>
                         </w:rPr>
-                        <m:t>Max</m:t>
+                        <m:t>SBg</m:t>
                       </m:r>
                     </m:sub>
                   </m:sSub>
@@ -7671,7 +7807,6 @@
                         <w:rPr>
                           <w:rFonts w:ascii="Cambria Math" w:hAnsi="Cambria Math"/>
                           <w:i/>
-                          <w:sz w:val="20"/>
                           <w:szCs w:val="20"/>
                         </w:rPr>
                       </m:ctrlPr>
@@ -7680,20 +7815,18 @@
                       <m:r>
                         <w:rPr>
                           <w:rFonts w:ascii="Cambria Math" w:hAnsi="Cambria Math"/>
-                          <w:sz w:val="20"/>
                           <w:szCs w:val="20"/>
                         </w:rPr>
-                        <m:t>D</m:t>
+                        <m:t>I</m:t>
                       </m:r>
                     </m:e>
                     <m:sub>
                       <m:r>
                         <w:rPr>
                           <w:rFonts w:ascii="Cambria Math" w:hAnsi="Cambria Math"/>
-                          <w:sz w:val="20"/>
                           <w:szCs w:val="20"/>
                         </w:rPr>
-                        <m:t>Min</m:t>
+                        <m:t>WBg</m:t>
                       </m:r>
                     </m:sub>
                   </m:sSub>
@@ -7749,7 +7882,7 @@
             <w:r>
               <w:t>(</w:t>
             </w:r>
-            <w:bookmarkStart w:id="7" w:name="EqUncertTransmittance"/>
+            <w:bookmarkStart w:id="6" w:name="EqUncertTransmittance"/>
             <w:r>
               <w:fldChar w:fldCharType="begin"/>
             </w:r>
@@ -7771,7 +7904,7 @@
               </w:rPr>
               <w:fldChar w:fldCharType="end"/>
             </w:r>
-            <w:bookmarkEnd w:id="7"/>
+            <w:bookmarkEnd w:id="6"/>
             <w:r>
               <w:t>)</w:t>
             </w:r>
@@ -7784,7 +7917,13 @@
         <w:pStyle w:val="09BodyFirstParagraph"/>
       </w:pPr>
       <w:r>
-        <w:t>since the measurements of the sample, the 100% transmittance and the 0% transmittance are independent.</w:t>
+        <w:t xml:space="preserve">since the measurements of the sample, the 100% transmittance and </w:t>
+      </w:r>
+      <w:r>
+        <w:t>background</w:t>
+      </w:r>
+      <w:r>
+        <w:t xml:space="preserve"> are independent.</w:t>
       </w:r>
       <w:r>
         <w:t xml:space="preserve"> Here </w:t>
@@ -8083,6 +8222,7 @@
                     <w:sz w:val="20"/>
                     <w:szCs w:val="20"/>
                   </w:rPr>
+                  <w:lastRenderedPageBreak/>
                   <m:t>J=</m:t>
                 </m:r>
                 <m:d>
@@ -8885,7 +9025,7 @@
                     <w:sz w:val="20"/>
                     <w:szCs w:val="20"/>
                   </w:rPr>
-                  <m:t>=k</m:t>
+                  <m:t>=K</m:t>
                 </m:r>
                 <m:d>
                   <m:dPr>
@@ -10201,6 +10341,7 @@
     <w:p>
       <w:pPr>
         <w:pStyle w:val="10BodySubsequentParagraph"/>
+        <w:spacing w:before="120" w:after="120"/>
         <w:rPr>
           <w:rFonts w:cs="Times New Roman"/>
           <w:szCs w:val="20"/>
@@ -10474,7 +10615,6 @@
                     <w:sz w:val="20"/>
                     <w:szCs w:val="20"/>
                   </w:rPr>
-                  <w:lastRenderedPageBreak/>
                   <m:t>J=</m:t>
                 </m:r>
                 <m:d>
@@ -11876,16 +12016,54 @@
               </w:rPr>
               <m:t>Δ</m:t>
             </m:r>
-            <m:r>
-              <m:rPr>
-                <m:sty m:val="bi"/>
-              </m:rPr>
-              <w:rPr>
-                <w:rFonts w:ascii="Cambria Math" w:hAnsi="Cambria Math" w:cs="Times New Roman"/>
-                <w:szCs w:val="20"/>
-              </w:rPr>
-              <m:t>E</m:t>
-            </m:r>
+            <m:sSubSup>
+              <m:sSubSupPr>
+                <m:ctrlPr>
+                  <w:rPr>
+                    <w:rFonts w:ascii="Cambria Math" w:hAnsi="Cambria Math"/>
+                    <w:b/>
+                    <w:i/>
+                    <w:szCs w:val="20"/>
+                  </w:rPr>
+                </m:ctrlPr>
+              </m:sSubSupPr>
+              <m:e>
+                <m:r>
+                  <m:rPr>
+                    <m:sty m:val="bi"/>
+                  </m:rPr>
+                  <w:rPr>
+                    <w:rFonts w:ascii="Cambria Math" w:hAnsi="Cambria Math"/>
+                    <w:szCs w:val="20"/>
+                  </w:rPr>
+                  <m:t>E</m:t>
+                </m:r>
+              </m:e>
+              <m:sub>
+                <m:r>
+                  <m:rPr>
+                    <m:sty m:val="bi"/>
+                  </m:rPr>
+                  <w:rPr>
+                    <w:rFonts w:ascii="Cambria Math" w:hAnsi="Cambria Math"/>
+                    <w:szCs w:val="20"/>
+                  </w:rPr>
+                  <m:t>ab</m:t>
+                </m:r>
+              </m:sub>
+              <m:sup>
+                <m:r>
+                  <m:rPr>
+                    <m:sty m:val="bi"/>
+                  </m:rPr>
+                  <w:rPr>
+                    <w:rFonts w:ascii="Cambria Math" w:hAnsi="Cambria Math"/>
+                    <w:szCs w:val="20"/>
+                  </w:rPr>
+                  <m:t>*</m:t>
+                </m:r>
+              </m:sup>
+            </m:sSubSup>
           </m:sub>
         </m:sSub>
         <m:r>
@@ -13102,10 +13280,8 @@
         <w:pStyle w:val="Equation"/>
         <w:spacing w:before="120" w:after="120"/>
         <w:rPr>
-          <w:rFonts w:ascii="Cambria Math" w:hAnsi="Cambria Math"/>
           <w:sz w:val="20"/>
           <w:szCs w:val="20"/>
-          <w:oMath/>
         </w:rPr>
       </w:pPr>
       <w:r>
@@ -13155,14 +13331,6 @@
                     <w:szCs w:val="20"/>
                   </w:rPr>
                   <m:t>L</m:t>
-                </m:r>
-                <m:r>
-                  <w:rPr>
-                    <w:rFonts w:ascii="Cambria Math" w:hAnsi="Cambria Math"/>
-                    <w:sz w:val="20"/>
-                    <w:szCs w:val="20"/>
-                  </w:rPr>
-                  <m:t>_</m:t>
                 </m:r>
               </m:e>
               <m:sup>
@@ -13269,10 +13437,50 @@
     </w:p>
     <w:p>
       <w:pPr>
+        <w:pStyle w:val="Equation"/>
+        <w:spacing w:before="120" w:after="120"/>
+        <w:rPr>
+          <w:sz w:val="20"/>
+          <w:szCs w:val="20"/>
+        </w:rPr>
+      </w:pPr>
+      <w:r>
+        <w:rPr>
+          <w:sz w:val="20"/>
+          <w:szCs w:val="20"/>
+        </w:rPr>
+        <w:t>EXPLAIN</w:t>
+      </w:r>
+    </w:p>
+    <w:p>
+      <w:pPr>
+        <w:pStyle w:val="Equation"/>
+        <w:spacing w:before="120" w:after="120"/>
+        <w:rPr>
+          <w:sz w:val="20"/>
+          <w:szCs w:val="20"/>
+        </w:rPr>
+      </w:pPr>
+    </w:p>
+    <w:p>
+      <w:pPr>
+        <w:pStyle w:val="Equation"/>
+        <w:spacing w:before="120" w:after="120"/>
+        <w:rPr>
+          <w:rFonts w:ascii="Cambria Math" w:hAnsi="Cambria Math"/>
+          <w:sz w:val="20"/>
+          <w:szCs w:val="20"/>
+          <w:oMath/>
+        </w:rPr>
+      </w:pPr>
+    </w:p>
+    <w:p>
+      <w:pPr>
         <w:pStyle w:val="10BodySubsequentParagraph"/>
         <w:spacing w:before="120" w:after="120"/>
       </w:pPr>
       <w:r>
+        <w:lastRenderedPageBreak/>
         <w:t xml:space="preserve">We limited our estimation to the type A uncertainty by considering: i) the propagation of the uncertainty on a set of measured transmittances under the same measurement conditions, i.e. repeatability of the </w:t>
       </w:r>
       <w:r>
@@ -13912,16 +14120,7 @@
           <w:rPr>
             <w:rFonts w:ascii="Cambria Math" w:hAnsi="Cambria Math"/>
           </w:rPr>
-          <m:t xml:space="preserve">780 </m:t>
-        </m:r>
-        <m:r>
-          <m:rPr>
-            <m:sty m:val="p"/>
-          </m:rPr>
-          <w:rPr>
-            <w:rFonts w:ascii="Cambria Math" w:hAnsi="Cambria Math"/>
-          </w:rPr>
-          <m:t>nm</m:t>
+          <m:t>780 nm</m:t>
         </m:r>
       </m:oMath>
       <w:r>
@@ -14090,11 +14289,7 @@
         <w:t>(a)</w:t>
       </w:r>
       <w:r>
-        <w:t xml:space="preserve"> illustrates this assumption by presenting the relative cumulative weight of the color </w:t>
-      </w:r>
-      <w:r>
-        <w:lastRenderedPageBreak/>
-        <w:t xml:space="preserve">matching functions, </w:t>
+        <w:t xml:space="preserve"> illustrates this assumption by presenting the relative cumulative weight of the color matching functions, </w:t>
       </w:r>
       <w:r>
         <w:t>expressed</w:t>
@@ -15086,19 +15281,7 @@
           <w:rPr>
             <w:rFonts w:ascii="Cambria Math" w:hAnsi="Cambria Math"/>
           </w:rPr>
-          <m:t>a =</m:t>
-        </m:r>
-        <m:r>
-          <w:rPr>
-            <w:rFonts w:ascii="Cambria Math" w:hAnsi="Cambria Math"/>
-          </w:rPr>
-          <m:t>0.995</m:t>
-        </m:r>
-        <m:r>
-          <w:rPr>
-            <w:rFonts w:ascii="Cambria Math" w:hAnsi="Cambria Math"/>
-          </w:rPr>
-          <m:t xml:space="preserve"> </m:t>
+          <m:t xml:space="preserve">a =0.995 </m:t>
         </m:r>
       </m:oMath>
       <w:r>
@@ -15115,13 +15298,7 @@
           <w:rPr>
             <w:rFonts w:ascii="Cambria Math" w:hAnsi="Cambria Math"/>
           </w:rPr>
-          <m:t>b=3.9</m:t>
-        </m:r>
-        <m:r>
-          <w:rPr>
-            <w:rFonts w:ascii="Cambria Math" w:hAnsi="Cambria Math"/>
-          </w:rPr>
-          <m:t>46</m:t>
+          <m:t>b=3.946</m:t>
         </m:r>
         <m:r>
           <m:rPr>
@@ -15172,19 +15349,7 @@
           <w:rPr>
             <w:rFonts w:ascii="Cambria Math" w:hAnsi="Cambria Math"/>
           </w:rPr>
-          <m:t>rmse=2.5</m:t>
-        </m:r>
-        <m:r>
-          <w:rPr>
-            <w:rFonts w:ascii="Cambria Math" w:hAnsi="Cambria Math"/>
-          </w:rPr>
-          <m:t>4</m:t>
-        </m:r>
-        <m:r>
-          <w:rPr>
-            <w:rFonts w:ascii="Cambria Math" w:hAnsi="Cambria Math"/>
-          </w:rPr>
-          <m:t>2</m:t>
+          <m:t>rmse=2.542</m:t>
         </m:r>
         <m:r>
           <m:rPr>
@@ -15366,13 +15531,7 @@
               <w:rPr>
                 <w:rFonts w:ascii="Cambria Math" w:hAnsi="Cambria Math"/>
               </w:rPr>
-              <m:t>S</m:t>
-            </m:r>
-            <m:r>
-              <w:rPr>
-                <w:rFonts w:ascii="Cambria Math" w:hAnsi="Cambria Math"/>
-              </w:rPr>
-              <m:t>A</m:t>
+              <m:t>SA</m:t>
             </m:r>
           </m:sub>
         </m:sSub>
@@ -15423,10 +15582,22 @@
         <w:t xml:space="preserve">neutral density filters have low chromaticity values, </w:t>
       </w:r>
       <w:r>
-        <w:t xml:space="preserve">color filters were measured to assess the performance of the setup. First, </w:t>
-      </w:r>
-      <w:r>
-        <w:t xml:space="preserve">we measured a set of Kodak Wratten gelatin color filters </w:t>
+        <w:t>color filters were measured to assess the</w:t>
+      </w:r>
+      <w:r>
+        <w:t xml:space="preserve"> color</w:t>
+      </w:r>
+      <w:r>
+        <w:t xml:space="preserve"> performance of the setup. First, </w:t>
+      </w:r>
+      <w:r>
+        <w:t xml:space="preserve">we measured a set of Kodak Wratten color </w:t>
+      </w:r>
+      <w:r>
+        <w:t xml:space="preserve">gelatin </w:t>
+      </w:r>
+      <w:r>
+        <w:t xml:space="preserve">filters </w:t>
       </w:r>
       <w:r>
         <w:t>(#12: yellow; #25: red</w:t>
@@ -15552,13 +15723,7 @@
           <w:rPr>
             <w:rFonts w:ascii="Cambria Math" w:hAnsi="Cambria Math"/>
           </w:rPr>
-          <m:t>λ</m:t>
-        </m:r>
-        <m:r>
-          <w:rPr>
-            <w:rFonts w:ascii="Cambria Math" w:hAnsi="Cambria Math"/>
-          </w:rPr>
-          <m:t xml:space="preserve">=780 </m:t>
+          <m:t xml:space="preserve">λ=780 </m:t>
         </m:r>
         <m:r>
           <m:rPr>
@@ -15685,13 +15850,7 @@
           <w:rPr>
             <w:rFonts w:ascii="Cambria Math" w:hAnsi="Cambria Math"/>
           </w:rPr>
-          <m:t>λ</m:t>
-        </m:r>
-        <m:r>
-          <w:rPr>
-            <w:rFonts w:ascii="Cambria Math" w:hAnsi="Cambria Math"/>
-          </w:rPr>
-          <m:t xml:space="preserve">=380 </m:t>
+          <m:t xml:space="preserve">λ=380 </m:t>
         </m:r>
         <m:r>
           <m:rPr>
@@ -15776,13 +15935,22 @@
         <w:fldChar w:fldCharType="end"/>
       </w:r>
       <w:r>
-        <w:t xml:space="preserve">(b) (#32 and #47, respectively) illustrate the proximity of the </w:t>
+        <w:t>(b) (#32 and #47, respectively) illustrate</w:t>
+      </w:r>
+      <w:r>
+        <w:t>s</w:t>
+      </w:r>
+      <w:r>
+        <w:t xml:space="preserve"> the proximity of the </w:t>
       </w:r>
       <w:r>
         <w:t xml:space="preserve">color coordinates </w:t>
       </w:r>
       <w:r>
         <w:t xml:space="preserve">issued from </w:t>
+      </w:r>
+      <w:r>
+        <w:t xml:space="preserve">the </w:t>
       </w:r>
       <m:oMath>
         <m:sSub>
@@ -15809,12 +15977,6 @@
               </w:rPr>
               <m:t>S</m:t>
             </m:r>
-            <m:r>
-              <w:rPr>
-                <w:rFonts w:ascii="Cambria Math" w:hAnsi="Cambria Math"/>
-              </w:rPr>
-              <m:t>A</m:t>
-            </m:r>
           </m:sub>
         </m:sSub>
       </m:oMath>
@@ -15844,11 +16006,14 @@
               <w:rPr>
                 <w:rFonts w:ascii="Cambria Math" w:hAnsi="Cambria Math"/>
               </w:rPr>
-              <m:t>S</m:t>
+              <m:t>SA</m:t>
             </m:r>
           </m:sub>
         </m:sSub>
       </m:oMath>
+      <w:r>
+        <w:t xml:space="preserve"> measurements</w:t>
+      </w:r>
       <w:r>
         <w:t xml:space="preserve">. The pixel by pixel </w:t>
       </w:r>
@@ -16072,13 +16237,11 @@
       <w:pPr>
         <w:pStyle w:val="10BodySubsequentParagraph"/>
       </w:pPr>
-    </w:p>
-    <w:p>
-      <w:pPr>
-        <w:pStyle w:val="10BodySubsequentParagraph"/>
-      </w:pPr>
-      <w:r>
-        <w:t>Color gamut for HE&amp;E staining</w:t>
+      <w:r>
+        <w:t xml:space="preserve">We extended the range of color, measuring a color phantom </w:t>
+      </w:r>
+      <w:r>
+        <w:t>with dots on a glass slide</w:t>
       </w:r>
     </w:p>
     <w:p>
@@ -16094,7 +16257,7 @@
       <w:r>
         <w:t xml:space="preserve">Table </w:t>
       </w:r>
-      <w:bookmarkStart w:id="8" w:name="TableResultsND"/>
+      <w:bookmarkStart w:id="7" w:name="TableResultsND"/>
       <w:r>
         <w:fldChar w:fldCharType="begin"/>
       </w:r>
@@ -16113,9 +16276,15 @@
       <w:r>
         <w:fldChar w:fldCharType="end"/>
       </w:r>
-      <w:bookmarkEnd w:id="8"/>
-      <w:r>
-        <w:t>. CIELAB coordinates for the Kodak Wratten neutral density filters as measured by the spectroradiometer</w:t>
+      <w:bookmarkEnd w:id="7"/>
+      <w:r>
+        <w:t xml:space="preserve">. CIELAB coordinates for the Kodak Wratten </w:t>
+      </w:r>
+      <w:r>
+        <w:t xml:space="preserve">gelatin </w:t>
+      </w:r>
+      <w:r>
+        <w:t>neutral density filters as measured by the spectroradiometer</w:t>
       </w:r>
       <w:r>
         <w:t xml:space="preserve">, </w:t>
@@ -16279,15 +16448,7 @@
         <w:t>both</w:t>
       </w:r>
       <w:r>
-        <w:t xml:space="preserve"> types of </w:t>
-      </w:r>
-      <w:proofErr w:type="gramStart"/>
-      <w:r>
-        <w:t>measurements.</w:t>
-      </w:r>
-      <w:proofErr w:type="gramEnd"/>
-      <w:r>
-        <w:t xml:space="preserve"> </w:t>
+        <w:t xml:space="preserve"> types of measurements. </w:t>
       </w:r>
       <w:r>
         <w:t xml:space="preserve">The uncertainties are presented with a coverage factor </w:t>
@@ -16352,7 +16513,9 @@
               <w:ind w:right="-197"/>
               <w:jc w:val="center"/>
             </w:pPr>
+            <w:bookmarkStart w:id="8" w:name="_Hlk18572682"/>
             <w:r>
+              <w:lastRenderedPageBreak/>
               <w:t>ND</w:t>
             </w:r>
           </w:p>
@@ -16639,13 +16802,7 @@
                   <w:rPr>
                     <w:rFonts w:ascii="Cambria Math" w:eastAsia="Times New Roman" w:hAnsi="Cambria Math" w:cs="Times New Roman"/>
                   </w:rPr>
-                  <m:t>0.</m:t>
-                </m:r>
-                <m:r>
-                  <w:rPr>
-                    <w:rFonts w:ascii="Cambria Math" w:eastAsia="Times New Roman" w:hAnsi="Cambria Math" w:cs="Times New Roman"/>
-                  </w:rPr>
-                  <m:t>1</m:t>
+                  <m:t>0.1</m:t>
                 </m:r>
               </m:oMath>
             </m:oMathPara>
@@ -17078,13 +17235,7 @@
                   <w:rPr>
                     <w:rFonts w:ascii="Cambria Math" w:eastAsia="Times New Roman" w:hAnsi="Cambria Math" w:cs="Times New Roman"/>
                   </w:rPr>
-                  <m:t>0.</m:t>
-                </m:r>
-                <m:r>
-                  <w:rPr>
-                    <w:rFonts w:ascii="Cambria Math" w:eastAsia="Times New Roman" w:hAnsi="Cambria Math" w:cs="Times New Roman"/>
-                  </w:rPr>
-                  <m:t>2</m:t>
+                  <m:t>0.2</m:t>
                 </m:r>
               </m:oMath>
             </m:oMathPara>
@@ -17516,13 +17667,7 @@
                   <w:rPr>
                     <w:rFonts w:ascii="Cambria Math" w:eastAsia="Times New Roman" w:hAnsi="Cambria Math" w:cs="Times New Roman"/>
                   </w:rPr>
-                  <m:t>0.</m:t>
-                </m:r>
-                <m:r>
-                  <w:rPr>
-                    <w:rFonts w:ascii="Cambria Math" w:eastAsia="Times New Roman" w:hAnsi="Cambria Math" w:cs="Times New Roman"/>
-                  </w:rPr>
-                  <m:t>3</m:t>
+                  <m:t>0.3</m:t>
                 </m:r>
               </m:oMath>
             </m:oMathPara>
@@ -17954,13 +18099,7 @@
                   <w:rPr>
                     <w:rFonts w:ascii="Cambria Math" w:eastAsia="Times New Roman" w:hAnsi="Cambria Math" w:cs="Times New Roman"/>
                   </w:rPr>
-                  <m:t>0.</m:t>
-                </m:r>
-                <m:r>
-                  <w:rPr>
-                    <w:rFonts w:ascii="Cambria Math" w:eastAsia="Times New Roman" w:hAnsi="Cambria Math" w:cs="Times New Roman"/>
-                  </w:rPr>
-                  <m:t>6</m:t>
+                  <m:t>0.6</m:t>
                 </m:r>
               </m:oMath>
             </m:oMathPara>
@@ -18392,13 +18531,7 @@
                   <w:rPr>
                     <w:rFonts w:ascii="Cambria Math" w:eastAsia="Times New Roman" w:hAnsi="Cambria Math" w:cs="Times New Roman"/>
                   </w:rPr>
-                  <m:t>1.</m:t>
-                </m:r>
-                <m:r>
-                  <w:rPr>
-                    <w:rFonts w:ascii="Cambria Math" w:eastAsia="Times New Roman" w:hAnsi="Cambria Math" w:cs="Times New Roman"/>
-                  </w:rPr>
-                  <m:t>0</m:t>
+                  <m:t>1.0</m:t>
                 </m:r>
               </m:oMath>
             </m:oMathPara>
@@ -18830,13 +18963,7 @@
                   <w:rPr>
                     <w:rFonts w:ascii="Cambria Math" w:eastAsia="Times New Roman" w:hAnsi="Cambria Math" w:cs="Times New Roman"/>
                   </w:rPr>
-                  <m:t>2.</m:t>
-                </m:r>
-                <m:r>
-                  <w:rPr>
-                    <w:rFonts w:ascii="Cambria Math" w:eastAsia="Times New Roman" w:hAnsi="Cambria Math" w:cs="Times New Roman"/>
-                  </w:rPr>
-                  <m:t>0</m:t>
+                  <m:t>2.0</m:t>
                 </m:r>
               </m:oMath>
             </m:oMathPara>
@@ -19233,6 +19360,7 @@
           </w:p>
         </w:tc>
       </w:tr>
+      <w:bookmarkEnd w:id="8"/>
     </w:tbl>
     <w:p>
       <w:pPr>
@@ -19268,7 +19396,6 @@
               <w:rPr>
                 <w:noProof/>
               </w:rPr>
-              <w:lastRenderedPageBreak/>
               <mc:AlternateContent>
                 <mc:Choice Requires="wps">
                   <w:drawing>
@@ -19386,7 +19513,7 @@
               </w:rPr>
               <w:drawing>
                 <wp:inline distT="0" distB="0" distL="0" distR="0" wp14:anchorId="547F12C0" wp14:editId="29FF247F">
-                  <wp:extent cx="2131500" cy="1599412"/>
+                  <wp:extent cx="2131499" cy="1599412"/>
                   <wp:effectExtent l="0" t="0" r="2540" b="1270"/>
                   <wp:docPr id="9" name="Picture 9"/>
                   <wp:cNvGraphicFramePr>
@@ -19400,7 +19527,7 @@
                           <pic:cNvPicPr/>
                         </pic:nvPicPr>
                         <pic:blipFill>
-                          <a:blip r:embed="rId7">
+                          <a:blip r:embed="rId7" cstate="print">
                             <a:extLst>
                               <a:ext uri="{28A0092B-C50C-407E-A947-70E740481C1C}">
                                 <a14:useLocalDpi xmlns:a14="http://schemas.microsoft.com/office/drawing/2010/main" val="0"/>
@@ -19414,7 +19541,7 @@
                         <pic:spPr bwMode="auto">
                           <a:xfrm>
                             <a:off x="0" y="0"/>
-                            <a:ext cx="2131500" cy="1599412"/>
+                            <a:ext cx="2131499" cy="1599412"/>
                           </a:xfrm>
                           <a:prstGeom prst="rect">
                             <a:avLst/>
@@ -19590,7 +19717,7 @@
               </w:rPr>
               <w:drawing>
                 <wp:inline distT="0" distB="0" distL="0" distR="0" wp14:anchorId="3C27E052" wp14:editId="60D58EDE">
-                  <wp:extent cx="2144735" cy="1609342"/>
+                  <wp:extent cx="2144733" cy="1609342"/>
                   <wp:effectExtent l="0" t="0" r="8255" b="0"/>
                   <wp:docPr id="10" name="Picture 10"/>
                   <wp:cNvGraphicFramePr>
@@ -19604,7 +19731,7 @@
                           <pic:cNvPicPr/>
                         </pic:nvPicPr>
                         <pic:blipFill>
-                          <a:blip r:embed="rId8">
+                          <a:blip r:embed="rId8" cstate="print">
                             <a:extLst>
                               <a:ext uri="{28A0092B-C50C-407E-A947-70E740481C1C}">
                                 <a14:useLocalDpi xmlns:a14="http://schemas.microsoft.com/office/drawing/2010/main" val="0"/>
@@ -19618,7 +19745,7 @@
                         <pic:spPr>
                           <a:xfrm>
                             <a:off x="0" y="0"/>
-                            <a:ext cx="2144735" cy="1609342"/>
+                            <a:ext cx="2144733" cy="1609342"/>
                           </a:xfrm>
                           <a:prstGeom prst="rect">
                             <a:avLst/>
@@ -20346,7 +20473,7 @@
               </w:rPr>
               <w:drawing>
                 <wp:inline distT="0" distB="0" distL="0" distR="0" wp14:anchorId="03254DBE" wp14:editId="492429B2">
-                  <wp:extent cx="2143679" cy="1608551"/>
+                  <wp:extent cx="2143679" cy="1608550"/>
                   <wp:effectExtent l="0" t="0" r="9525" b="0"/>
                   <wp:docPr id="18" name="Picture 18"/>
                   <wp:cNvGraphicFramePr>
@@ -20360,7 +20487,7 @@
                           <pic:cNvPicPr/>
                         </pic:nvPicPr>
                         <pic:blipFill>
-                          <a:blip r:embed="rId10">
+                          <a:blip r:embed="rId10" cstate="print">
                             <a:extLst>
                               <a:ext uri="{28A0092B-C50C-407E-A947-70E740481C1C}">
                                 <a14:useLocalDpi xmlns:a14="http://schemas.microsoft.com/office/drawing/2010/main" val="0"/>
@@ -20374,7 +20501,7 @@
                         <pic:spPr>
                           <a:xfrm>
                             <a:off x="0" y="0"/>
-                            <a:ext cx="2143679" cy="1608551"/>
+                            <a:ext cx="2143679" cy="1608550"/>
                           </a:xfrm>
                           <a:prstGeom prst="rect">
                             <a:avLst/>
@@ -20633,6 +20760,7 @@
         <w:rPr>
           <w:noProof/>
         </w:rPr>
+        <w:lastRenderedPageBreak/>
         <w:drawing>
           <wp:inline distT="0" distB="0" distL="0" distR="0">
             <wp:extent cx="2012832" cy="1510366"/>
@@ -20716,13 +20844,25 @@
       </w:r>
       <w:bookmarkEnd w:id="12"/>
       <w:r>
-        <w:t xml:space="preserve">: Transmittance spectra of 5 Kodak </w:t>
+        <w:t xml:space="preserve">: Transmittance spectra of </w:t>
+      </w:r>
+      <w:r>
+        <w:t>five</w:t>
+      </w:r>
+      <w:r>
+        <w:t xml:space="preserve"> Kodak </w:t>
       </w:r>
       <w:r>
         <w:t>Wratten</w:t>
       </w:r>
       <w:r>
-        <w:t xml:space="preserve"> color filters (#12: yellow; #25: red: #32: magenta; #47: deep blue: #58: green) measured by the spectroradiometer (</w:t>
+        <w:t xml:space="preserve"> color </w:t>
+      </w:r>
+      <w:r>
+        <w:t xml:space="preserve">gelatin </w:t>
+      </w:r>
+      <w:r>
+        <w:t>filters (#12: yellow; #25: red: #32: magenta; #47: deep blue: #58: green) measured by the spectroradiometer (</w:t>
       </w:r>
       <m:oMath>
         <m:sSub>
@@ -20943,7 +21083,6 @@
               <w:rPr>
                 <w:noProof/>
               </w:rPr>
-              <w:lastRenderedPageBreak/>
               <mc:AlternateContent>
                 <mc:Choice Requires="wps">
                   <w:drawing>
@@ -21057,7 +21196,7 @@
               </w:rPr>
               <w:drawing>
                 <wp:inline distT="0" distB="0" distL="0" distR="0" wp14:anchorId="794ED67C" wp14:editId="60874FA7">
-                  <wp:extent cx="2131499" cy="1599411"/>
+                  <wp:extent cx="2131498" cy="1599411"/>
                   <wp:effectExtent l="0" t="0" r="2540" b="1270"/>
                   <wp:docPr id="21" name="Picture 21"/>
                   <wp:cNvGraphicFramePr>
@@ -21071,7 +21210,7 @@
                           <pic:cNvPicPr/>
                         </pic:nvPicPr>
                         <pic:blipFill>
-                          <a:blip r:embed="rId12">
+                          <a:blip r:embed="rId12" cstate="print">
                             <a:extLst>
                               <a:ext uri="{28A0092B-C50C-407E-A947-70E740481C1C}">
                                 <a14:useLocalDpi xmlns:a14="http://schemas.microsoft.com/office/drawing/2010/main" val="0"/>
@@ -21085,7 +21224,7 @@
                         <pic:spPr bwMode="auto">
                           <a:xfrm>
                             <a:off x="0" y="0"/>
-                            <a:ext cx="2131499" cy="1599411"/>
+                            <a:ext cx="2131498" cy="1599411"/>
                           </a:xfrm>
                           <a:prstGeom prst="rect">
                             <a:avLst/>
@@ -21261,7 +21400,7 @@
               </w:rPr>
               <w:drawing>
                 <wp:inline distT="0" distB="0" distL="0" distR="0" wp14:anchorId="5F933C02" wp14:editId="2E71F471">
-                  <wp:extent cx="2144734" cy="1608551"/>
+                  <wp:extent cx="2144734" cy="1608550"/>
                   <wp:effectExtent l="0" t="0" r="8255" b="0"/>
                   <wp:docPr id="22" name="Picture 22"/>
                   <wp:cNvGraphicFramePr>
@@ -21275,7 +21414,7 @@
                           <pic:cNvPicPr/>
                         </pic:nvPicPr>
                         <pic:blipFill>
-                          <a:blip r:embed="rId13">
+                          <a:blip r:embed="rId13" cstate="print">
                             <a:extLst>
                               <a:ext uri="{28A0092B-C50C-407E-A947-70E740481C1C}">
                                 <a14:useLocalDpi xmlns:a14="http://schemas.microsoft.com/office/drawing/2010/main" val="0"/>
@@ -21289,7 +21428,7 @@
                         <pic:spPr>
                           <a:xfrm>
                             <a:off x="0" y="0"/>
-                            <a:ext cx="2144734" cy="1608551"/>
+                            <a:ext cx="2144734" cy="1608550"/>
                           </a:xfrm>
                           <a:prstGeom prst="rect">
                             <a:avLst/>
@@ -21354,7 +21493,13 @@
         <w:t>Wratten</w:t>
       </w:r>
       <w:r>
-        <w:t xml:space="preserve"> color filter #32 (magenta) measured by the spectroradiometer (</w:t>
+        <w:t xml:space="preserve"> color </w:t>
+      </w:r>
+      <w:r>
+        <w:t xml:space="preserve">gelatin </w:t>
+      </w:r>
+      <w:r>
+        <w:t>filter #32 (magenta) measured by the spectroradiometer (</w:t>
       </w:r>
       <m:oMath>
         <m:sSub>
@@ -21573,7 +21718,7 @@
           <w:rPr>
             <w:rFonts w:ascii="Cambria Math" w:hAnsi="Cambria Math"/>
           </w:rPr>
-          <m:t>±0.58</m:t>
+          <m:t>±0.57</m:t>
         </m:r>
         <m:r>
           <w:rPr>
@@ -21667,6 +21812,9 @@
           <w:fldChar w:fldCharType="begin"/>
         </m:r>
         <m:r>
+          <m:rPr>
+            <m:sty m:val="p"/>
+          </m:rPr>
           <w:rPr>
             <w:rFonts w:ascii="Cambria Math" w:hAnsi="Cambria Math"/>
           </w:rPr>
@@ -21692,25 +21840,7 @@
           <w:rPr>
             <w:rFonts w:ascii="Cambria Math" w:hAnsi="Cambria Math"/>
           </w:rPr>
-          <m:t>42.4</m:t>
-        </m:r>
-        <m:r>
-          <m:rPr>
-            <m:sty m:val="p"/>
-          </m:rPr>
-          <w:rPr>
-            <w:rFonts w:ascii="Cambria Math" w:hAnsi="Cambria Math"/>
-          </w:rPr>
-          <m:t>7±</m:t>
-        </m:r>
-        <m:r>
-          <m:rPr>
-            <m:sty m:val="p"/>
-          </m:rPr>
-          <w:rPr>
-            <w:rFonts w:ascii="Cambria Math" w:hAnsi="Cambria Math"/>
-          </w:rPr>
-          <m:t>0.11</m:t>
+          <m:t>42.47±0.11</m:t>
         </m:r>
         <m:r>
           <w:rPr>
@@ -21773,6 +21903,9 @@
           <w:fldChar w:fldCharType="begin"/>
         </m:r>
         <m:r>
+          <m:rPr>
+            <m:sty m:val="p"/>
+          </m:rPr>
           <w:rPr>
             <w:rFonts w:ascii="Cambria Math" w:hAnsi="Cambria Math"/>
           </w:rPr>
@@ -21798,25 +21931,7 @@
           <w:rPr>
             <w:rFonts w:ascii="Cambria Math" w:hAnsi="Cambria Math"/>
           </w:rPr>
-          <m:t>98.3</m:t>
-        </m:r>
-        <m:r>
-          <m:rPr>
-            <m:sty m:val="p"/>
-          </m:rPr>
-          <w:rPr>
-            <w:rFonts w:ascii="Cambria Math" w:hAnsi="Cambria Math"/>
-          </w:rPr>
-          <m:t>4±</m:t>
-        </m:r>
-        <m:r>
-          <m:rPr>
-            <m:sty m:val="p"/>
-          </m:rPr>
-          <w:rPr>
-            <w:rFonts w:ascii="Cambria Math" w:hAnsi="Cambria Math"/>
-          </w:rPr>
-          <m:t>0.13</m:t>
+          <m:t>98.34±0.13</m:t>
         </m:r>
         <m:r>
           <w:rPr>
@@ -21879,6 +21994,9 @@
           <w:fldChar w:fldCharType="begin"/>
         </m:r>
         <m:r>
+          <m:rPr>
+            <m:sty m:val="p"/>
+          </m:rPr>
           <w:rPr>
             <w:rFonts w:ascii="Cambria Math" w:hAnsi="Cambria Math"/>
           </w:rPr>
@@ -21904,25 +22022,7 @@
           <w:rPr>
             <w:rFonts w:ascii="Cambria Math" w:hAnsi="Cambria Math"/>
           </w:rPr>
-          <m:t>-61.85</m:t>
-        </m:r>
-        <m:r>
-          <m:rPr>
-            <m:sty m:val="p"/>
-          </m:rPr>
-          <w:rPr>
-            <w:rFonts w:ascii="Cambria Math" w:hAnsi="Cambria Math"/>
-          </w:rPr>
-          <m:t>±</m:t>
-        </m:r>
-        <m:r>
-          <m:rPr>
-            <m:sty m:val="p"/>
-          </m:rPr>
-          <w:rPr>
-            <w:rFonts w:ascii="Cambria Math" w:hAnsi="Cambria Math"/>
-          </w:rPr>
-          <m:t>0.32</m:t>
+          <m:t>-61.85±0.32</m:t>
         </m:r>
         <m:r>
           <w:rPr>
@@ -21990,6 +22090,9 @@
           <w:fldChar w:fldCharType="begin"/>
         </m:r>
         <m:r>
+          <m:rPr>
+            <m:sty m:val="p"/>
+          </m:rPr>
           <w:rPr>
             <w:rFonts w:ascii="Cambria Math" w:hAnsi="Cambria Math"/>
           </w:rPr>
@@ -22015,25 +22118,7 @@
           <w:rPr>
             <w:rFonts w:ascii="Cambria Math" w:hAnsi="Cambria Math"/>
           </w:rPr>
-          <m:t>42.74</m:t>
-        </m:r>
-        <m:r>
-          <m:rPr>
-            <m:sty m:val="p"/>
-          </m:rPr>
-          <w:rPr>
-            <w:rFonts w:ascii="Cambria Math" w:hAnsi="Cambria Math"/>
-          </w:rPr>
-          <m:t>±</m:t>
-        </m:r>
-        <m:r>
-          <m:rPr>
-            <m:sty m:val="p"/>
-          </m:rPr>
-          <w:rPr>
-            <w:rFonts w:ascii="Cambria Math" w:hAnsi="Cambria Math"/>
-          </w:rPr>
-          <m:t>0.15</m:t>
+          <m:t>42.74±0.15</m:t>
         </m:r>
         <m:r>
           <w:rPr>
@@ -22096,6 +22181,9 @@
           <w:fldChar w:fldCharType="begin"/>
         </m:r>
         <m:r>
+          <m:rPr>
+            <m:sty m:val="p"/>
+          </m:rPr>
           <w:rPr>
             <w:rFonts w:ascii="Cambria Math" w:hAnsi="Cambria Math"/>
           </w:rPr>
@@ -22121,34 +22209,7 @@
           <w:rPr>
             <w:rFonts w:ascii="Cambria Math" w:hAnsi="Cambria Math"/>
           </w:rPr>
-          <m:t>97.9</m:t>
-        </m:r>
-        <m:r>
-          <m:rPr>
-            <m:sty m:val="p"/>
-          </m:rPr>
-          <w:rPr>
-            <w:rFonts w:ascii="Cambria Math" w:hAnsi="Cambria Math"/>
-          </w:rPr>
-          <m:t>3±</m:t>
-        </m:r>
-        <m:r>
-          <m:rPr>
-            <m:sty m:val="p"/>
-          </m:rPr>
-          <w:rPr>
-            <w:rFonts w:ascii="Cambria Math" w:hAnsi="Cambria Math"/>
-          </w:rPr>
-          <m:t>0.</m:t>
-        </m:r>
-        <m:r>
-          <m:rPr>
-            <m:sty m:val="p"/>
-          </m:rPr>
-          <w:rPr>
-            <w:rFonts w:ascii="Cambria Math" w:hAnsi="Cambria Math"/>
-          </w:rPr>
-          <m:t>40</m:t>
+          <m:t>97.93±0.40</m:t>
         </m:r>
         <m:r>
           <w:rPr>
@@ -22211,6 +22272,9 @@
           <w:fldChar w:fldCharType="begin"/>
         </m:r>
         <m:r>
+          <m:rPr>
+            <m:sty m:val="p"/>
+          </m:rPr>
           <w:rPr>
             <w:rFonts w:ascii="Cambria Math" w:hAnsi="Cambria Math"/>
           </w:rPr>
@@ -22236,17 +22300,10 @@
           <w:rPr>
             <w:rFonts w:ascii="Cambria Math" w:hAnsi="Cambria Math"/>
           </w:rPr>
-          <m:t>-60.7</m:t>
+          <m:t>-60.76±</m:t>
         </m:r>
-        <m:r>
-          <m:rPr>
-            <m:sty m:val="p"/>
-          </m:rPr>
-          <w:rPr>
-            <w:rFonts w:ascii="Cambria Math" w:hAnsi="Cambria Math"/>
-          </w:rPr>
-          <m:t>6±</m:t>
-        </m:r>
+        <w:bookmarkStart w:id="14" w:name="_GoBack"/>
+        <w:bookmarkEnd w:id="14"/>
         <m:r>
           <m:rPr>
             <m:sty m:val="p"/>
@@ -22405,8 +22462,8 @@
               </w:rPr>
               <w:drawing>
                 <wp:inline distT="0" distB="0" distL="0" distR="0" wp14:anchorId="6FA54B84" wp14:editId="334EEB5C">
-                  <wp:extent cx="2131499" cy="1598624"/>
-                  <wp:effectExtent l="0" t="0" r="2540" b="1905"/>
+                  <wp:extent cx="2130449" cy="1598624"/>
+                  <wp:effectExtent l="0" t="0" r="3175" b="1905"/>
                   <wp:docPr id="2" name="Picture 2"/>
                   <wp:cNvGraphicFramePr>
                     <a:graphicFrameLocks xmlns:a="http://schemas.openxmlformats.org/drawingml/2006/main" noChangeAspect="1"/>
@@ -22419,7 +22476,7 @@
                           <pic:cNvPicPr/>
                         </pic:nvPicPr>
                         <pic:blipFill>
-                          <a:blip r:embed="rId14">
+                          <a:blip r:embed="rId14" cstate="print">
                             <a:extLst>
                               <a:ext uri="{28A0092B-C50C-407E-A947-70E740481C1C}">
                                 <a14:useLocalDpi xmlns:a14="http://schemas.microsoft.com/office/drawing/2010/main" val="0"/>
@@ -22433,7 +22490,7 @@
                         <pic:spPr bwMode="auto">
                           <a:xfrm>
                             <a:off x="0" y="0"/>
-                            <a:ext cx="2131499" cy="1598624"/>
+                            <a:ext cx="2130449" cy="1598624"/>
                           </a:xfrm>
                           <a:prstGeom prst="rect">
                             <a:avLst/>
@@ -22609,7 +22666,7 @@
               </w:rPr>
               <w:drawing>
                 <wp:inline distT="0" distB="0" distL="0" distR="0" wp14:anchorId="12AF644F" wp14:editId="6DA7E032">
-                  <wp:extent cx="2143679" cy="1607759"/>
+                  <wp:extent cx="2143678" cy="1607759"/>
                   <wp:effectExtent l="0" t="0" r="0" b="0"/>
                   <wp:docPr id="3" name="Picture 3"/>
                   <wp:cNvGraphicFramePr>
@@ -22623,7 +22680,7 @@
                           <pic:cNvPicPr/>
                         </pic:nvPicPr>
                         <pic:blipFill>
-                          <a:blip r:embed="rId15">
+                          <a:blip r:embed="rId15" cstate="print">
                             <a:extLst>
                               <a:ext uri="{28A0092B-C50C-407E-A947-70E740481C1C}">
                                 <a14:useLocalDpi xmlns:a14="http://schemas.microsoft.com/office/drawing/2010/main" val="0"/>
@@ -22637,7 +22694,7 @@
                         <pic:spPr>
                           <a:xfrm>
                             <a:off x="0" y="0"/>
-                            <a:ext cx="2143679" cy="1607759"/>
+                            <a:ext cx="2143678" cy="1607759"/>
                           </a:xfrm>
                           <a:prstGeom prst="rect">
                             <a:avLst/>
@@ -22660,7 +22717,7 @@
       <w:r>
         <w:t xml:space="preserve">Fig. </w:t>
       </w:r>
-      <w:bookmarkStart w:id="14" w:name="FIgKW47"/>
+      <w:bookmarkStart w:id="15" w:name="FIgKW47"/>
       <w:r>
         <w:rPr>
           <w:noProof/>
@@ -22691,7 +22748,7 @@
         </w:rPr>
         <w:fldChar w:fldCharType="end"/>
       </w:r>
-      <w:bookmarkEnd w:id="14"/>
+      <w:bookmarkEnd w:id="15"/>
       <w:r>
         <w:t xml:space="preserve">. </w:t>
       </w:r>
@@ -22702,7 +22759,13 @@
         <w:t>Wratten</w:t>
       </w:r>
       <w:r>
-        <w:t xml:space="preserve"> color filter #47 (deep blue) measured by the spectroradiometer (</w:t>
+        <w:t xml:space="preserve"> color </w:t>
+      </w:r>
+      <w:r>
+        <w:t xml:space="preserve">gelatin </w:t>
+      </w:r>
+      <w:r>
+        <w:t>filter #47 (deep blue) measured by the spectroradiometer (</w:t>
       </w:r>
       <m:oMath>
         <m:sSub>
@@ -22890,6 +22953,9 @@
           <w:fldChar w:fldCharType="begin"/>
         </m:r>
         <m:r>
+          <m:rPr>
+            <m:sty m:val="p"/>
+          </m:rPr>
           <w:rPr>
             <w:rFonts w:ascii="Cambria Math" w:hAnsi="Cambria Math"/>
           </w:rPr>
@@ -23015,6 +23081,9 @@
           <w:fldChar w:fldCharType="begin"/>
         </m:r>
         <m:r>
+          <m:rPr>
+            <m:sty m:val="p"/>
+          </m:rPr>
           <w:rPr>
             <w:rFonts w:ascii="Cambria Math" w:hAnsi="Cambria Math"/>
           </w:rPr>
@@ -23040,25 +23109,7 @@
           <w:rPr>
             <w:rFonts w:ascii="Cambria Math" w:hAnsi="Cambria Math"/>
           </w:rPr>
-          <m:t>17.0</m:t>
-        </m:r>
-        <m:r>
-          <m:rPr>
-            <m:sty m:val="p"/>
-          </m:rPr>
-          <w:rPr>
-            <w:rFonts w:ascii="Cambria Math" w:hAnsi="Cambria Math"/>
-          </w:rPr>
-          <m:t>3±</m:t>
-        </m:r>
-        <m:r>
-          <m:rPr>
-            <m:sty m:val="p"/>
-          </m:rPr>
-          <w:rPr>
-            <w:rFonts w:ascii="Cambria Math" w:hAnsi="Cambria Math"/>
-          </w:rPr>
-          <m:t>0.13</m:t>
+          <m:t>17.03±0.13</m:t>
         </m:r>
         <m:r>
           <w:rPr>
@@ -23121,6 +23172,9 @@
           <w:fldChar w:fldCharType="begin"/>
         </m:r>
         <m:r>
+          <m:rPr>
+            <m:sty m:val="p"/>
+          </m:rPr>
           <w:rPr>
             <w:rFonts w:ascii="Cambria Math" w:hAnsi="Cambria Math"/>
           </w:rPr>
@@ -23146,34 +23200,7 @@
           <w:rPr>
             <w:rFonts w:ascii="Cambria Math" w:hAnsi="Cambria Math"/>
           </w:rPr>
-          <m:t>70.94</m:t>
-        </m:r>
-        <m:r>
-          <m:rPr>
-            <m:sty m:val="p"/>
-          </m:rPr>
-          <w:rPr>
-            <w:rFonts w:ascii="Cambria Math" w:hAnsi="Cambria Math"/>
-          </w:rPr>
-          <m:t>±</m:t>
-        </m:r>
-        <m:r>
-          <m:rPr>
-            <m:sty m:val="p"/>
-          </m:rPr>
-          <w:rPr>
-            <w:rFonts w:ascii="Cambria Math" w:hAnsi="Cambria Math"/>
-          </w:rPr>
-          <m:t>0.3</m:t>
-        </m:r>
-        <m:r>
-          <m:rPr>
-            <m:sty m:val="p"/>
-          </m:rPr>
-          <w:rPr>
-            <w:rFonts w:ascii="Cambria Math" w:hAnsi="Cambria Math"/>
-          </w:rPr>
-          <m:t>7</m:t>
+          <m:t>70.94±0.37</m:t>
         </m:r>
         <m:r>
           <w:rPr>
@@ -23236,6 +23263,9 @@
           <w:fldChar w:fldCharType="begin"/>
         </m:r>
         <m:r>
+          <m:rPr>
+            <m:sty m:val="p"/>
+          </m:rPr>
           <w:rPr>
             <w:rFonts w:ascii="Cambria Math" w:hAnsi="Cambria Math"/>
           </w:rPr>
@@ -23261,25 +23291,7 @@
           <w:rPr>
             <w:rFonts w:ascii="Cambria Math" w:hAnsi="Cambria Math"/>
           </w:rPr>
-          <m:t>-87.37</m:t>
-        </m:r>
-        <m:r>
-          <m:rPr>
-            <m:sty m:val="p"/>
-          </m:rPr>
-          <w:rPr>
-            <w:rFonts w:ascii="Cambria Math" w:hAnsi="Cambria Math"/>
-          </w:rPr>
-          <m:t>±</m:t>
-        </m:r>
-        <m:r>
-          <m:rPr>
-            <m:sty m:val="p"/>
-          </m:rPr>
-          <w:rPr>
-            <w:rFonts w:ascii="Cambria Math" w:hAnsi="Cambria Math"/>
-          </w:rPr>
-          <m:t>0.24</m:t>
+          <m:t>-87.37±0.24</m:t>
         </m:r>
         <m:r>
           <w:rPr>
@@ -23347,6 +23359,9 @@
           <w:fldChar w:fldCharType="begin"/>
         </m:r>
         <m:r>
+          <m:rPr>
+            <m:sty m:val="p"/>
+          </m:rPr>
           <w:rPr>
             <w:rFonts w:ascii="Cambria Math" w:hAnsi="Cambria Math"/>
           </w:rPr>
@@ -23372,34 +23387,7 @@
           <w:rPr>
             <w:rFonts w:ascii="Cambria Math" w:hAnsi="Cambria Math"/>
           </w:rPr>
-          <m:t>16.6</m:t>
-        </m:r>
-        <m:r>
-          <m:rPr>
-            <m:sty m:val="p"/>
-          </m:rPr>
-          <w:rPr>
-            <w:rFonts w:ascii="Cambria Math" w:hAnsi="Cambria Math"/>
-          </w:rPr>
-          <m:t>6±</m:t>
-        </m:r>
-        <m:r>
-          <m:rPr>
-            <m:sty m:val="p"/>
-          </m:rPr>
-          <w:rPr>
-            <w:rFonts w:ascii="Cambria Math" w:hAnsi="Cambria Math"/>
-          </w:rPr>
-          <m:t>0.</m:t>
-        </m:r>
-        <m:r>
-          <m:rPr>
-            <m:sty m:val="p"/>
-          </m:rPr>
-          <w:rPr>
-            <w:rFonts w:ascii="Cambria Math" w:hAnsi="Cambria Math"/>
-          </w:rPr>
-          <m:t>10</m:t>
+          <m:t>16.66±0.10</m:t>
         </m:r>
         <m:r>
           <w:rPr>
@@ -23462,6 +23450,9 @@
           <w:fldChar w:fldCharType="begin"/>
         </m:r>
         <m:r>
+          <m:rPr>
+            <m:sty m:val="p"/>
+          </m:rPr>
           <w:rPr>
             <w:rFonts w:ascii="Cambria Math" w:hAnsi="Cambria Math"/>
           </w:rPr>
@@ -23487,34 +23478,7 @@
           <w:rPr>
             <w:rFonts w:ascii="Cambria Math" w:hAnsi="Cambria Math"/>
           </w:rPr>
-          <m:t>71.5</m:t>
-        </m:r>
-        <m:r>
-          <m:rPr>
-            <m:sty m:val="p"/>
-          </m:rPr>
-          <w:rPr>
-            <w:rFonts w:ascii="Cambria Math" w:hAnsi="Cambria Math"/>
-          </w:rPr>
-          <m:t>7±</m:t>
-        </m:r>
-        <m:r>
-          <m:rPr>
-            <m:sty m:val="p"/>
-          </m:rPr>
-          <w:rPr>
-            <w:rFonts w:ascii="Cambria Math" w:hAnsi="Cambria Math"/>
-          </w:rPr>
-          <m:t>0.5</m:t>
-        </m:r>
-        <m:r>
-          <m:rPr>
-            <m:sty m:val="p"/>
-          </m:rPr>
-          <w:rPr>
-            <w:rFonts w:ascii="Cambria Math" w:hAnsi="Cambria Math"/>
-          </w:rPr>
-          <m:t>2</m:t>
+          <m:t>71.57±0.52</m:t>
         </m:r>
         <m:r>
           <w:rPr>
@@ -23577,6 +23541,9 @@
           <w:fldChar w:fldCharType="begin"/>
         </m:r>
         <m:r>
+          <m:rPr>
+            <m:sty m:val="p"/>
+          </m:rPr>
           <w:rPr>
             <w:rFonts w:ascii="Cambria Math" w:hAnsi="Cambria Math"/>
           </w:rPr>
@@ -23602,34 +23569,7 @@
           <w:rPr>
             <w:rFonts w:ascii="Cambria Math" w:hAnsi="Cambria Math"/>
           </w:rPr>
-          <m:t>-87.35</m:t>
-        </m:r>
-        <m:r>
-          <m:rPr>
-            <m:sty m:val="p"/>
-          </m:rPr>
-          <w:rPr>
-            <w:rFonts w:ascii="Cambria Math" w:hAnsi="Cambria Math"/>
-          </w:rPr>
-          <m:t>±</m:t>
-        </m:r>
-        <m:r>
-          <m:rPr>
-            <m:sty m:val="p"/>
-          </m:rPr>
-          <w:rPr>
-            <w:rFonts w:ascii="Cambria Math" w:hAnsi="Cambria Math"/>
-          </w:rPr>
-          <m:t>0.3</m:t>
-        </m:r>
-        <m:r>
-          <m:rPr>
-            <m:sty m:val="p"/>
-          </m:rPr>
-          <w:rPr>
-            <w:rFonts w:ascii="Cambria Math" w:hAnsi="Cambria Math"/>
-          </w:rPr>
-          <m:t>2</m:t>
+          <m:t>-87.35±0.32</m:t>
         </m:r>
         <m:r>
           <w:rPr>
@@ -23649,9 +23589,10 @@
         <w:jc w:val="both"/>
       </w:pPr>
       <w:r>
+        <w:lastRenderedPageBreak/>
         <w:t xml:space="preserve">Table </w:t>
       </w:r>
-      <w:bookmarkStart w:id="15" w:name="TableResultsKWColFilters"/>
+      <w:bookmarkStart w:id="16" w:name="TableResultsKWColFilters"/>
       <w:r>
         <w:rPr>
           <w:noProof/>
@@ -23682,7 +23623,7 @@
         </w:rPr>
         <w:fldChar w:fldCharType="end"/>
       </w:r>
-      <w:bookmarkEnd w:id="15"/>
+      <w:bookmarkEnd w:id="16"/>
       <w:r>
         <w:t xml:space="preserve">. </w:t>
       </w:r>
@@ -23693,7 +23634,13 @@
         <w:t xml:space="preserve"> of five</w:t>
       </w:r>
       <w:r>
-        <w:t xml:space="preserve"> Kodak Wratten color filters (#12: yellow; #25: red: #32: magenta; #47: deep blue: #58: green)</w:t>
+        <w:t xml:space="preserve"> Kodak Wratten color </w:t>
+      </w:r>
+      <w:r>
+        <w:t xml:space="preserve">gelatin </w:t>
+      </w:r>
+      <w:r>
+        <w:t>filters (#12: yellow; #25: red: #32: magenta; #47: deep blue: #58: green)</w:t>
       </w:r>
       <w:r>
         <w:t xml:space="preserve"> </w:t>
@@ -23779,16 +23726,7 @@
               <w:rPr>
                 <w:rFonts w:ascii="Cambria Math" w:hAnsi="Cambria Math"/>
               </w:rPr>
-              <m:t>S</m:t>
-            </m:r>
-            <m:r>
-              <m:rPr>
-                <m:sty m:val="bi"/>
-              </m:rPr>
-              <w:rPr>
-                <w:rFonts w:ascii="Cambria Math" w:hAnsi="Cambria Math"/>
-              </w:rPr>
-              <m:t>A</m:t>
+              <m:t>SA</m:t>
             </m:r>
           </m:sub>
         </m:sSub>
@@ -23851,15 +23789,7 @@
         </m:sSubSup>
       </m:oMath>
       <w:r>
-        <w:t xml:space="preserve"> is the Euclidian distance in the CIELAB color space between both types of </w:t>
-      </w:r>
-      <w:proofErr w:type="gramStart"/>
-      <w:r>
-        <w:t>measurements.</w:t>
-      </w:r>
-      <w:proofErr w:type="gramEnd"/>
-      <w:r>
-        <w:t xml:space="preserve"> The uncertainties are presented with a coverage factor </w:t>
+        <w:t xml:space="preserve"> is the Euclidian distance in the CIELAB color space between both types of measurements. The uncertainties are presented with a coverage factor </w:t>
       </w:r>
       <m:oMath>
         <m:r>
@@ -24282,34 +24212,7 @@
                   <w:rPr>
                     <w:rFonts w:ascii="Cambria Math" w:hAnsi="Cambria Math"/>
                   </w:rPr>
-                  <m:t>88.2</m:t>
-                </m:r>
-                <m:r>
-                  <m:rPr>
-                    <m:sty m:val="p"/>
-                  </m:rPr>
-                  <w:rPr>
-                    <w:rFonts w:ascii="Cambria Math" w:hAnsi="Cambria Math"/>
-                  </w:rPr>
-                  <m:t>7</m:t>
-                </m:r>
-                <m:r>
-                  <m:rPr>
-                    <m:sty m:val="p"/>
-                  </m:rPr>
-                  <w:rPr>
-                    <w:rFonts w:ascii="Cambria Math" w:hAnsi="Cambria Math"/>
-                  </w:rPr>
-                  <m:t>±</m:t>
-                </m:r>
-                <m:r>
-                  <m:rPr>
-                    <m:sty m:val="p"/>
-                  </m:rPr>
-                  <w:rPr>
-                    <w:rFonts w:ascii="Cambria Math" w:hAnsi="Cambria Math"/>
-                  </w:rPr>
-                  <m:t>0.11</m:t>
+                  <m:t>88.27±0.11</m:t>
                 </m:r>
               </m:oMath>
             </m:oMathPara>
@@ -24339,34 +24242,7 @@
                   <w:rPr>
                     <w:rFonts w:ascii="Cambria Math" w:hAnsi="Cambria Math"/>
                   </w:rPr>
-                  <m:t>2.92</m:t>
-                </m:r>
-                <m:r>
-                  <m:rPr>
-                    <m:sty m:val="p"/>
-                  </m:rPr>
-                  <w:rPr>
-                    <w:rFonts w:ascii="Cambria Math" w:hAnsi="Cambria Math"/>
-                  </w:rPr>
-                  <m:t>±</m:t>
-                </m:r>
-                <m:r>
-                  <m:rPr>
-                    <m:sty m:val="p"/>
-                  </m:rPr>
-                  <w:rPr>
-                    <w:rFonts w:ascii="Cambria Math" w:hAnsi="Cambria Math"/>
-                  </w:rPr>
-                  <m:t>0.1</m:t>
-                </m:r>
-                <m:r>
-                  <m:rPr>
-                    <m:sty m:val="p"/>
-                  </m:rPr>
-                  <w:rPr>
-                    <w:rFonts w:ascii="Cambria Math" w:hAnsi="Cambria Math"/>
-                  </w:rPr>
-                  <m:t>2</m:t>
+                  <m:t>2.92±0.12</m:t>
                 </m:r>
               </m:oMath>
             </m:oMathPara>
@@ -24397,25 +24273,7 @@
                   <w:rPr>
                     <w:rFonts w:ascii="Cambria Math" w:hAnsi="Cambria Math"/>
                   </w:rPr>
-                  <m:t>134.72</m:t>
-                </m:r>
-                <m:r>
-                  <m:rPr>
-                    <m:sty m:val="p"/>
-                  </m:rPr>
-                  <w:rPr>
-                    <w:rFonts w:ascii="Cambria Math" w:hAnsi="Cambria Math"/>
-                  </w:rPr>
-                  <m:t>±</m:t>
-                </m:r>
-                <m:r>
-                  <m:rPr>
-                    <m:sty m:val="p"/>
-                  </m:rPr>
-                  <w:rPr>
-                    <w:rFonts w:ascii="Cambria Math" w:hAnsi="Cambria Math"/>
-                  </w:rPr>
-                  <m:t>0.55</m:t>
+                  <m:t>134.72±0.55</m:t>
                 </m:r>
               </m:oMath>
             </m:oMathPara>
@@ -24464,34 +24322,7 @@
                   <w:rPr>
                     <w:rFonts w:ascii="Cambria Math" w:hAnsi="Cambria Math"/>
                   </w:rPr>
-                  <m:t>1.46</m:t>
-                </m:r>
-                <m:r>
-                  <m:rPr>
-                    <m:sty m:val="p"/>
-                  </m:rPr>
-                  <w:rPr>
-                    <w:rFonts w:ascii="Cambria Math" w:hAnsi="Cambria Math"/>
-                  </w:rPr>
-                  <m:t>±</m:t>
-                </m:r>
-                <m:r>
-                  <m:rPr>
-                    <m:sty m:val="p"/>
-                  </m:rPr>
-                  <w:rPr>
-                    <w:rFonts w:ascii="Cambria Math" w:hAnsi="Cambria Math"/>
-                  </w:rPr>
-                  <m:t>0.6</m:t>
-                </m:r>
-                <m:r>
-                  <m:rPr>
-                    <m:sty m:val="p"/>
-                  </m:rPr>
-                  <w:rPr>
-                    <w:rFonts w:ascii="Cambria Math" w:hAnsi="Cambria Math"/>
-                  </w:rPr>
-                  <m:t>9</m:t>
+                  <m:t>1.46±0.69</m:t>
                 </m:r>
               </m:oMath>
             </m:oMathPara>
@@ -24596,34 +24427,7 @@
                   <w:rPr>
                     <w:rFonts w:ascii="Cambria Math" w:hAnsi="Cambria Math"/>
                   </w:rPr>
-                  <m:t>88.22</m:t>
-                </m:r>
-                <m:r>
-                  <m:rPr>
-                    <m:sty m:val="p"/>
-                  </m:rPr>
-                  <w:rPr>
-                    <w:rFonts w:ascii="Cambria Math" w:hAnsi="Cambria Math"/>
-                  </w:rPr>
-                  <m:t>±</m:t>
-                </m:r>
-                <m:r>
-                  <m:rPr>
-                    <m:sty m:val="p"/>
-                  </m:rPr>
-                  <w:rPr>
-                    <w:rFonts w:ascii="Cambria Math" w:hAnsi="Cambria Math"/>
-                  </w:rPr>
-                  <m:t>0.1</m:t>
-                </m:r>
-                <m:r>
-                  <m:rPr>
-                    <m:sty m:val="p"/>
-                  </m:rPr>
-                  <w:rPr>
-                    <w:rFonts w:ascii="Cambria Math" w:hAnsi="Cambria Math"/>
-                  </w:rPr>
-                  <m:t>7</m:t>
+                  <m:t>88.22±0.17</m:t>
                 </m:r>
               </m:oMath>
             </m:oMathPara>
@@ -24653,25 +24457,7 @@
                   <w:rPr>
                     <w:rFonts w:ascii="Cambria Math" w:hAnsi="Cambria Math"/>
                   </w:rPr>
-                  <m:t>2.52</m:t>
-                </m:r>
-                <m:r>
-                  <m:rPr>
-                    <m:sty m:val="p"/>
-                  </m:rPr>
-                  <w:rPr>
-                    <w:rFonts w:ascii="Cambria Math" w:hAnsi="Cambria Math"/>
-                  </w:rPr>
-                  <m:t>±</m:t>
-                </m:r>
-                <m:r>
-                  <m:rPr>
-                    <m:sty m:val="p"/>
-                  </m:rPr>
-                  <w:rPr>
-                    <w:rFonts w:ascii="Cambria Math" w:hAnsi="Cambria Math"/>
-                  </w:rPr>
-                  <m:t>0.48</m:t>
+                  <m:t>2.52±0.48</m:t>
                 </m:r>
               </m:oMath>
             </m:oMathPara>
@@ -24702,25 +24488,7 @@
                   <w:rPr>
                     <w:rFonts w:ascii="Cambria Math" w:hAnsi="Cambria Math"/>
                   </w:rPr>
-                  <m:t>136.13</m:t>
-                </m:r>
-                <m:r>
-                  <m:rPr>
-                    <m:sty m:val="p"/>
-                  </m:rPr>
-                  <w:rPr>
-                    <w:rFonts w:ascii="Cambria Math" w:hAnsi="Cambria Math"/>
-                  </w:rPr>
-                  <m:t>±</m:t>
-                </m:r>
-                <m:r>
-                  <m:rPr>
-                    <m:sty m:val="p"/>
-                  </m:rPr>
-                  <w:rPr>
-                    <w:rFonts w:ascii="Cambria Math" w:hAnsi="Cambria Math"/>
-                  </w:rPr>
-                  <m:t>0.51</m:t>
+                  <m:t>136.13±0.51</m:t>
                 </m:r>
               </m:oMath>
             </m:oMathPara>
@@ -24870,34 +24638,7 @@
                   <w:rPr>
                     <w:rFonts w:ascii="Cambria Math" w:hAnsi="Cambria Math"/>
                   </w:rPr>
-                  <m:t>43.8</m:t>
-                </m:r>
-                <m:r>
-                  <m:rPr>
-                    <m:sty m:val="p"/>
-                  </m:rPr>
-                  <w:rPr>
-                    <w:rFonts w:ascii="Cambria Math" w:hAnsi="Cambria Math"/>
-                  </w:rPr>
-                  <m:t>1</m:t>
-                </m:r>
-                <m:r>
-                  <m:rPr>
-                    <m:sty m:val="p"/>
-                  </m:rPr>
-                  <w:rPr>
-                    <w:rFonts w:ascii="Cambria Math" w:hAnsi="Cambria Math"/>
-                  </w:rPr>
-                  <m:t>±</m:t>
-                </m:r>
-                <m:r>
-                  <m:rPr>
-                    <m:sty m:val="p"/>
-                  </m:rPr>
-                  <w:rPr>
-                    <w:rFonts w:ascii="Cambria Math" w:hAnsi="Cambria Math"/>
-                  </w:rPr>
-                  <m:t>0.11</m:t>
+                  <m:t>43.81±0.11</m:t>
                 </m:r>
               </m:oMath>
             </m:oMathPara>
@@ -24927,25 +24668,7 @@
                   <w:rPr>
                     <w:rFonts w:ascii="Cambria Math" w:hAnsi="Cambria Math"/>
                   </w:rPr>
-                  <m:t>80.74</m:t>
-                </m:r>
-                <m:r>
-                  <m:rPr>
-                    <m:sty m:val="p"/>
-                  </m:rPr>
-                  <w:rPr>
-                    <w:rFonts w:ascii="Cambria Math" w:hAnsi="Cambria Math"/>
-                  </w:rPr>
-                  <m:t>±</m:t>
-                </m:r>
-                <m:r>
-                  <m:rPr>
-                    <m:sty m:val="p"/>
-                  </m:rPr>
-                  <w:rPr>
-                    <w:rFonts w:ascii="Cambria Math" w:hAnsi="Cambria Math"/>
-                  </w:rPr>
-                  <m:t>0.12</m:t>
+                  <m:t>80.74±0.12</m:t>
                 </m:r>
               </m:oMath>
             </m:oMathPara>
@@ -24976,43 +24699,7 @@
                   <w:rPr>
                     <w:rFonts w:ascii="Cambria Math" w:hAnsi="Cambria Math"/>
                   </w:rPr>
-                  <m:t>74.7</m:t>
-                </m:r>
-                <m:r>
-                  <m:rPr>
-                    <m:sty m:val="p"/>
-                  </m:rPr>
-                  <w:rPr>
-                    <w:rFonts w:ascii="Cambria Math" w:hAnsi="Cambria Math"/>
-                  </w:rPr>
-                  <m:t>4</m:t>
-                </m:r>
-                <m:r>
-                  <m:rPr>
-                    <m:sty m:val="p"/>
-                  </m:rPr>
-                  <w:rPr>
-                    <w:rFonts w:ascii="Cambria Math" w:hAnsi="Cambria Math"/>
-                  </w:rPr>
-                  <m:t>±</m:t>
-                </m:r>
-                <m:r>
-                  <m:rPr>
-                    <m:sty m:val="p"/>
-                  </m:rPr>
-                  <w:rPr>
-                    <w:rFonts w:ascii="Cambria Math" w:hAnsi="Cambria Math"/>
-                  </w:rPr>
-                  <m:t>0.4</m:t>
-                </m:r>
-                <m:r>
-                  <m:rPr>
-                    <m:sty m:val="p"/>
-                  </m:rPr>
-                  <w:rPr>
-                    <w:rFonts w:ascii="Cambria Math" w:hAnsi="Cambria Math"/>
-                  </w:rPr>
-                  <m:t>2</m:t>
+                  <m:t>74.74±0.42</m:t>
                 </m:r>
               </m:oMath>
             </m:oMathPara>
@@ -25062,25 +24749,7 @@
                   <w:rPr>
                     <w:rFonts w:ascii="Cambria Math" w:hAnsi="Cambria Math"/>
                   </w:rPr>
-                  <m:t>0.64</m:t>
-                </m:r>
-                <m:r>
-                  <m:rPr>
-                    <m:sty m:val="p"/>
-                  </m:rPr>
-                  <w:rPr>
-                    <w:rFonts w:ascii="Cambria Math" w:hAnsi="Cambria Math"/>
-                  </w:rPr>
-                  <m:t>±</m:t>
-                </m:r>
-                <m:r>
-                  <m:rPr>
-                    <m:sty m:val="p"/>
-                  </m:rPr>
-                  <w:rPr>
-                    <w:rFonts w:ascii="Cambria Math" w:hAnsi="Cambria Math"/>
-                  </w:rPr>
-                  <m:t>0.54</m:t>
+                  <m:t>0.64±0.54</m:t>
                 </m:r>
               </m:oMath>
             </m:oMathPara>
@@ -25185,25 +24854,7 @@
                   <w:rPr>
                     <w:rFonts w:ascii="Cambria Math" w:hAnsi="Cambria Math"/>
                   </w:rPr>
-                  <m:t>44.11</m:t>
-                </m:r>
-                <m:r>
-                  <m:rPr>
-                    <m:sty m:val="p"/>
-                  </m:rPr>
-                  <w:rPr>
-                    <w:rFonts w:ascii="Cambria Math" w:hAnsi="Cambria Math"/>
-                  </w:rPr>
-                  <m:t>±</m:t>
-                </m:r>
-                <m:r>
-                  <m:rPr>
-                    <m:sty m:val="p"/>
-                  </m:rPr>
-                  <w:rPr>
-                    <w:rFonts w:ascii="Cambria Math" w:hAnsi="Cambria Math"/>
-                  </w:rPr>
-                  <m:t>0.15</m:t>
+                  <m:t>44.11±0.15</m:t>
                 </m:r>
               </m:oMath>
             </m:oMathPara>
@@ -25233,34 +24884,7 @@
                   <w:rPr>
                     <w:rFonts w:ascii="Cambria Math" w:hAnsi="Cambria Math"/>
                   </w:rPr>
-                  <m:t>80.4</m:t>
-                </m:r>
-                <m:r>
-                  <m:rPr>
-                    <m:sty m:val="p"/>
-                  </m:rPr>
-                  <w:rPr>
-                    <w:rFonts w:ascii="Cambria Math" w:hAnsi="Cambria Math"/>
-                  </w:rPr>
-                  <m:t>8</m:t>
-                </m:r>
-                <m:r>
-                  <m:rPr>
-                    <m:sty m:val="p"/>
-                  </m:rPr>
-                  <w:rPr>
-                    <w:rFonts w:ascii="Cambria Math" w:hAnsi="Cambria Math"/>
-                  </w:rPr>
-                  <m:t>±</m:t>
-                </m:r>
-                <m:r>
-                  <m:rPr>
-                    <m:sty m:val="p"/>
-                  </m:rPr>
-                  <w:rPr>
-                    <w:rFonts w:ascii="Cambria Math" w:hAnsi="Cambria Math"/>
-                  </w:rPr>
-                  <m:t>0.37</m:t>
+                  <m:t>80.48±0.37</m:t>
                 </m:r>
               </m:oMath>
             </m:oMathPara>
@@ -25291,34 +24915,7 @@
                   <w:rPr>
                     <w:rFonts w:ascii="Cambria Math" w:hAnsi="Cambria Math"/>
                   </w:rPr>
-                  <m:t>75.23</m:t>
-                </m:r>
-                <m:r>
-                  <m:rPr>
-                    <m:sty m:val="p"/>
-                  </m:rPr>
-                  <w:rPr>
-                    <w:rFonts w:ascii="Cambria Math" w:hAnsi="Cambria Math"/>
-                  </w:rPr>
-                  <m:t>±</m:t>
-                </m:r>
-                <m:r>
-                  <m:rPr>
-                    <m:sty m:val="p"/>
-                  </m:rPr>
-                  <w:rPr>
-                    <w:rFonts w:ascii="Cambria Math" w:hAnsi="Cambria Math"/>
-                  </w:rPr>
-                  <m:t>0.</m:t>
-                </m:r>
-                <m:r>
-                  <m:rPr>
-                    <m:sty m:val="p"/>
-                  </m:rPr>
-                  <w:rPr>
-                    <w:rFonts w:ascii="Cambria Math" w:hAnsi="Cambria Math"/>
-                  </w:rPr>
-                  <m:t>50</m:t>
+                  <m:t>75.23±0.50</m:t>
                 </m:r>
               </m:oMath>
             </m:oMathPara>
@@ -25459,7 +25056,7 @@
             <w:pPr>
               <w:pStyle w:val="15TableBody"/>
             </w:pPr>
-            <w:bookmarkStart w:id="16" w:name="LSpectroKW32"/>
+            <w:bookmarkStart w:id="17" w:name="LSpectroKW32"/>
             <m:oMathPara>
               <m:oMath>
                 <m:r>
@@ -25469,93 +25066,7 @@
                   <w:rPr>
                     <w:rFonts w:ascii="Cambria Math" w:hAnsi="Cambria Math"/>
                   </w:rPr>
-                  <m:t>42.4</m:t>
-                </m:r>
-                <m:r>
-                  <m:rPr>
-                    <m:sty m:val="p"/>
-                  </m:rPr>
-                  <w:rPr>
-                    <w:rFonts w:ascii="Cambria Math" w:hAnsi="Cambria Math"/>
-                  </w:rPr>
-                  <m:t>7</m:t>
-                </m:r>
-                <m:r>
-                  <m:rPr>
-                    <m:sty m:val="p"/>
-                  </m:rPr>
-                  <w:rPr>
-                    <w:rFonts w:ascii="Cambria Math" w:hAnsi="Cambria Math"/>
-                  </w:rPr>
-                  <m:t>±</m:t>
-                </m:r>
-                <m:r>
-                  <m:rPr>
-                    <m:sty m:val="p"/>
-                  </m:rPr>
-                  <w:rPr>
-                    <w:rFonts w:ascii="Cambria Math" w:hAnsi="Cambria Math"/>
-                  </w:rPr>
-                  <m:t>0.11</m:t>
-                </m:r>
-              </m:oMath>
-            </m:oMathPara>
-            <w:bookmarkEnd w:id="16"/>
-          </w:p>
-        </w:tc>
-        <w:tc>
-          <w:tcPr>
-            <w:tcW w:w="1260" w:type="dxa"/>
-            <w:tcBorders>
-              <w:top w:val="nil"/>
-              <w:left w:val="nil"/>
-              <w:bottom w:val="nil"/>
-              <w:right w:val="nil"/>
-            </w:tcBorders>
-            <w:vAlign w:val="bottom"/>
-          </w:tcPr>
-          <w:p>
-            <w:pPr>
-              <w:pStyle w:val="15TableBody"/>
-            </w:pPr>
-            <w:bookmarkStart w:id="17" w:name="aSpectroKW32"/>
-            <m:oMathPara>
-              <m:oMath>
-                <m:r>
-                  <m:rPr>
-                    <m:sty m:val="p"/>
-                  </m:rPr>
-                  <w:rPr>
-                    <w:rFonts w:ascii="Cambria Math" w:hAnsi="Cambria Math"/>
-                  </w:rPr>
-                  <m:t>98.3</m:t>
-                </m:r>
-                <m:r>
-                  <m:rPr>
-                    <m:sty m:val="p"/>
-                  </m:rPr>
-                  <w:rPr>
-                    <w:rFonts w:ascii="Cambria Math" w:hAnsi="Cambria Math"/>
-                  </w:rPr>
-                  <m:t>4</m:t>
-                </m:r>
-                <m:r>
-                  <m:rPr>
-                    <m:sty m:val="p"/>
-                  </m:rPr>
-                  <w:rPr>
-                    <w:rFonts w:ascii="Cambria Math" w:hAnsi="Cambria Math"/>
-                  </w:rPr>
-                  <m:t>±</m:t>
-                </m:r>
-                <m:r>
-                  <m:rPr>
-                    <m:sty m:val="p"/>
-                  </m:rPr>
-                  <w:rPr>
-                    <w:rFonts w:ascii="Cambria Math" w:hAnsi="Cambria Math"/>
-                  </w:rPr>
-                  <m:t>0.13</m:t>
+                  <m:t>42.47±0.11</m:t>
                 </m:r>
               </m:oMath>
             </m:oMathPara>
@@ -25576,9 +25087,8 @@
           <w:p>
             <w:pPr>
               <w:pStyle w:val="15TableBody"/>
-              <w:jc w:val="right"/>
             </w:pPr>
-            <w:bookmarkStart w:id="18" w:name="bSpectroKW32"/>
+            <w:bookmarkStart w:id="18" w:name="aSpectroKW32"/>
             <m:oMathPara>
               <m:oMath>
                 <m:r>
@@ -25588,8 +25098,32 @@
                   <w:rPr>
                     <w:rFonts w:ascii="Cambria Math" w:hAnsi="Cambria Math"/>
                   </w:rPr>
-                  <m:t>-61.85</m:t>
+                  <m:t>98.34±0.13</m:t>
                 </m:r>
+              </m:oMath>
+            </m:oMathPara>
+            <w:bookmarkEnd w:id="18"/>
+          </w:p>
+        </w:tc>
+        <w:tc>
+          <w:tcPr>
+            <w:tcW w:w="1260" w:type="dxa"/>
+            <w:tcBorders>
+              <w:top w:val="nil"/>
+              <w:left w:val="nil"/>
+              <w:bottom w:val="nil"/>
+              <w:right w:val="nil"/>
+            </w:tcBorders>
+            <w:vAlign w:val="bottom"/>
+          </w:tcPr>
+          <w:p>
+            <w:pPr>
+              <w:pStyle w:val="15TableBody"/>
+              <w:jc w:val="right"/>
+            </w:pPr>
+            <w:bookmarkStart w:id="19" w:name="bSpectroKW32"/>
+            <m:oMathPara>
+              <m:oMath>
                 <m:r>
                   <m:rPr>
                     <m:sty m:val="p"/>
@@ -25597,20 +25131,11 @@
                   <w:rPr>
                     <w:rFonts w:ascii="Cambria Math" w:hAnsi="Cambria Math"/>
                   </w:rPr>
-                  <m:t>±</m:t>
-                </m:r>
-                <m:r>
-                  <m:rPr>
-                    <m:sty m:val="p"/>
-                  </m:rPr>
-                  <w:rPr>
-                    <w:rFonts w:ascii="Cambria Math" w:hAnsi="Cambria Math"/>
-                  </w:rPr>
-                  <m:t>0.32</m:t>
+                  <m:t>-61.85±0.32</m:t>
                 </m:r>
               </m:oMath>
             </m:oMathPara>
-            <w:bookmarkEnd w:id="18"/>
+            <w:bookmarkEnd w:id="19"/>
           </w:p>
         </w:tc>
         <w:tc>
@@ -25648,7 +25173,7 @@
             <w:pPr>
               <w:pStyle w:val="15TableBody"/>
             </w:pPr>
-            <w:bookmarkStart w:id="19" w:name="DeltaEKW32"/>
+            <w:bookmarkStart w:id="20" w:name="DeltaEKW32"/>
             <m:oMathPara>
               <m:oMath>
                 <m:r>
@@ -25664,11 +25189,20 @@
                   <w:rPr>
                     <w:rFonts w:ascii="Cambria Math" w:hAnsi="Cambria Math"/>
                   </w:rPr>
-                  <m:t>±0.58</m:t>
+                  <m:t>±0.</m:t>
+                </m:r>
+                <m:r>
+                  <m:rPr>
+                    <m:sty m:val="p"/>
+                  </m:rPr>
+                  <w:rPr>
+                    <w:rFonts w:ascii="Cambria Math" w:hAnsi="Cambria Math"/>
+                  </w:rPr>
+                  <m:t>57</m:t>
                 </m:r>
               </m:oMath>
             </m:oMathPara>
-            <w:bookmarkEnd w:id="19"/>
+            <w:bookmarkEnd w:id="20"/>
           </w:p>
         </w:tc>
       </w:tr>
@@ -25761,7 +25295,7 @@
             <w:pPr>
               <w:pStyle w:val="15TableBody"/>
             </w:pPr>
-            <w:bookmarkStart w:id="20" w:name="LCamKW32"/>
+            <w:bookmarkStart w:id="21" w:name="LCamKW32"/>
             <m:oMathPara>
               <m:oMath>
                 <m:r>
@@ -25771,93 +25305,7 @@
                   <w:rPr>
                     <w:rFonts w:ascii="Cambria Math" w:hAnsi="Cambria Math"/>
                   </w:rPr>
-                  <m:t>42.74</m:t>
-                </m:r>
-                <m:r>
-                  <m:rPr>
-                    <m:sty m:val="p"/>
-                  </m:rPr>
-                  <w:rPr>
-                    <w:rFonts w:ascii="Cambria Math" w:hAnsi="Cambria Math"/>
-                  </w:rPr>
-                  <m:t>±</m:t>
-                </m:r>
-                <m:r>
-                  <m:rPr>
-                    <m:sty m:val="p"/>
-                  </m:rPr>
-                  <w:rPr>
-                    <w:rFonts w:ascii="Cambria Math" w:hAnsi="Cambria Math"/>
-                  </w:rPr>
-                  <m:t>0.15</m:t>
-                </m:r>
-              </m:oMath>
-            </m:oMathPara>
-            <w:bookmarkEnd w:id="20"/>
-          </w:p>
-        </w:tc>
-        <w:tc>
-          <w:tcPr>
-            <w:tcW w:w="1260" w:type="dxa"/>
-            <w:tcBorders>
-              <w:top w:val="nil"/>
-              <w:left w:val="nil"/>
-              <w:bottom w:val="nil"/>
-              <w:right w:val="nil"/>
-            </w:tcBorders>
-            <w:vAlign w:val="bottom"/>
-          </w:tcPr>
-          <w:p>
-            <w:pPr>
-              <w:pStyle w:val="15TableBody"/>
-            </w:pPr>
-            <w:bookmarkStart w:id="21" w:name="aCamKW32"/>
-            <m:oMathPara>
-              <m:oMath>
-                <m:r>
-                  <m:rPr>
-                    <m:sty m:val="p"/>
-                  </m:rPr>
-                  <w:rPr>
-                    <w:rFonts w:ascii="Cambria Math" w:hAnsi="Cambria Math"/>
-                  </w:rPr>
-                  <m:t>97.9</m:t>
-                </m:r>
-                <m:r>
-                  <m:rPr>
-                    <m:sty m:val="p"/>
-                  </m:rPr>
-                  <w:rPr>
-                    <w:rFonts w:ascii="Cambria Math" w:hAnsi="Cambria Math"/>
-                  </w:rPr>
-                  <m:t>3</m:t>
-                </m:r>
-                <m:r>
-                  <m:rPr>
-                    <m:sty m:val="p"/>
-                  </m:rPr>
-                  <w:rPr>
-                    <w:rFonts w:ascii="Cambria Math" w:hAnsi="Cambria Math"/>
-                  </w:rPr>
-                  <m:t>±</m:t>
-                </m:r>
-                <m:r>
-                  <m:rPr>
-                    <m:sty m:val="p"/>
-                  </m:rPr>
-                  <w:rPr>
-                    <w:rFonts w:ascii="Cambria Math" w:hAnsi="Cambria Math"/>
-                  </w:rPr>
-                  <m:t>0.</m:t>
-                </m:r>
-                <m:r>
-                  <m:rPr>
-                    <m:sty m:val="p"/>
-                  </m:rPr>
-                  <w:rPr>
-                    <w:rFonts w:ascii="Cambria Math" w:hAnsi="Cambria Math"/>
-                  </w:rPr>
-                  <m:t>40</m:t>
+                  <m:t>42.74±0.15</m:t>
                 </m:r>
               </m:oMath>
             </m:oMathPara>
@@ -25878,9 +25326,8 @@
           <w:p>
             <w:pPr>
               <w:pStyle w:val="15TableBody"/>
-              <w:jc w:val="right"/>
             </w:pPr>
-            <w:bookmarkStart w:id="22" w:name="bCamKW32"/>
+            <w:bookmarkStart w:id="22" w:name="aCamKW32"/>
             <m:oMathPara>
               <m:oMath>
                 <m:r>
@@ -25890,8 +25337,32 @@
                   <w:rPr>
                     <w:rFonts w:ascii="Cambria Math" w:hAnsi="Cambria Math"/>
                   </w:rPr>
-                  <m:t>-60.7</m:t>
+                  <m:t>97.93±0.40</m:t>
                 </m:r>
+              </m:oMath>
+            </m:oMathPara>
+            <w:bookmarkEnd w:id="22"/>
+          </w:p>
+        </w:tc>
+        <w:tc>
+          <w:tcPr>
+            <w:tcW w:w="1260" w:type="dxa"/>
+            <w:tcBorders>
+              <w:top w:val="nil"/>
+              <w:left w:val="nil"/>
+              <w:bottom w:val="nil"/>
+              <w:right w:val="nil"/>
+            </w:tcBorders>
+            <w:vAlign w:val="bottom"/>
+          </w:tcPr>
+          <w:p>
+            <w:pPr>
+              <w:pStyle w:val="15TableBody"/>
+              <w:jc w:val="right"/>
+            </w:pPr>
+            <w:bookmarkStart w:id="23" w:name="bCamKW32"/>
+            <m:oMathPara>
+              <m:oMath>
                 <m:r>
                   <m:rPr>
                     <m:sty m:val="p"/>
@@ -25899,29 +25370,11 @@
                   <w:rPr>
                     <w:rFonts w:ascii="Cambria Math" w:hAnsi="Cambria Math"/>
                   </w:rPr>
-                  <m:t>6</m:t>
-                </m:r>
-                <m:r>
-                  <m:rPr>
-                    <m:sty m:val="p"/>
-                  </m:rPr>
-                  <w:rPr>
-                    <w:rFonts w:ascii="Cambria Math" w:hAnsi="Cambria Math"/>
-                  </w:rPr>
-                  <m:t>±</m:t>
-                </m:r>
-                <m:r>
-                  <m:rPr>
-                    <m:sty m:val="p"/>
-                  </m:rPr>
-                  <w:rPr>
-                    <w:rFonts w:ascii="Cambria Math" w:hAnsi="Cambria Math"/>
-                  </w:rPr>
-                  <m:t>0.55</m:t>
+                  <m:t>-60.76±0.55</m:t>
                 </m:r>
               </m:oMath>
             </m:oMathPara>
-            <w:bookmarkEnd w:id="22"/>
+            <w:bookmarkEnd w:id="23"/>
           </w:p>
         </w:tc>
         <w:tc>
@@ -26059,7 +25512,7 @@
             <w:pPr>
               <w:pStyle w:val="15TableBody"/>
             </w:pPr>
-            <w:bookmarkStart w:id="23" w:name="LSpectroKW47"/>
+            <w:bookmarkStart w:id="24" w:name="LSpectroKW47"/>
             <m:oMathPara>
               <m:oMath>
                 <m:r>
@@ -26069,93 +25522,7 @@
                   <w:rPr>
                     <w:rFonts w:ascii="Cambria Math" w:hAnsi="Cambria Math"/>
                   </w:rPr>
-                  <m:t>17.0</m:t>
-                </m:r>
-                <m:r>
-                  <m:rPr>
-                    <m:sty m:val="p"/>
-                  </m:rPr>
-                  <w:rPr>
-                    <w:rFonts w:ascii="Cambria Math" w:hAnsi="Cambria Math"/>
-                  </w:rPr>
-                  <m:t>3</m:t>
-                </m:r>
-                <m:r>
-                  <m:rPr>
-                    <m:sty m:val="p"/>
-                  </m:rPr>
-                  <w:rPr>
-                    <w:rFonts w:ascii="Cambria Math" w:hAnsi="Cambria Math"/>
-                  </w:rPr>
-                  <m:t>±</m:t>
-                </m:r>
-                <m:r>
-                  <m:rPr>
-                    <m:sty m:val="p"/>
-                  </m:rPr>
-                  <w:rPr>
-                    <w:rFonts w:ascii="Cambria Math" w:hAnsi="Cambria Math"/>
-                  </w:rPr>
-                  <m:t>0.13</m:t>
-                </m:r>
-              </m:oMath>
-            </m:oMathPara>
-            <w:bookmarkEnd w:id="23"/>
-          </w:p>
-        </w:tc>
-        <w:tc>
-          <w:tcPr>
-            <w:tcW w:w="1260" w:type="dxa"/>
-            <w:tcBorders>
-              <w:top w:val="nil"/>
-              <w:left w:val="nil"/>
-              <w:bottom w:val="nil"/>
-              <w:right w:val="nil"/>
-            </w:tcBorders>
-            <w:vAlign w:val="bottom"/>
-          </w:tcPr>
-          <w:p>
-            <w:pPr>
-              <w:pStyle w:val="15TableBody"/>
-            </w:pPr>
-            <w:bookmarkStart w:id="24" w:name="aSpectroKW47"/>
-            <m:oMathPara>
-              <m:oMath>
-                <m:r>
-                  <m:rPr>
-                    <m:sty m:val="p"/>
-                  </m:rPr>
-                  <w:rPr>
-                    <w:rFonts w:ascii="Cambria Math" w:hAnsi="Cambria Math"/>
-                  </w:rPr>
-                  <m:t>70.94</m:t>
-                </m:r>
-                <m:r>
-                  <m:rPr>
-                    <m:sty m:val="p"/>
-                  </m:rPr>
-                  <w:rPr>
-                    <w:rFonts w:ascii="Cambria Math" w:hAnsi="Cambria Math"/>
-                  </w:rPr>
-                  <m:t>±</m:t>
-                </m:r>
-                <m:r>
-                  <m:rPr>
-                    <m:sty m:val="p"/>
-                  </m:rPr>
-                  <w:rPr>
-                    <w:rFonts w:ascii="Cambria Math" w:hAnsi="Cambria Math"/>
-                  </w:rPr>
-                  <m:t>0.3</m:t>
-                </m:r>
-                <m:r>
-                  <m:rPr>
-                    <m:sty m:val="p"/>
-                  </m:rPr>
-                  <w:rPr>
-                    <w:rFonts w:ascii="Cambria Math" w:hAnsi="Cambria Math"/>
-                  </w:rPr>
-                  <m:t>7</m:t>
+                  <m:t>17.03±0.13</m:t>
                 </m:r>
               </m:oMath>
             </m:oMathPara>
@@ -26176,9 +25543,8 @@
           <w:p>
             <w:pPr>
               <w:pStyle w:val="15TableBody"/>
-              <w:jc w:val="right"/>
             </w:pPr>
-            <w:bookmarkStart w:id="25" w:name="bSpectroKW47"/>
+            <w:bookmarkStart w:id="25" w:name="aSpectroKW47"/>
             <m:oMathPara>
               <m:oMath>
                 <m:r>
@@ -26188,8 +25554,32 @@
                   <w:rPr>
                     <w:rFonts w:ascii="Cambria Math" w:hAnsi="Cambria Math"/>
                   </w:rPr>
-                  <m:t>-87.37</m:t>
+                  <m:t>70.94±0.37</m:t>
                 </m:r>
+              </m:oMath>
+            </m:oMathPara>
+            <w:bookmarkEnd w:id="25"/>
+          </w:p>
+        </w:tc>
+        <w:tc>
+          <w:tcPr>
+            <w:tcW w:w="1260" w:type="dxa"/>
+            <w:tcBorders>
+              <w:top w:val="nil"/>
+              <w:left w:val="nil"/>
+              <w:bottom w:val="nil"/>
+              <w:right w:val="nil"/>
+            </w:tcBorders>
+            <w:vAlign w:val="bottom"/>
+          </w:tcPr>
+          <w:p>
+            <w:pPr>
+              <w:pStyle w:val="15TableBody"/>
+              <w:jc w:val="right"/>
+            </w:pPr>
+            <w:bookmarkStart w:id="26" w:name="bSpectroKW47"/>
+            <m:oMathPara>
+              <m:oMath>
                 <m:r>
                   <m:rPr>
                     <m:sty m:val="p"/>
@@ -26197,20 +25587,11 @@
                   <w:rPr>
                     <w:rFonts w:ascii="Cambria Math" w:hAnsi="Cambria Math"/>
                   </w:rPr>
-                  <m:t>±</m:t>
-                </m:r>
-                <m:r>
-                  <m:rPr>
-                    <m:sty m:val="p"/>
-                  </m:rPr>
-                  <w:rPr>
-                    <w:rFonts w:ascii="Cambria Math" w:hAnsi="Cambria Math"/>
-                  </w:rPr>
-                  <m:t>0.24</m:t>
+                  <m:t>-87.37±0.24</m:t>
                 </m:r>
               </m:oMath>
             </m:oMathPara>
-            <w:bookmarkEnd w:id="25"/>
+            <w:bookmarkEnd w:id="26"/>
           </w:p>
         </w:tc>
         <w:tc>
@@ -26248,7 +25629,7 @@
             <w:pPr>
               <w:pStyle w:val="15TableBody"/>
             </w:pPr>
-            <w:bookmarkStart w:id="26" w:name="DeltaEKW47"/>
+            <w:bookmarkStart w:id="27" w:name="DeltaEKW47"/>
             <m:oMathPara>
               <m:oMath>
                 <m:r>
@@ -26268,7 +25649,7 @@
                 </m:r>
               </m:oMath>
             </m:oMathPara>
-            <w:bookmarkEnd w:id="26"/>
+            <w:bookmarkEnd w:id="27"/>
           </w:p>
         </w:tc>
       </w:tr>
@@ -26361,7 +25742,7 @@
             <w:pPr>
               <w:pStyle w:val="15TableBody"/>
             </w:pPr>
-            <w:bookmarkStart w:id="27" w:name="LCamKW47"/>
+            <w:bookmarkStart w:id="28" w:name="LCamKW47"/>
             <m:oMathPara>
               <m:oMath>
                 <m:r>
@@ -26371,111 +25752,7 @@
                   <w:rPr>
                     <w:rFonts w:ascii="Cambria Math" w:hAnsi="Cambria Math"/>
                   </w:rPr>
-                  <m:t>16.6</m:t>
-                </m:r>
-                <m:r>
-                  <m:rPr>
-                    <m:sty m:val="p"/>
-                  </m:rPr>
-                  <w:rPr>
-                    <w:rFonts w:ascii="Cambria Math" w:hAnsi="Cambria Math"/>
-                  </w:rPr>
-                  <m:t>6</m:t>
-                </m:r>
-                <m:r>
-                  <m:rPr>
-                    <m:sty m:val="p"/>
-                  </m:rPr>
-                  <w:rPr>
-                    <w:rFonts w:ascii="Cambria Math" w:hAnsi="Cambria Math"/>
-                  </w:rPr>
-                  <m:t>±</m:t>
-                </m:r>
-                <m:r>
-                  <m:rPr>
-                    <m:sty m:val="p"/>
-                  </m:rPr>
-                  <w:rPr>
-                    <w:rFonts w:ascii="Cambria Math" w:hAnsi="Cambria Math"/>
-                  </w:rPr>
-                  <m:t>0.</m:t>
-                </m:r>
-                <m:r>
-                  <m:rPr>
-                    <m:sty m:val="p"/>
-                  </m:rPr>
-                  <w:rPr>
-                    <w:rFonts w:ascii="Cambria Math" w:hAnsi="Cambria Math"/>
-                  </w:rPr>
-                  <m:t>10</m:t>
-                </m:r>
-              </m:oMath>
-            </m:oMathPara>
-            <w:bookmarkEnd w:id="27"/>
-          </w:p>
-        </w:tc>
-        <w:tc>
-          <w:tcPr>
-            <w:tcW w:w="1260" w:type="dxa"/>
-            <w:tcBorders>
-              <w:top w:val="nil"/>
-              <w:left w:val="nil"/>
-              <w:bottom w:val="nil"/>
-              <w:right w:val="nil"/>
-            </w:tcBorders>
-            <w:vAlign w:val="bottom"/>
-          </w:tcPr>
-          <w:p>
-            <w:pPr>
-              <w:pStyle w:val="15TableBody"/>
-            </w:pPr>
-            <w:bookmarkStart w:id="28" w:name="aCamKW47"/>
-            <m:oMathPara>
-              <m:oMath>
-                <m:r>
-                  <m:rPr>
-                    <m:sty m:val="p"/>
-                  </m:rPr>
-                  <w:rPr>
-                    <w:rFonts w:ascii="Cambria Math" w:hAnsi="Cambria Math"/>
-                  </w:rPr>
-                  <m:t>71.5</m:t>
-                </m:r>
-                <m:r>
-                  <m:rPr>
-                    <m:sty m:val="p"/>
-                  </m:rPr>
-                  <w:rPr>
-                    <w:rFonts w:ascii="Cambria Math" w:hAnsi="Cambria Math"/>
-                  </w:rPr>
-                  <m:t>7</m:t>
-                </m:r>
-                <m:r>
-                  <m:rPr>
-                    <m:sty m:val="p"/>
-                  </m:rPr>
-                  <w:rPr>
-                    <w:rFonts w:ascii="Cambria Math" w:hAnsi="Cambria Math"/>
-                  </w:rPr>
-                  <m:t>±</m:t>
-                </m:r>
-                <m:r>
-                  <m:rPr>
-                    <m:sty m:val="p"/>
-                  </m:rPr>
-                  <w:rPr>
-                    <w:rFonts w:ascii="Cambria Math" w:hAnsi="Cambria Math"/>
-                  </w:rPr>
-                  <m:t>0.5</m:t>
-                </m:r>
-                <m:r>
-                  <m:rPr>
-                    <m:sty m:val="p"/>
-                  </m:rPr>
-                  <w:rPr>
-                    <w:rFonts w:ascii="Cambria Math" w:hAnsi="Cambria Math"/>
-                  </w:rPr>
-                  <m:t>2</m:t>
+                  <m:t>16.66±0.10</m:t>
                 </m:r>
               </m:oMath>
             </m:oMathPara>
@@ -26496,9 +25773,8 @@
           <w:p>
             <w:pPr>
               <w:pStyle w:val="15TableBody"/>
-              <w:jc w:val="right"/>
             </w:pPr>
-            <w:bookmarkStart w:id="29" w:name="bCamKW47"/>
+            <w:bookmarkStart w:id="29" w:name="aCamKW47"/>
             <m:oMathPara>
               <m:oMath>
                 <m:r>
@@ -26508,8 +25784,32 @@
                   <w:rPr>
                     <w:rFonts w:ascii="Cambria Math" w:hAnsi="Cambria Math"/>
                   </w:rPr>
-                  <m:t>-87.35</m:t>
+                  <m:t>71.57±0.52</m:t>
                 </m:r>
+              </m:oMath>
+            </m:oMathPara>
+            <w:bookmarkEnd w:id="29"/>
+          </w:p>
+        </w:tc>
+        <w:tc>
+          <w:tcPr>
+            <w:tcW w:w="1260" w:type="dxa"/>
+            <w:tcBorders>
+              <w:top w:val="nil"/>
+              <w:left w:val="nil"/>
+              <w:bottom w:val="nil"/>
+              <w:right w:val="nil"/>
+            </w:tcBorders>
+            <w:vAlign w:val="bottom"/>
+          </w:tcPr>
+          <w:p>
+            <w:pPr>
+              <w:pStyle w:val="15TableBody"/>
+              <w:jc w:val="right"/>
+            </w:pPr>
+            <w:bookmarkStart w:id="30" w:name="bCamKW47"/>
+            <m:oMathPara>
+              <m:oMath>
                 <m:r>
                   <m:rPr>
                     <m:sty m:val="p"/>
@@ -26517,29 +25817,11 @@
                   <w:rPr>
                     <w:rFonts w:ascii="Cambria Math" w:hAnsi="Cambria Math"/>
                   </w:rPr>
-                  <m:t>±</m:t>
-                </m:r>
-                <m:r>
-                  <m:rPr>
-                    <m:sty m:val="p"/>
-                  </m:rPr>
-                  <w:rPr>
-                    <w:rFonts w:ascii="Cambria Math" w:hAnsi="Cambria Math"/>
-                  </w:rPr>
-                  <m:t>0.3</m:t>
-                </m:r>
-                <m:r>
-                  <m:rPr>
-                    <m:sty m:val="p"/>
-                  </m:rPr>
-                  <w:rPr>
-                    <w:rFonts w:ascii="Cambria Math" w:hAnsi="Cambria Math"/>
-                  </w:rPr>
-                  <m:t>2</m:t>
+                  <m:t>-87.35±0.32</m:t>
                 </m:r>
               </m:oMath>
             </m:oMathPara>
-            <w:bookmarkEnd w:id="29"/>
+            <w:bookmarkEnd w:id="30"/>
           </w:p>
         </w:tc>
         <w:tc>
@@ -26686,34 +25968,7 @@
                   <w:rPr>
                     <w:rFonts w:ascii="Cambria Math" w:hAnsi="Cambria Math"/>
                   </w:rPr>
-                  <m:t>57.02</m:t>
-                </m:r>
-                <m:r>
-                  <m:rPr>
-                    <m:sty m:val="p"/>
-                  </m:rPr>
-                  <w:rPr>
-                    <w:rFonts w:ascii="Cambria Math" w:hAnsi="Cambria Math"/>
-                  </w:rPr>
-                  <m:t>±</m:t>
-                </m:r>
-                <m:r>
-                  <m:rPr>
-                    <m:sty m:val="p"/>
-                  </m:rPr>
-                  <w:rPr>
-                    <w:rFonts w:ascii="Cambria Math" w:hAnsi="Cambria Math"/>
-                  </w:rPr>
-                  <m:t>0.1</m:t>
-                </m:r>
-                <m:r>
-                  <m:rPr>
-                    <m:sty m:val="p"/>
-                  </m:rPr>
-                  <w:rPr>
-                    <w:rFonts w:ascii="Cambria Math" w:hAnsi="Cambria Math"/>
-                  </w:rPr>
-                  <m:t>2</m:t>
+                  <m:t>57.02±0.12</m:t>
                 </m:r>
               </m:oMath>
             </m:oMathPara>
@@ -26743,43 +25998,7 @@
                   <w:rPr>
                     <w:rFonts w:ascii="Cambria Math" w:hAnsi="Cambria Math"/>
                   </w:rPr>
-                  <m:t>-89.</m:t>
-                </m:r>
-                <m:r>
-                  <m:rPr>
-                    <m:sty m:val="p"/>
-                  </m:rPr>
-                  <w:rPr>
-                    <w:rFonts w:ascii="Cambria Math" w:hAnsi="Cambria Math"/>
-                  </w:rPr>
-                  <m:t>90</m:t>
-                </m:r>
-                <m:r>
-                  <m:rPr>
-                    <m:sty m:val="p"/>
-                  </m:rPr>
-                  <w:rPr>
-                    <w:rFonts w:ascii="Cambria Math" w:hAnsi="Cambria Math"/>
-                  </w:rPr>
-                  <m:t>±</m:t>
-                </m:r>
-                <m:r>
-                  <m:rPr>
-                    <m:sty m:val="p"/>
-                  </m:rPr>
-                  <w:rPr>
-                    <w:rFonts w:ascii="Cambria Math" w:hAnsi="Cambria Math"/>
-                  </w:rPr>
-                  <m:t>0.1</m:t>
-                </m:r>
-                <m:r>
-                  <m:rPr>
-                    <m:sty m:val="p"/>
-                  </m:rPr>
-                  <w:rPr>
-                    <w:rFonts w:ascii="Cambria Math" w:hAnsi="Cambria Math"/>
-                  </w:rPr>
-                  <m:t>8</m:t>
+                  <m:t>-89.90±0.18</m:t>
                 </m:r>
               </m:oMath>
             </m:oMathPara>
@@ -26810,43 +26029,7 @@
                   <w:rPr>
                     <w:rFonts w:ascii="Cambria Math" w:hAnsi="Cambria Math"/>
                   </w:rPr>
-                  <m:t>67.5</m:t>
-                </m:r>
-                <m:r>
-                  <m:rPr>
-                    <m:sty m:val="p"/>
-                  </m:rPr>
-                  <w:rPr>
-                    <w:rFonts w:ascii="Cambria Math" w:hAnsi="Cambria Math"/>
-                  </w:rPr>
-                  <m:t>2</m:t>
-                </m:r>
-                <m:r>
-                  <m:rPr>
-                    <m:sty m:val="p"/>
-                  </m:rPr>
-                  <w:rPr>
-                    <w:rFonts w:ascii="Cambria Math" w:hAnsi="Cambria Math"/>
-                  </w:rPr>
-                  <m:t>±</m:t>
-                </m:r>
-                <m:r>
-                  <m:rPr>
-                    <m:sty m:val="p"/>
-                  </m:rPr>
-                  <w:rPr>
-                    <w:rFonts w:ascii="Cambria Math" w:hAnsi="Cambria Math"/>
-                  </w:rPr>
-                  <m:t>0.</m:t>
-                </m:r>
-                <m:r>
-                  <m:rPr>
-                    <m:sty m:val="p"/>
-                  </m:rPr>
-                  <w:rPr>
-                    <w:rFonts w:ascii="Cambria Math" w:hAnsi="Cambria Math"/>
-                  </w:rPr>
-                  <m:t>40</m:t>
+                  <m:t>67.52±0.40</m:t>
                 </m:r>
               </m:oMath>
             </m:oMathPara>
@@ -26896,25 +26079,7 @@
                   <w:rPr>
                     <w:rFonts w:ascii="Cambria Math" w:hAnsi="Cambria Math"/>
                   </w:rPr>
-                  <m:t>0.63</m:t>
-                </m:r>
-                <m:r>
-                  <m:rPr>
-                    <m:sty m:val="p"/>
-                  </m:rPr>
-                  <w:rPr>
-                    <w:rFonts w:ascii="Cambria Math" w:hAnsi="Cambria Math"/>
-                  </w:rPr>
-                  <m:t>±</m:t>
-                </m:r>
-                <m:r>
-                  <m:rPr>
-                    <m:sty m:val="p"/>
-                  </m:rPr>
-                  <w:rPr>
-                    <w:rFonts w:ascii="Cambria Math" w:hAnsi="Cambria Math"/>
-                  </w:rPr>
-                  <m:t>0.53</m:t>
+                  <m:t>0.63±0.53</m:t>
                 </m:r>
               </m:oMath>
             </m:oMathPara>
@@ -27019,34 +26184,7 @@
                   <w:rPr>
                     <w:rFonts w:ascii="Cambria Math" w:hAnsi="Cambria Math"/>
                   </w:rPr>
-                  <m:t>56.7</m:t>
-                </m:r>
-                <m:r>
-                  <m:rPr>
-                    <m:sty m:val="p"/>
-                  </m:rPr>
-                  <w:rPr>
-                    <w:rFonts w:ascii="Cambria Math" w:hAnsi="Cambria Math"/>
-                  </w:rPr>
-                  <m:t>9</m:t>
-                </m:r>
-                <m:r>
-                  <m:rPr>
-                    <m:sty m:val="p"/>
-                  </m:rPr>
-                  <w:rPr>
-                    <w:rFonts w:ascii="Cambria Math" w:hAnsi="Cambria Math"/>
-                  </w:rPr>
-                  <m:t>±</m:t>
-                </m:r>
-                <m:r>
-                  <m:rPr>
-                    <m:sty m:val="p"/>
-                  </m:rPr>
-                  <w:rPr>
-                    <w:rFonts w:ascii="Cambria Math" w:hAnsi="Cambria Math"/>
-                  </w:rPr>
-                  <m:t>0.16</m:t>
+                  <m:t>56.79±0.16</m:t>
                 </m:r>
               </m:oMath>
             </m:oMathPara>
@@ -27076,43 +26214,7 @@
                   <w:rPr>
                     <w:rFonts w:ascii="Cambria Math" w:hAnsi="Cambria Math"/>
                   </w:rPr>
-                  <m:t>-90.4</m:t>
-                </m:r>
-                <m:r>
-                  <m:rPr>
-                    <m:sty m:val="p"/>
-                  </m:rPr>
-                  <w:rPr>
-                    <w:rFonts w:ascii="Cambria Math" w:hAnsi="Cambria Math"/>
-                  </w:rPr>
-                  <m:t>9</m:t>
-                </m:r>
-                <m:r>
-                  <m:rPr>
-                    <m:sty m:val="p"/>
-                  </m:rPr>
-                  <w:rPr>
-                    <w:rFonts w:ascii="Cambria Math" w:hAnsi="Cambria Math"/>
-                  </w:rPr>
-                  <m:t>±</m:t>
-                </m:r>
-                <m:r>
-                  <m:rPr>
-                    <m:sty m:val="p"/>
-                  </m:rPr>
-                  <w:rPr>
-                    <w:rFonts w:ascii="Cambria Math" w:hAnsi="Cambria Math"/>
-                  </w:rPr>
-                  <m:t>0.4</m:t>
-                </m:r>
-                <m:r>
-                  <m:rPr>
-                    <m:sty m:val="p"/>
-                  </m:rPr>
-                  <w:rPr>
-                    <w:rFonts w:ascii="Cambria Math" w:hAnsi="Cambria Math"/>
-                  </w:rPr>
-                  <m:t>4</m:t>
+                  <m:t>-90.49±0.44</m:t>
                 </m:r>
               </m:oMath>
             </m:oMathPara>
@@ -27143,34 +26245,7 @@
                   <w:rPr>
                     <w:rFonts w:ascii="Cambria Math" w:hAnsi="Cambria Math"/>
                   </w:rPr>
-                  <m:t>67.5</m:t>
-                </m:r>
-                <m:r>
-                  <m:rPr>
-                    <m:sty m:val="p"/>
-                  </m:rPr>
-                  <w:rPr>
-                    <w:rFonts w:ascii="Cambria Math" w:hAnsi="Cambria Math"/>
-                  </w:rPr>
-                  <m:t>0</m:t>
-                </m:r>
-                <m:r>
-                  <m:rPr>
-                    <m:sty m:val="p"/>
-                  </m:rPr>
-                  <w:rPr>
-                    <w:rFonts w:ascii="Cambria Math" w:hAnsi="Cambria Math"/>
-                  </w:rPr>
-                  <m:t>±</m:t>
-                </m:r>
-                <m:r>
-                  <m:rPr>
-                    <m:sty m:val="p"/>
-                  </m:rPr>
-                  <w:rPr>
-                    <w:rFonts w:ascii="Cambria Math" w:hAnsi="Cambria Math"/>
-                  </w:rPr>
-                  <m:t>0.48</m:t>
+                  <m:t>67.50±0.48</m:t>
                 </m:r>
               </m:oMath>
             </m:oMathPara>
@@ -27689,7 +26764,11 @@
         <w:t xml:space="preserve"> The CIELAB parameters are</w:t>
       </w:r>
       <w:r>
-        <w:t xml:space="preserve"> (</w:t>
+        <w:t xml:space="preserve"> </w:t>
+      </w:r>
+      <w:r>
+        <w:lastRenderedPageBreak/>
+        <w:t>(</w:t>
       </w:r>
       <m:oMath>
         <m:r>
@@ -28103,7 +27182,6 @@
               <w:rPr>
                 <w:noProof/>
               </w:rPr>
-              <w:lastRenderedPageBreak/>
               <w:drawing>
                 <wp:inline distT="0" distB="0" distL="0" distR="0" wp14:anchorId="433DD80F" wp14:editId="369682D4">
                   <wp:extent cx="2132550" cy="1600200"/>
@@ -28799,41 +27877,6 @@
       <w:r>
         <w:t>.</w:t>
       </w:r>
-    </w:p>
-    <w:p>
-      <w:pPr>
-        <w:pStyle w:val="10BodySubsequentParagraph"/>
-      </w:pPr>
-    </w:p>
-    <w:p>
-      <w:pPr>
-        <w:pStyle w:val="10BodySubsequentParagraph"/>
-      </w:pPr>
-    </w:p>
-    <w:p>
-      <w:pPr>
-        <w:pStyle w:val="10BodySubsequentParagraph"/>
-      </w:pPr>
-    </w:p>
-    <w:p>
-      <w:pPr>
-        <w:pStyle w:val="10BodySubsequentParagraph"/>
-      </w:pPr>
-    </w:p>
-    <w:p>
-      <w:pPr>
-        <w:pStyle w:val="10BodySubsequentParagraph"/>
-      </w:pPr>
-    </w:p>
-    <w:p>
-      <w:pPr>
-        <w:pStyle w:val="10BodySubsequentParagraph"/>
-      </w:pPr>
-    </w:p>
-    <w:p>
-      <w:pPr>
-        <w:pStyle w:val="10BodySubsequentParagraph"/>
-      </w:pPr>
     </w:p>
     <w:p>
       <w:pPr>
@@ -28933,16 +27976,17 @@
         <w:pStyle w:val="10BodySubsequentParagraph"/>
       </w:pPr>
       <w:r>
+        <w:t xml:space="preserve">Inside the tunable light source, the broadband white light from a xenon lamp was dispersed into various wavelengths by prisms. In this study, the </w:t>
+      </w:r>
+      <w:r>
+        <w:t>150-micron</w:t>
+      </w:r>
+      <w:r>
+        <w:t xml:space="preserve"> aperture was selected to </w:t>
+      </w:r>
+      <w:r>
         <w:lastRenderedPageBreak/>
-        <w:t xml:space="preserve">Inside the tunable light source, the broadband white light from a xenon lamp was dispersed into various wavelengths by prisms. In this study, the </w:t>
-      </w:r>
-      <w:proofErr w:type="gramStart"/>
-      <w:r>
-        <w:t>150 micron</w:t>
-      </w:r>
-      <w:proofErr w:type="gramEnd"/>
-      <w:r>
-        <w:t xml:space="preserve"> aperture was selected to generate the narrowest bandwidth. A fast-switching MEMS-based Digital Light Processor (Texas Instruments Incorporated, TX, USA) with 1,024 columns was software-controlled to reflect a set of selected wavelengths. The mapping between the 1,024 columns and the wavelength was nonlinear and needed to be determined at factory as a calibration file. The factory software looked up the calibration file and actuated the corresponding columns based on the user's choice of wavelength. The wavelengths reflected by the actuated columns were then combined and delivered through a liquid light guide. The liquid light guide was coupled with the light microscope with a collimating adapter (LLG5A4-A, Thorlabs, Newton, NJ, USA). </w:t>
+        <w:t xml:space="preserve">generate the narrowest bandwidth. A fast-switching MEMS-based Digital Light Processor (Texas Instruments Incorporated, TX, USA) with 1,024 columns was software-controlled to reflect a set of selected wavelengths. The mapping between the 1,024 columns and the wavelength was nonlinear and needed to be determined at factory as a calibration file. The factory software looked up the calibration file and actuated the corresponding columns based on the user's choice of wavelength. The wavelengths reflected by the actuated columns were then combined and delivered through a liquid light guide. The liquid light guide was coupled with the light microscope with a collimating adapter (LLG5A4-A, Thorlabs, Newton, NJ, USA). </w:t>
       </w:r>
     </w:p>
     <w:p>
@@ -30547,7 +29591,6 @@
         <w:ind w:firstLine="270"/>
       </w:pPr>
       <w:r>
-        <w:lastRenderedPageBreak/>
         <w:t xml:space="preserve">Recall that the spectral power distribution of the tissue sample, </w:t>
       </w:r>
       <m:oMath>
@@ -30559,7 +29602,11 @@
         </m:r>
       </m:oMath>
       <w:r>
-        <w:t xml:space="preserve">, is the product of the spectral power distributions of the light source and the transmittance. Although the resulting spectral transmittance is the ground truth of the glass slide, it cannot serve as the color truth for comparison until a light source is applied. In this study, the CIE D65 illuminant was used.  </w:t>
+        <w:t xml:space="preserve">, is the product of the spectral power distributions of the light source and the transmittance. Although the resulting </w:t>
+      </w:r>
+      <w:r>
+        <w:lastRenderedPageBreak/>
+        <w:t xml:space="preserve">spectral transmittance is the ground truth of the glass slide, it cannot serve as the color truth for comparison until a light source is applied. In this study, the CIE D65 illuminant was used.  </w:t>
       </w:r>
     </w:p>
     <w:p>
@@ -32245,6 +31292,7 @@
         <w:pStyle w:val="10BodySubsequentParagraph"/>
       </w:pPr>
       <w:r>
+        <w:lastRenderedPageBreak/>
         <w:t xml:space="preserve">The conceptual procedure of multispectral imaging is described in the following pseudo-code. </w:t>
       </w:r>
     </w:p>
@@ -34701,7 +33749,7 @@
   <w:style w:type="paragraph" w:default="1" w:styleId="Normal">
     <w:name w:val="Normal"/>
     <w:unhideWhenUsed/>
-    <w:rsid w:val="001F4C8A"/>
+    <w:rsid w:val="00D733C5"/>
   </w:style>
   <w:style w:type="paragraph" w:styleId="Heading1">
     <w:name w:val="heading 1"/>
@@ -34726,7 +33774,6 @@
   <w:style w:type="character" w:default="1" w:styleId="DefaultParagraphFont">
     <w:name w:val="Default Paragraph Font"/>
     <w:uiPriority w:val="1"/>
-    <w:semiHidden/>
     <w:unhideWhenUsed/>
   </w:style>
   <w:style w:type="table" w:default="1" w:styleId="TableNormal">
@@ -35843,7 +34890,7 @@
 </file>
 
 <file path=customXml/itemProps1.xml><?xml version="1.0" encoding="utf-8"?>
-<ds:datastoreItem xmlns:ds="http://schemas.openxmlformats.org/officeDocument/2006/customXml" ds:itemID="{84BA8AFB-9AA7-4018-8600-8B7C2316E229}">
+<ds:datastoreItem xmlns:ds="http://schemas.openxmlformats.org/officeDocument/2006/customXml" ds:itemID="{00A1A67B-F41B-4F49-9414-8B69973D4BE2}">
   <ds:schemaRefs>
     <ds:schemaRef ds:uri="http://schemas.openxmlformats.org/officeDocument/2006/bibliography"/>
   </ds:schemaRefs>

</xml_diff>